<commit_message>
Deleted Excel sheet as it became the TODO Removed a second from the GDD because it became the excel sheet
</commit_message>
<xml_diff>
--- a/FenrisManorGDD.docx
+++ b/FenrisManorGDD.docx
@@ -42,7 +42,7 @@
                         <a:effectLst/>
                         <a:extLst>
                           <a:ext uri="{C572A759-6A51-4108-AA02-DFA0A04FC94B}">
-                            <ma14:wrappingTextBoxFlag xmlns:ma14="http://schemas.microsoft.com/office/mac/drawingml/2011/main" xmlns:w="http://schemas.openxmlformats.org/wordprocessingml/2006/main" xmlns:w10="urn:schemas-microsoft-com:office:word" xmlns:v="urn:schemas-microsoft-com:vml" xmlns:o="urn:schemas-microsoft-com:office:office" xmlns:mv="urn:schemas-microsoft-com:mac:vml" xmlns:mo="http://schemas.microsoft.com/office/mac/office/2008/main" xmlns="" xmlns:arto="http://schemas.microsoft.com/office/word/2006/arto"/>
+                            <ma14:wrappingTextBoxFlag xmlns:arto="http://schemas.microsoft.com/office/word/2006/arto" xmlns="" xmlns:mo="http://schemas.microsoft.com/office/mac/office/2008/main" xmlns:mv="urn:schemas-microsoft-com:mac:vml" xmlns:o="urn:schemas-microsoft-com:office:office" xmlns:v="urn:schemas-microsoft-com:vml" xmlns:w10="urn:schemas-microsoft-com:office:word" xmlns:w="http://schemas.openxmlformats.org/wordprocessingml/2006/main" xmlns:ma14="http://schemas.microsoft.com/office/mac/drawingml/2011/main"/>
                           </a:ext>
                         </a:extLst>
                       </wps:spPr>
@@ -178,7 +178,7 @@
                         <a:effectLst/>
                         <a:extLst>
                           <a:ext uri="{C572A759-6A51-4108-AA02-DFA0A04FC94B}">
-                            <ma14:wrappingTextBoxFlag xmlns:ma14="http://schemas.microsoft.com/office/mac/drawingml/2011/main" xmlns:w="http://schemas.openxmlformats.org/wordprocessingml/2006/main" xmlns:w10="urn:schemas-microsoft-com:office:word" xmlns:v="urn:schemas-microsoft-com:vml" xmlns:o="urn:schemas-microsoft-com:office:office" xmlns:mv="urn:schemas-microsoft-com:mac:vml" xmlns:mo="http://schemas.microsoft.com/office/mac/office/2008/main" xmlns="" xmlns:arto="http://schemas.microsoft.com/office/word/2006/arto"/>
+                            <ma14:wrappingTextBoxFlag xmlns:arto="http://schemas.microsoft.com/office/word/2006/arto" xmlns="" xmlns:mo="http://schemas.microsoft.com/office/mac/office/2008/main" xmlns:mv="urn:schemas-microsoft-com:mac:vml" xmlns:o="urn:schemas-microsoft-com:office:office" xmlns:v="urn:schemas-microsoft-com:vml" xmlns:w10="urn:schemas-microsoft-com:office:word" xmlns:w="http://schemas.openxmlformats.org/wordprocessingml/2006/main" xmlns:ma14="http://schemas.microsoft.com/office/mac/drawingml/2011/main"/>
                           </a:ext>
                         </a:extLst>
                       </wps:spPr>
@@ -300,7 +300,7 @@
                         <a:effectLst/>
                         <a:extLst>
                           <a:ext uri="{C572A759-6A51-4108-AA02-DFA0A04FC94B}">
-                            <ma14:wrappingTextBoxFlag xmlns:ma14="http://schemas.microsoft.com/office/mac/drawingml/2011/main" xmlns:w="http://schemas.openxmlformats.org/wordprocessingml/2006/main" xmlns:w10="urn:schemas-microsoft-com:office:word" xmlns:v="urn:schemas-microsoft-com:vml" xmlns:o="urn:schemas-microsoft-com:office:office" xmlns:mv="urn:schemas-microsoft-com:mac:vml" xmlns:mo="http://schemas.microsoft.com/office/mac/office/2008/main" xmlns="" xmlns:arto="http://schemas.microsoft.com/office/word/2006/arto"/>
+                            <ma14:wrappingTextBoxFlag xmlns:arto="http://schemas.microsoft.com/office/word/2006/arto" xmlns="" xmlns:mo="http://schemas.microsoft.com/office/mac/office/2008/main" xmlns:mv="urn:schemas-microsoft-com:mac:vml" xmlns:o="urn:schemas-microsoft-com:office:office" xmlns:v="urn:schemas-microsoft-com:vml" xmlns:w10="urn:schemas-microsoft-com:office:word" xmlns:w="http://schemas.openxmlformats.org/wordprocessingml/2006/main" xmlns:ma14="http://schemas.microsoft.com/office/mac/drawingml/2011/main"/>
                           </a:ext>
                         </a:extLst>
                       </wps:spPr>
@@ -539,7 +539,7 @@
                         <a:effectLst/>
                         <a:extLst>
                           <a:ext uri="{C572A759-6A51-4108-AA02-DFA0A04FC94B}">
-                            <ma14:wrappingTextBoxFlag xmlns:ma14="http://schemas.microsoft.com/office/mac/drawingml/2011/main" xmlns:w="http://schemas.openxmlformats.org/wordprocessingml/2006/main" xmlns:w10="urn:schemas-microsoft-com:office:word" xmlns:v="urn:schemas-microsoft-com:vml" xmlns:o="urn:schemas-microsoft-com:office:office" xmlns:mv="urn:schemas-microsoft-com:mac:vml" xmlns:mo="http://schemas.microsoft.com/office/mac/office/2008/main" xmlns="" xmlns:arto="http://schemas.microsoft.com/office/word/2006/arto"/>
+                            <ma14:wrappingTextBoxFlag xmlns:arto="http://schemas.microsoft.com/office/word/2006/arto" xmlns="" xmlns:mo="http://schemas.microsoft.com/office/mac/office/2008/main" xmlns:mv="urn:schemas-microsoft-com:mac:vml" xmlns:o="urn:schemas-microsoft-com:office:office" xmlns:v="urn:schemas-microsoft-com:vml" xmlns:w10="urn:schemas-microsoft-com:office:word" xmlns:w="http://schemas.openxmlformats.org/wordprocessingml/2006/main" xmlns:ma14="http://schemas.microsoft.com/office/mac/drawingml/2011/main"/>
                           </a:ext>
                         </a:extLst>
                       </wps:spPr>
@@ -634,7 +634,7 @@
                         <a:effectLst/>
                         <a:extLst>
                           <a:ext uri="{C572A759-6A51-4108-AA02-DFA0A04FC94B}">
-                            <ma14:wrappingTextBoxFlag xmlns:ma14="http://schemas.microsoft.com/office/mac/drawingml/2011/main" xmlns:w="http://schemas.openxmlformats.org/wordprocessingml/2006/main" xmlns:w10="urn:schemas-microsoft-com:office:word" xmlns:v="urn:schemas-microsoft-com:vml" xmlns:o="urn:schemas-microsoft-com:office:office" xmlns:mv="urn:schemas-microsoft-com:mac:vml" xmlns:mo="http://schemas.microsoft.com/office/mac/office/2008/main" xmlns="" xmlns:arto="http://schemas.microsoft.com/office/word/2006/arto"/>
+                            <ma14:wrappingTextBoxFlag xmlns:arto="http://schemas.microsoft.com/office/word/2006/arto" xmlns="" xmlns:mo="http://schemas.microsoft.com/office/mac/office/2008/main" xmlns:mv="urn:schemas-microsoft-com:mac:vml" xmlns:o="urn:schemas-microsoft-com:office:office" xmlns:v="urn:schemas-microsoft-com:vml" xmlns:w10="urn:schemas-microsoft-com:office:word" xmlns:w="http://schemas.openxmlformats.org/wordprocessingml/2006/main" xmlns:ma14="http://schemas.microsoft.com/office/mac/drawingml/2011/main"/>
                           </a:ext>
                         </a:extLst>
                       </wps:spPr>
@@ -827,7 +827,7 @@
                         <a:effectLst/>
                         <a:extLst>
                           <a:ext uri="{C572A759-6A51-4108-AA02-DFA0A04FC94B}">
-                            <ma14:wrappingTextBoxFlag xmlns:ma14="http://schemas.microsoft.com/office/mac/drawingml/2011/main" xmlns:w="http://schemas.openxmlformats.org/wordprocessingml/2006/main" xmlns:w10="urn:schemas-microsoft-com:office:word" xmlns:v="urn:schemas-microsoft-com:vml" xmlns:o="urn:schemas-microsoft-com:office:office" xmlns:mv="urn:schemas-microsoft-com:mac:vml" xmlns:mo="http://schemas.microsoft.com/office/mac/office/2008/main" xmlns="" xmlns:arto="http://schemas.microsoft.com/office/word/2006/arto"/>
+                            <ma14:wrappingTextBoxFlag xmlns:arto="http://schemas.microsoft.com/office/word/2006/arto" xmlns="" xmlns:mo="http://schemas.microsoft.com/office/mac/office/2008/main" xmlns:mv="urn:schemas-microsoft-com:mac:vml" xmlns:o="urn:schemas-microsoft-com:office:office" xmlns:v="urn:schemas-microsoft-com:vml" xmlns:w10="urn:schemas-microsoft-com:office:word" xmlns:w="http://schemas.openxmlformats.org/wordprocessingml/2006/main" xmlns:ma14="http://schemas.microsoft.com/office/mac/drawingml/2011/main"/>
                           </a:ext>
                         </a:extLst>
                       </wps:spPr>
@@ -982,7 +982,7 @@
                         <a:effectLst/>
                         <a:extLst>
                           <a:ext uri="{C572A759-6A51-4108-AA02-DFA0A04FC94B}">
-                            <ma14:wrappingTextBoxFlag xmlns:ma14="http://schemas.microsoft.com/office/mac/drawingml/2011/main" xmlns:w="http://schemas.openxmlformats.org/wordprocessingml/2006/main" xmlns:w10="urn:schemas-microsoft-com:office:word" xmlns:v="urn:schemas-microsoft-com:vml" xmlns:o="urn:schemas-microsoft-com:office:office" xmlns:mv="urn:schemas-microsoft-com:mac:vml" xmlns:mo="http://schemas.microsoft.com/office/mac/office/2008/main" xmlns="" xmlns:arto="http://schemas.microsoft.com/office/word/2006/arto"/>
+                            <ma14:wrappingTextBoxFlag xmlns:arto="http://schemas.microsoft.com/office/word/2006/arto" xmlns="" xmlns:mo="http://schemas.microsoft.com/office/mac/office/2008/main" xmlns:mv="urn:schemas-microsoft-com:mac:vml" xmlns:o="urn:schemas-microsoft-com:office:office" xmlns:v="urn:schemas-microsoft-com:vml" xmlns:w10="urn:schemas-microsoft-com:office:word" xmlns:w="http://schemas.openxmlformats.org/wordprocessingml/2006/main" xmlns:ma14="http://schemas.microsoft.com/office/mac/drawingml/2011/main"/>
                           </a:ext>
                         </a:extLst>
                       </wps:spPr>
@@ -1135,7 +1135,7 @@
         <w:rPr>
           <w:noProof/>
         </w:rPr>
-        <w:instrText xml:space="preserve"> PAGEREF _Toc535114160 \h </w:instrText>
+        <w:instrText xml:space="preserve"> PAGEREF _Toc536462751 \h </w:instrText>
       </w:r>
       <w:r>
         <w:rPr>
@@ -1198,7 +1198,7 @@
         <w:rPr>
           <w:noProof/>
         </w:rPr>
-        <w:instrText xml:space="preserve"> PAGEREF _Toc535114161 \h </w:instrText>
+        <w:instrText xml:space="preserve"> PAGEREF _Toc536462752 \h </w:instrText>
       </w:r>
       <w:r>
         <w:rPr>
@@ -1261,7 +1261,7 @@
         <w:rPr>
           <w:noProof/>
         </w:rPr>
-        <w:instrText xml:space="preserve"> PAGEREF _Toc535114162 \h </w:instrText>
+        <w:instrText xml:space="preserve"> PAGEREF _Toc536462753 \h </w:instrText>
       </w:r>
       <w:r>
         <w:rPr>
@@ -1324,7 +1324,7 @@
         <w:rPr>
           <w:noProof/>
         </w:rPr>
-        <w:instrText xml:space="preserve"> PAGEREF _Toc535114163 \h </w:instrText>
+        <w:instrText xml:space="preserve"> PAGEREF _Toc536462754 \h </w:instrText>
       </w:r>
       <w:r>
         <w:rPr>
@@ -1387,7 +1387,7 @@
         <w:rPr>
           <w:noProof/>
         </w:rPr>
-        <w:instrText xml:space="preserve"> PAGEREF _Toc535114164 \h </w:instrText>
+        <w:instrText xml:space="preserve"> PAGEREF _Toc536462755 \h </w:instrText>
       </w:r>
       <w:r>
         <w:rPr>
@@ -1450,7 +1450,7 @@
         <w:rPr>
           <w:noProof/>
         </w:rPr>
-        <w:instrText xml:space="preserve"> PAGEREF _Toc535114165 \h </w:instrText>
+        <w:instrText xml:space="preserve"> PAGEREF _Toc536462756 \h </w:instrText>
       </w:r>
       <w:r>
         <w:rPr>
@@ -1513,7 +1513,7 @@
         <w:rPr>
           <w:noProof/>
         </w:rPr>
-        <w:instrText xml:space="preserve"> PAGEREF _Toc535114166 \h </w:instrText>
+        <w:instrText xml:space="preserve"> PAGEREF _Toc536462757 \h </w:instrText>
       </w:r>
       <w:r>
         <w:rPr>
@@ -1575,7 +1575,7 @@
         <w:rPr>
           <w:noProof/>
         </w:rPr>
-        <w:instrText xml:space="preserve"> PAGEREF _Toc535114167 \h </w:instrText>
+        <w:instrText xml:space="preserve"> PAGEREF _Toc536462758 \h </w:instrText>
       </w:r>
       <w:r>
         <w:rPr>
@@ -1637,7 +1637,7 @@
         <w:rPr>
           <w:noProof/>
         </w:rPr>
-        <w:instrText xml:space="preserve"> PAGEREF _Toc535114168 \h </w:instrText>
+        <w:instrText xml:space="preserve"> PAGEREF _Toc536462759 \h </w:instrText>
       </w:r>
       <w:r>
         <w:rPr>
@@ -1699,7 +1699,7 @@
         <w:rPr>
           <w:noProof/>
         </w:rPr>
-        <w:instrText xml:space="preserve"> PAGEREF _Toc535114169 \h </w:instrText>
+        <w:instrText xml:space="preserve"> PAGEREF _Toc536462760 \h </w:instrText>
       </w:r>
       <w:r>
         <w:rPr>
@@ -1761,7 +1761,7 @@
         <w:rPr>
           <w:noProof/>
         </w:rPr>
-        <w:instrText xml:space="preserve"> PAGEREF _Toc535114170 \h </w:instrText>
+        <w:instrText xml:space="preserve"> PAGEREF _Toc536462761 \h </w:instrText>
       </w:r>
       <w:r>
         <w:rPr>
@@ -1823,7 +1823,7 @@
         <w:rPr>
           <w:noProof/>
         </w:rPr>
-        <w:instrText xml:space="preserve"> PAGEREF _Toc535114171 \h </w:instrText>
+        <w:instrText xml:space="preserve"> PAGEREF _Toc536462762 \h </w:instrText>
       </w:r>
       <w:r>
         <w:rPr>
@@ -1885,7 +1885,7 @@
         <w:rPr>
           <w:noProof/>
         </w:rPr>
-        <w:instrText xml:space="preserve"> PAGEREF _Toc535114172 \h </w:instrText>
+        <w:instrText xml:space="preserve"> PAGEREF _Toc536462763 \h </w:instrText>
       </w:r>
       <w:r>
         <w:rPr>
@@ -1948,7 +1948,7 @@
         <w:rPr>
           <w:noProof/>
         </w:rPr>
-        <w:instrText xml:space="preserve"> PAGEREF _Toc535114173 \h </w:instrText>
+        <w:instrText xml:space="preserve"> PAGEREF _Toc536462764 \h </w:instrText>
       </w:r>
       <w:r>
         <w:rPr>
@@ -2011,7 +2011,7 @@
         <w:rPr>
           <w:noProof/>
         </w:rPr>
-        <w:instrText xml:space="preserve"> PAGEREF _Toc535114174 \h </w:instrText>
+        <w:instrText xml:space="preserve"> PAGEREF _Toc536462765 \h </w:instrText>
       </w:r>
       <w:r>
         <w:rPr>
@@ -2029,69 +2029,6 @@
           <w:noProof/>
         </w:rPr>
         <w:t>11</w:t>
-      </w:r>
-      <w:r>
-        <w:rPr>
-          <w:noProof/>
-        </w:rPr>
-        <w:fldChar w:fldCharType="end"/>
-      </w:r>
-    </w:p>
-    <w:p>
-      <w:pPr>
-        <w:pStyle w:val="TOC1"/>
-        <w:tabs>
-          <w:tab w:val="right" w:pos="9350"/>
-        </w:tabs>
-        <w:rPr>
-          <w:rFonts w:asciiTheme="minorHAnsi" w:hAnsiTheme="minorHAnsi"/>
-          <w:b w:val="0"/>
-          <w:caps w:val="0"/>
-          <w:noProof/>
-          <w:sz w:val="22"/>
-          <w:u w:val="none"/>
-        </w:rPr>
-      </w:pPr>
-      <w:r>
-        <w:rPr>
-          <w:noProof/>
-        </w:rPr>
-        <w:t>Schedule &amp; Tasks</w:t>
-      </w:r>
-      <w:r>
-        <w:rPr>
-          <w:noProof/>
-        </w:rPr>
-        <w:tab/>
-      </w:r>
-      <w:r>
-        <w:rPr>
-          <w:noProof/>
-        </w:rPr>
-        <w:fldChar w:fldCharType="begin"/>
-      </w:r>
-      <w:r>
-        <w:rPr>
-          <w:noProof/>
-        </w:rPr>
-        <w:instrText xml:space="preserve"> PAGEREF _Toc535114175 \h </w:instrText>
-      </w:r>
-      <w:r>
-        <w:rPr>
-          <w:noProof/>
-        </w:rPr>
-      </w:r>
-      <w:r>
-        <w:rPr>
-          <w:noProof/>
-        </w:rPr>
-        <w:fldChar w:fldCharType="separate"/>
-      </w:r>
-      <w:r>
-        <w:rPr>
-          <w:noProof/>
-        </w:rPr>
-        <w:t>12</w:t>
       </w:r>
       <w:r>
         <w:rPr>
@@ -2133,7 +2070,7 @@
         <w:pStyle w:val="Heading1"/>
       </w:pPr>
       <w:bookmarkStart w:id="0" w:name="_Toc297393428"/>
-      <w:bookmarkStart w:id="1" w:name="_Toc535114160"/>
+      <w:bookmarkStart w:id="1" w:name="_Toc536462751"/>
       <w:r>
         <w:t>Game Analysis</w:t>
       </w:r>
@@ -2172,11 +2109,9 @@
       <w:r>
         <w:t xml:space="preserve"> on the NES is a classic and </w:t>
       </w:r>
-      <w:proofErr w:type="gramStart"/>
-      <w:r>
-        <w:t>well loved</w:t>
-      </w:r>
-      <w:proofErr w:type="gramEnd"/>
+      <w:r>
+        <w:t>well-loved</w:t>
+      </w:r>
       <w:r>
         <w:t xml:space="preserve"> game, and this game will honor that, obviously the characters and setting will be different, more on that later. The primary problems that </w:t>
       </w:r>
@@ -2220,11 +2155,9 @@
       <w:r>
         <w:t xml:space="preserve">revolutionary. May contain an optional ‘hard mode’ without the use of special weapons, but with the benefit of a </w:t>
       </w:r>
-      <w:proofErr w:type="gramStart"/>
-      <w:r>
-        <w:t>one use</w:t>
-      </w:r>
-      <w:proofErr w:type="gramEnd"/>
+      <w:r>
+        <w:t>one-use</w:t>
+      </w:r>
       <w:r>
         <w:t xml:space="preserve"> special weapon that only works on the final boss, </w:t>
       </w:r>
@@ -2241,7 +2174,7 @@
         <w:pStyle w:val="Heading1"/>
       </w:pPr>
       <w:bookmarkStart w:id="2" w:name="_Toc297393429"/>
-      <w:bookmarkStart w:id="3" w:name="_Toc535114161"/>
+      <w:bookmarkStart w:id="3" w:name="_Toc536462752"/>
       <w:r>
         <w:t>Mission Statement</w:t>
       </w:r>
@@ -2275,7 +2208,7 @@
       <w:pPr>
         <w:pStyle w:val="Heading1"/>
       </w:pPr>
-      <w:bookmarkStart w:id="4" w:name="_Toc535114162"/>
+      <w:bookmarkStart w:id="4" w:name="_Toc536462753"/>
       <w:r>
         <w:t>Genre</w:t>
       </w:r>
@@ -2294,7 +2227,7 @@
       <w:pPr>
         <w:pStyle w:val="Heading1"/>
       </w:pPr>
-      <w:bookmarkStart w:id="5" w:name="_Toc535114163"/>
+      <w:bookmarkStart w:id="5" w:name="_Toc536462754"/>
       <w:r>
         <w:t>Platforms</w:t>
       </w:r>
@@ -2321,7 +2254,7 @@
       <w:pPr>
         <w:pStyle w:val="Heading1"/>
       </w:pPr>
-      <w:bookmarkStart w:id="6" w:name="_Toc535114164"/>
+      <w:bookmarkStart w:id="6" w:name="_Toc536462755"/>
       <w:r>
         <w:t>Target Audience</w:t>
       </w:r>
@@ -2354,7 +2287,7 @@
       <w:pPr>
         <w:pStyle w:val="Heading1"/>
       </w:pPr>
-      <w:bookmarkStart w:id="7" w:name="_Toc535114165"/>
+      <w:bookmarkStart w:id="7" w:name="_Toc536462756"/>
       <w:r>
         <w:t>Storyline &amp; Characters</w:t>
       </w:r>
@@ -2554,10 +2487,8 @@
         <w:tblLook w:val="04A0" w:firstRow="1" w:lastRow="0" w:firstColumn="1" w:lastColumn="0" w:noHBand="0" w:noVBand="1"/>
       </w:tblPr>
       <w:tblGrid>
-        <w:gridCol w:w="1795"/>
-        <w:gridCol w:w="2886"/>
-        <w:gridCol w:w="2348"/>
-        <w:gridCol w:w="2321"/>
+        <w:gridCol w:w="4675"/>
+        <w:gridCol w:w="4320"/>
       </w:tblGrid>
       <w:tr>
         <w:trPr>
@@ -2565,7 +2496,7 @@
         </w:trPr>
         <w:tc>
           <w:tcPr>
-            <w:tcW w:w="1795" w:type="dxa"/>
+            <w:tcW w:w="4675" w:type="dxa"/>
             <w:shd w:val="clear" w:color="auto" w:fill="262626" w:themeFill="text1" w:themeFillTint="D9"/>
             <w:vAlign w:val="center"/>
           </w:tcPr>
@@ -2586,7 +2517,7 @@
         </w:tc>
         <w:tc>
           <w:tcPr>
-            <w:tcW w:w="2886" w:type="dxa"/>
+            <w:tcW w:w="4320" w:type="dxa"/>
             <w:shd w:val="clear" w:color="auto" w:fill="262626" w:themeFill="text1" w:themeFillTint="D9"/>
             <w:vAlign w:val="center"/>
           </w:tcPr>
@@ -2601,46 +2532,6 @@
                 <w:rFonts w:asciiTheme="majorHAnsi" w:hAnsiTheme="majorHAnsi"/>
               </w:rPr>
               <w:t>Description</w:t>
-            </w:r>
-          </w:p>
-        </w:tc>
-        <w:tc>
-          <w:tcPr>
-            <w:tcW w:w="2348" w:type="dxa"/>
-            <w:shd w:val="clear" w:color="auto" w:fill="262626" w:themeFill="text1" w:themeFillTint="D9"/>
-            <w:vAlign w:val="center"/>
-          </w:tcPr>
-          <w:p>
-            <w:pPr>
-              <w:rPr>
-                <w:rFonts w:asciiTheme="majorHAnsi" w:hAnsiTheme="majorHAnsi"/>
-              </w:rPr>
-            </w:pPr>
-            <w:r>
-              <w:rPr>
-                <w:rFonts w:asciiTheme="majorHAnsi" w:hAnsiTheme="majorHAnsi"/>
-              </w:rPr>
-              <w:t>Characteristics</w:t>
-            </w:r>
-          </w:p>
-        </w:tc>
-        <w:tc>
-          <w:tcPr>
-            <w:tcW w:w="2321" w:type="dxa"/>
-            <w:shd w:val="clear" w:color="auto" w:fill="262626" w:themeFill="text1" w:themeFillTint="D9"/>
-            <w:vAlign w:val="center"/>
-          </w:tcPr>
-          <w:p>
-            <w:pPr>
-              <w:rPr>
-                <w:rFonts w:asciiTheme="majorHAnsi" w:hAnsiTheme="majorHAnsi"/>
-              </w:rPr>
-            </w:pPr>
-            <w:r>
-              <w:rPr>
-                <w:rFonts w:asciiTheme="majorHAnsi" w:hAnsiTheme="majorHAnsi"/>
-              </w:rPr>
-              <w:t>Misc. Info</w:t>
             </w:r>
           </w:p>
         </w:tc>
@@ -2651,7 +2542,7 @@
         </w:trPr>
         <w:tc>
           <w:tcPr>
-            <w:tcW w:w="1795" w:type="dxa"/>
+            <w:tcW w:w="4675" w:type="dxa"/>
           </w:tcPr>
           <w:p>
             <w:pPr>
@@ -2664,26 +2555,31 @@
               <w:rPr>
                 <w:rFonts w:asciiTheme="majorHAnsi" w:hAnsiTheme="majorHAnsi"/>
               </w:rPr>
-              <w:t>Izabel</w:t>
+              <w:t>Izabell</w:t>
             </w:r>
             <w:proofErr w:type="spellEnd"/>
-          </w:p>
-          <w:p>
-            <w:pPr>
+            <w:r>
               <w:rPr>
                 <w:rFonts w:asciiTheme="majorHAnsi" w:hAnsiTheme="majorHAnsi"/>
               </w:rPr>
-            </w:pPr>
-            <w:r>
+              <w:t xml:space="preserve"> </w:t>
+            </w:r>
+          </w:p>
+          <w:p>
+            <w:pPr>
               <w:rPr>
                 <w:rFonts w:asciiTheme="majorHAnsi" w:hAnsiTheme="majorHAnsi"/>
+              </w:rPr>
+            </w:pPr>
+            <w:r>
+              <w:rPr>
                 <w:noProof/>
               </w:rPr>
               <w:drawing>
-                <wp:inline distT="0" distB="0" distL="0" distR="0" wp14:anchorId="4D933C75" wp14:editId="6130A841">
-                  <wp:extent cx="924657" cy="720659"/>
-                  <wp:effectExtent l="0" t="0" r="8890" b="3810"/>
-                  <wp:docPr id="19" name="Picture 19"/>
+                <wp:inline distT="0" distB="0" distL="0" distR="0" wp14:anchorId="0B7D82E0" wp14:editId="12CC08FA">
+                  <wp:extent cx="314325" cy="667941"/>
+                  <wp:effectExtent l="0" t="0" r="0" b="0"/>
+                  <wp:docPr id="27" name="Picture 27"/>
                   <wp:cNvGraphicFramePr>
                     <a:graphicFrameLocks xmlns:a="http://schemas.openxmlformats.org/drawingml/2006/main" noChangeAspect="1"/>
                   </wp:cNvGraphicFramePr>
@@ -2691,29 +2587,36 @@
                     <a:graphicData uri="http://schemas.openxmlformats.org/drawingml/2006/picture">
                       <pic:pic xmlns:pic="http://schemas.openxmlformats.org/drawingml/2006/picture">
                         <pic:nvPicPr>
-                          <pic:cNvPr id="0" name="Untitled.png"/>
-                          <pic:cNvPicPr/>
+                          <pic:cNvPr id="0" name="Picture 1"/>
+                          <pic:cNvPicPr>
+                            <a:picLocks noChangeAspect="1" noChangeArrowheads="1"/>
+                          </pic:cNvPicPr>
                         </pic:nvPicPr>
                         <pic:blipFill>
-                          <a:blip r:embed="rId8">
+                          <a:blip r:embed="rId9">
                             <a:extLst>
                               <a:ext uri="{28A0092B-C50C-407E-A947-70E740481C1C}">
                                 <a14:useLocalDpi xmlns:a14="http://schemas.microsoft.com/office/drawing/2010/main" val="0"/>
                               </a:ext>
                             </a:extLst>
                           </a:blip>
+                          <a:srcRect/>
                           <a:stretch>
                             <a:fillRect/>
                           </a:stretch>
                         </pic:blipFill>
-                        <pic:spPr>
+                        <pic:spPr bwMode="auto">
                           <a:xfrm>
                             <a:off x="0" y="0"/>
-                            <a:ext cx="929195" cy="724196"/>
+                            <a:ext cx="318456" cy="676719"/>
                           </a:xfrm>
                           <a:prstGeom prst="rect">
                             <a:avLst/>
                           </a:prstGeom>
+                          <a:noFill/>
+                          <a:ln>
+                            <a:noFill/>
+                          </a:ln>
                         </pic:spPr>
                       </pic:pic>
                     </a:graphicData>
@@ -2725,7 +2628,7 @@
         </w:tc>
         <w:tc>
           <w:tcPr>
-            <w:tcW w:w="2886" w:type="dxa"/>
+            <w:tcW w:w="4320" w:type="dxa"/>
           </w:tcPr>
           <w:p>
             <w:pPr>
@@ -2738,42 +2641,6 @@
                 <w:rFonts w:asciiTheme="majorHAnsi" w:hAnsiTheme="majorHAnsi"/>
               </w:rPr>
               <w:t>The heroine of the story, dressed in a plain blue dress, knee-high boots and wielding a devastating whip-sword.</w:t>
-            </w:r>
-          </w:p>
-        </w:tc>
-        <w:tc>
-          <w:tcPr>
-            <w:tcW w:w="2348" w:type="dxa"/>
-          </w:tcPr>
-          <w:p>
-            <w:pPr>
-              <w:rPr>
-                <w:rFonts w:asciiTheme="majorHAnsi" w:hAnsiTheme="majorHAnsi"/>
-              </w:rPr>
-            </w:pPr>
-            <w:r>
-              <w:rPr>
-                <w:rFonts w:asciiTheme="majorHAnsi" w:hAnsiTheme="majorHAnsi"/>
-              </w:rPr>
-              <w:t>Describe the character’s abilities, personality and so forth.</w:t>
-            </w:r>
-          </w:p>
-        </w:tc>
-        <w:tc>
-          <w:tcPr>
-            <w:tcW w:w="2321" w:type="dxa"/>
-          </w:tcPr>
-          <w:p>
-            <w:pPr>
-              <w:rPr>
-                <w:rFonts w:asciiTheme="majorHAnsi" w:hAnsiTheme="majorHAnsi"/>
-              </w:rPr>
-            </w:pPr>
-            <w:r>
-              <w:rPr>
-                <w:rFonts w:asciiTheme="majorHAnsi" w:hAnsiTheme="majorHAnsi"/>
-              </w:rPr>
-              <w:t>Present any other notes about the character.</w:t>
             </w:r>
           </w:p>
         </w:tc>
@@ -2784,7 +2651,7 @@
         </w:trPr>
         <w:tc>
           <w:tcPr>
-            <w:tcW w:w="1795" w:type="dxa"/>
+            <w:tcW w:w="4675" w:type="dxa"/>
           </w:tcPr>
           <w:p>
             <w:pPr>
@@ -2856,31 +2723,7 @@
         </w:tc>
         <w:tc>
           <w:tcPr>
-            <w:tcW w:w="2886" w:type="dxa"/>
-          </w:tcPr>
-          <w:p>
-            <w:pPr>
-              <w:rPr>
-                <w:rFonts w:asciiTheme="majorHAnsi" w:hAnsiTheme="majorHAnsi"/>
-              </w:rPr>
-            </w:pPr>
-          </w:p>
-        </w:tc>
-        <w:tc>
-          <w:tcPr>
-            <w:tcW w:w="2348" w:type="dxa"/>
-          </w:tcPr>
-          <w:p>
-            <w:pPr>
-              <w:rPr>
-                <w:rFonts w:asciiTheme="majorHAnsi" w:hAnsiTheme="majorHAnsi"/>
-              </w:rPr>
-            </w:pPr>
-          </w:p>
-        </w:tc>
-        <w:tc>
-          <w:tcPr>
-            <w:tcW w:w="2321" w:type="dxa"/>
+            <w:tcW w:w="4320" w:type="dxa"/>
           </w:tcPr>
           <w:p>
             <w:pPr>
@@ -2897,7 +2740,7 @@
         </w:trPr>
         <w:tc>
           <w:tcPr>
-            <w:tcW w:w="1795" w:type="dxa"/>
+            <w:tcW w:w="4675" w:type="dxa"/>
           </w:tcPr>
           <w:p>
             <w:pPr>
@@ -2969,31 +2812,7 @@
         </w:tc>
         <w:tc>
           <w:tcPr>
-            <w:tcW w:w="2886" w:type="dxa"/>
-          </w:tcPr>
-          <w:p>
-            <w:pPr>
-              <w:rPr>
-                <w:rFonts w:asciiTheme="majorHAnsi" w:hAnsiTheme="majorHAnsi"/>
-              </w:rPr>
-            </w:pPr>
-          </w:p>
-        </w:tc>
-        <w:tc>
-          <w:tcPr>
-            <w:tcW w:w="2348" w:type="dxa"/>
-          </w:tcPr>
-          <w:p>
-            <w:pPr>
-              <w:rPr>
-                <w:rFonts w:asciiTheme="majorHAnsi" w:hAnsiTheme="majorHAnsi"/>
-              </w:rPr>
-            </w:pPr>
-          </w:p>
-        </w:tc>
-        <w:tc>
-          <w:tcPr>
-            <w:tcW w:w="2321" w:type="dxa"/>
+            <w:tcW w:w="4320" w:type="dxa"/>
           </w:tcPr>
           <w:p>
             <w:pPr>
@@ -3010,7 +2829,7 @@
         </w:trPr>
         <w:tc>
           <w:tcPr>
-            <w:tcW w:w="1795" w:type="dxa"/>
+            <w:tcW w:w="4675" w:type="dxa"/>
           </w:tcPr>
           <w:p>
             <w:pPr>
@@ -3026,6 +2845,13 @@
               <w:t>Aboom</w:t>
             </w:r>
             <w:proofErr w:type="spellEnd"/>
+          </w:p>
+          <w:p>
+            <w:pPr>
+              <w:rPr>
+                <w:rFonts w:asciiTheme="majorHAnsi" w:hAnsiTheme="majorHAnsi"/>
+              </w:rPr>
+            </w:pPr>
             <w:r>
               <w:rPr>
                 <w:rFonts w:asciiTheme="majorHAnsi" w:hAnsiTheme="majorHAnsi"/>
@@ -3077,31 +2903,7 @@
         </w:tc>
         <w:tc>
           <w:tcPr>
-            <w:tcW w:w="2886" w:type="dxa"/>
-          </w:tcPr>
-          <w:p>
-            <w:pPr>
-              <w:rPr>
-                <w:rFonts w:asciiTheme="majorHAnsi" w:hAnsiTheme="majorHAnsi"/>
-              </w:rPr>
-            </w:pPr>
-          </w:p>
-        </w:tc>
-        <w:tc>
-          <w:tcPr>
-            <w:tcW w:w="2348" w:type="dxa"/>
-          </w:tcPr>
-          <w:p>
-            <w:pPr>
-              <w:rPr>
-                <w:rFonts w:asciiTheme="majorHAnsi" w:hAnsiTheme="majorHAnsi"/>
-              </w:rPr>
-            </w:pPr>
-          </w:p>
-        </w:tc>
-        <w:tc>
-          <w:tcPr>
-            <w:tcW w:w="2321" w:type="dxa"/>
+            <w:tcW w:w="4320" w:type="dxa"/>
           </w:tcPr>
           <w:p>
             <w:pPr>
@@ -3118,19 +2920,22 @@
         </w:trPr>
         <w:tc>
           <w:tcPr>
-            <w:tcW w:w="1795" w:type="dxa"/>
+            <w:tcW w:w="4675" w:type="dxa"/>
           </w:tcPr>
           <w:p>
+            <w:proofErr w:type="spellStart"/>
+            <w:r>
+              <w:t>Zombros</w:t>
+            </w:r>
+            <w:proofErr w:type="spellEnd"/>
+          </w:p>
+          <w:p/>
+          <w:p>
             <w:pPr>
               <w:rPr>
                 <w:rFonts w:asciiTheme="majorHAnsi" w:hAnsiTheme="majorHAnsi"/>
               </w:rPr>
             </w:pPr>
-            <w:proofErr w:type="spellStart"/>
-            <w:r>
-              <w:t>Zombros</w:t>
-            </w:r>
-            <w:proofErr w:type="spellEnd"/>
             <w:r>
               <w:rPr>
                 <w:rFonts w:asciiTheme="majorHAnsi" w:hAnsiTheme="majorHAnsi"/>
@@ -3182,31 +2987,7 @@
         </w:tc>
         <w:tc>
           <w:tcPr>
-            <w:tcW w:w="2886" w:type="dxa"/>
-          </w:tcPr>
-          <w:p>
-            <w:pPr>
-              <w:rPr>
-                <w:rFonts w:asciiTheme="majorHAnsi" w:hAnsiTheme="majorHAnsi"/>
-              </w:rPr>
-            </w:pPr>
-          </w:p>
-        </w:tc>
-        <w:tc>
-          <w:tcPr>
-            <w:tcW w:w="2348" w:type="dxa"/>
-          </w:tcPr>
-          <w:p>
-            <w:pPr>
-              <w:rPr>
-                <w:rFonts w:asciiTheme="majorHAnsi" w:hAnsiTheme="majorHAnsi"/>
-              </w:rPr>
-            </w:pPr>
-          </w:p>
-        </w:tc>
-        <w:tc>
-          <w:tcPr>
-            <w:tcW w:w="2321" w:type="dxa"/>
+            <w:tcW w:w="4320" w:type="dxa"/>
           </w:tcPr>
           <w:p>
             <w:pPr>
@@ -3223,7 +3004,7 @@
         </w:trPr>
         <w:tc>
           <w:tcPr>
-            <w:tcW w:w="1795" w:type="dxa"/>
+            <w:tcW w:w="4675" w:type="dxa"/>
           </w:tcPr>
           <w:p>
             <w:pPr>
@@ -3239,6 +3020,13 @@
               <w:t>Rooboo</w:t>
             </w:r>
             <w:proofErr w:type="spellEnd"/>
+          </w:p>
+          <w:p>
+            <w:pPr>
+              <w:rPr>
+                <w:rFonts w:asciiTheme="majorHAnsi" w:hAnsiTheme="majorHAnsi"/>
+              </w:rPr>
+            </w:pPr>
           </w:p>
           <w:p>
             <w:pPr>
@@ -3297,31 +3085,7 @@
         </w:tc>
         <w:tc>
           <w:tcPr>
-            <w:tcW w:w="2886" w:type="dxa"/>
-          </w:tcPr>
-          <w:p>
-            <w:pPr>
-              <w:rPr>
-                <w:rFonts w:asciiTheme="majorHAnsi" w:hAnsiTheme="majorHAnsi"/>
-              </w:rPr>
-            </w:pPr>
-          </w:p>
-        </w:tc>
-        <w:tc>
-          <w:tcPr>
-            <w:tcW w:w="2348" w:type="dxa"/>
-          </w:tcPr>
-          <w:p>
-            <w:pPr>
-              <w:rPr>
-                <w:rFonts w:asciiTheme="majorHAnsi" w:hAnsiTheme="majorHAnsi"/>
-              </w:rPr>
-            </w:pPr>
-          </w:p>
-        </w:tc>
-        <w:tc>
-          <w:tcPr>
-            <w:tcW w:w="2321" w:type="dxa"/>
+            <w:tcW w:w="4320" w:type="dxa"/>
           </w:tcPr>
           <w:p>
             <w:pPr>
@@ -3338,7 +3102,7 @@
         </w:trPr>
         <w:tc>
           <w:tcPr>
-            <w:tcW w:w="1795" w:type="dxa"/>
+            <w:tcW w:w="4675" w:type="dxa"/>
           </w:tcPr>
           <w:p>
             <w:pPr>
@@ -3352,16 +3116,22 @@
               </w:rPr>
               <w:t>Big Doggo</w:t>
             </w:r>
-            <w:r>
+          </w:p>
+          <w:p>
+            <w:pPr>
               <w:rPr>
                 <w:rFonts w:asciiTheme="majorHAnsi" w:hAnsiTheme="majorHAnsi"/>
+              </w:rPr>
+            </w:pPr>
+            <w:r>
+              <w:rPr>
                 <w:noProof/>
               </w:rPr>
               <w:drawing>
-                <wp:inline distT="0" distB="0" distL="0" distR="0" wp14:anchorId="3D87E986" wp14:editId="22168775">
-                  <wp:extent cx="924657" cy="720659"/>
-                  <wp:effectExtent l="0" t="0" r="8890" b="3810"/>
-                  <wp:docPr id="24" name="Picture 24"/>
+                <wp:inline distT="0" distB="0" distL="0" distR="0" wp14:anchorId="51CC31DE" wp14:editId="515A04CA">
+                  <wp:extent cx="1104900" cy="736600"/>
+                  <wp:effectExtent l="0" t="0" r="0" b="6350"/>
+                  <wp:docPr id="28" name="Picture 28"/>
                   <wp:cNvGraphicFramePr>
                     <a:graphicFrameLocks xmlns:a="http://schemas.openxmlformats.org/drawingml/2006/main" noChangeAspect="1"/>
                   </wp:cNvGraphicFramePr>
@@ -3369,29 +3139,36 @@
                     <a:graphicData uri="http://schemas.openxmlformats.org/drawingml/2006/picture">
                       <pic:pic xmlns:pic="http://schemas.openxmlformats.org/drawingml/2006/picture">
                         <pic:nvPicPr>
-                          <pic:cNvPr id="0" name="Untitled.png"/>
-                          <pic:cNvPicPr/>
+                          <pic:cNvPr id="0" name="Picture 3"/>
+                          <pic:cNvPicPr>
+                            <a:picLocks noChangeAspect="1" noChangeArrowheads="1"/>
+                          </pic:cNvPicPr>
                         </pic:nvPicPr>
                         <pic:blipFill>
-                          <a:blip r:embed="rId8">
+                          <a:blip r:embed="rId10">
                             <a:extLst>
                               <a:ext uri="{28A0092B-C50C-407E-A947-70E740481C1C}">
                                 <a14:useLocalDpi xmlns:a14="http://schemas.microsoft.com/office/drawing/2010/main" val="0"/>
                               </a:ext>
                             </a:extLst>
                           </a:blip>
+                          <a:srcRect/>
                           <a:stretch>
                             <a:fillRect/>
                           </a:stretch>
                         </pic:blipFill>
-                        <pic:spPr>
+                        <pic:spPr bwMode="auto">
                           <a:xfrm>
                             <a:off x="0" y="0"/>
-                            <a:ext cx="929195" cy="724196"/>
+                            <a:ext cx="1104900" cy="736600"/>
                           </a:xfrm>
                           <a:prstGeom prst="rect">
                             <a:avLst/>
                           </a:prstGeom>
+                          <a:noFill/>
+                          <a:ln>
+                            <a:noFill/>
+                          </a:ln>
                         </pic:spPr>
                       </pic:pic>
                     </a:graphicData>
@@ -3403,7 +3180,7 @@
         </w:tc>
         <w:tc>
           <w:tcPr>
-            <w:tcW w:w="2886" w:type="dxa"/>
+            <w:tcW w:w="4320" w:type="dxa"/>
           </w:tcPr>
           <w:p>
             <w:pPr>
@@ -3411,30 +3188,12 @@
                 <w:rFonts w:asciiTheme="majorHAnsi" w:hAnsiTheme="majorHAnsi"/>
               </w:rPr>
             </w:pPr>
-          </w:p>
-        </w:tc>
-        <w:tc>
-          <w:tcPr>
-            <w:tcW w:w="2348" w:type="dxa"/>
-          </w:tcPr>
-          <w:p>
-            <w:pPr>
+            <w:r>
               <w:rPr>
                 <w:rFonts w:asciiTheme="majorHAnsi" w:hAnsiTheme="majorHAnsi"/>
               </w:rPr>
-            </w:pPr>
-          </w:p>
-        </w:tc>
-        <w:tc>
-          <w:tcPr>
-            <w:tcW w:w="2321" w:type="dxa"/>
-          </w:tcPr>
-          <w:p>
-            <w:pPr>
-              <w:rPr>
-                <w:rFonts w:asciiTheme="majorHAnsi" w:hAnsiTheme="majorHAnsi"/>
-              </w:rPr>
-            </w:pPr>
+              <w:t>A large angry guard dog, likely a wolf. Roughly the size of a small horse. Attempts to defend the entrance to the manor.</w:t>
+            </w:r>
           </w:p>
         </w:tc>
       </w:tr>
@@ -3448,7 +3207,7 @@
       <w:pPr>
         <w:pStyle w:val="Heading1"/>
       </w:pPr>
-      <w:bookmarkStart w:id="8" w:name="_Toc535114166"/>
+      <w:bookmarkStart w:id="8" w:name="_Toc536462757"/>
       <w:r>
         <w:t>Gamep</w:t>
       </w:r>
@@ -3462,7 +3221,7 @@
       <w:pPr>
         <w:pStyle w:val="Heading2"/>
       </w:pPr>
-      <w:bookmarkStart w:id="9" w:name="_Toc535114167"/>
+      <w:bookmarkStart w:id="9" w:name="_Toc536462758"/>
       <w:r>
         <w:t>Overview of Gameplay</w:t>
       </w:r>
@@ -3524,7 +3283,11 @@
       </w:r>
       <w:proofErr w:type="spellEnd"/>
       <w:r>
-        <w:t xml:space="preserve"> mode for IL timing. This may also include an online leaderboard, if there is demand for it. Finally, there will be a game mode with no sub-weapons, where the player starts with the ‘silver bullet’</w:t>
+        <w:t xml:space="preserve"> mode for IL timing. This may also include an online leaderboard, if there is demand for it. Finally, there will be a game mode with no sub-weapons, where the player starts with the ‘silver </w:t>
+      </w:r>
+      <w:bookmarkStart w:id="10" w:name="_GoBack"/>
+      <w:r>
+        <w:t>bullet’</w:t>
       </w:r>
       <w:r>
         <w:t xml:space="preserve"> </w:t>
@@ -3538,7 +3301,11 @@
         <w:t xml:space="preserve"> which will do immense damage t</w:t>
       </w:r>
       <w:r>
-        <w:t>o Fenrir (possibly a 1 shot mechanic?)</w:t>
+        <w:t xml:space="preserve">o Fenrir (possibly a 1 shot </w:t>
+      </w:r>
+      <w:bookmarkEnd w:id="10"/>
+      <w:r>
+        <w:t>mechanic?)</w:t>
       </w:r>
       <w:r>
         <w:t xml:space="preserve"> This mode will require players to complete all the other bosses with only the whip-sword attacks.</w:t>
@@ -3548,11 +3315,11 @@
       <w:pPr>
         <w:pStyle w:val="Heading2"/>
       </w:pPr>
-      <w:bookmarkStart w:id="10" w:name="_Toc535114168"/>
+      <w:bookmarkStart w:id="11" w:name="_Toc536462759"/>
       <w:r>
         <w:t>Player Experience</w:t>
       </w:r>
-      <w:bookmarkEnd w:id="10"/>
+      <w:bookmarkEnd w:id="11"/>
     </w:p>
     <w:p>
       <w:pPr>
@@ -3590,98 +3357,98 @@
       <w:pPr>
         <w:pStyle w:val="Heading2"/>
       </w:pPr>
-      <w:bookmarkStart w:id="11" w:name="_Toc535114169"/>
+      <w:bookmarkStart w:id="12" w:name="_Toc536462760"/>
       <w:r>
         <w:lastRenderedPageBreak/>
         <w:t>Gameplay Guidelines</w:t>
-      </w:r>
-      <w:bookmarkEnd w:id="11"/>
-    </w:p>
-    <w:p>
-      <w:pPr>
-        <w:pStyle w:val="Style1n"/>
-      </w:pPr>
-    </w:p>
-    <w:p>
-      <w:pPr>
-        <w:pStyle w:val="Style1n"/>
-      </w:pPr>
-      <w:r>
-        <w:t xml:space="preserve">The difficulty curve for this game should be </w:t>
-      </w:r>
-      <w:r>
-        <w:t>smooth</w:t>
-      </w:r>
-      <w:r>
-        <w:t xml:space="preserve">, with the early levels being </w:t>
-      </w:r>
-      <w:r>
-        <w:t>simple</w:t>
-      </w:r>
-      <w:r>
-        <w:t xml:space="preserve"> for a new player and the later stages being somewhat more complex. T</w:t>
-      </w:r>
-      <w:r>
-        <w:t xml:space="preserve">here isn’t much that I want to exclude from this game as far as </w:t>
-      </w:r>
-      <w:r>
-        <w:t xml:space="preserve">content goes. It should be a </w:t>
-      </w:r>
-      <w:r>
-        <w:t>straight</w:t>
-      </w:r>
-      <w:r>
-        <w:t xml:space="preserve"> forward game to develop and play, there shouldn’t be much along the way of blood, gore, or language. It’ll be a standard action-adventure platformer with limited storytelling [if not none].</w:t>
-      </w:r>
-    </w:p>
-    <w:p>
-      <w:pPr>
-        <w:pStyle w:val="Style1n"/>
-      </w:pPr>
-      <w:r>
-        <w:t xml:space="preserve"> </w:t>
-      </w:r>
-    </w:p>
-    <w:p>
-      <w:pPr>
-        <w:pStyle w:val="Heading2"/>
-      </w:pPr>
-      <w:bookmarkStart w:id="12" w:name="_Toc535114170"/>
-      <w:r>
-        <w:t>Game Objectives &amp; Rewards</w:t>
       </w:r>
       <w:bookmarkEnd w:id="12"/>
     </w:p>
     <w:p>
       <w:pPr>
         <w:pStyle w:val="Style1n"/>
-        <w:keepNext/>
-      </w:pPr>
-      <w:r>
-        <w:t>As previously state</w:t>
-      </w:r>
-      <w:r>
-        <w:t>d, the games difficulty curve will progress smoothly throughout the game</w:t>
-      </w:r>
-      <w:r>
-        <w:t>. When initially starting the game, the player will only have the options to play easy and normal difficulty. Once the game has been completed</w:t>
-      </w:r>
-      <w:r>
-        <w:t xml:space="preserve"> once on any difficulty the Hard difficulty will unlock. Also, after finishing each stage they will unlock that stage for practice mode on all difficulties [excluding ‘silver bullet’]. ‘Silver Bullet’ mode will be unlocked upon completion of the </w:t>
-      </w:r>
-      <w:r>
-        <w:t>game on Hard Mode. There will be limited lives in Normal and Hard Mode with ways to gain additional lives, but easy mode will have unlimited lives. [May come up with better names for Easy, Normal, and Hard later]</w:t>
-      </w:r>
+      </w:pPr>
     </w:p>
     <w:p>
       <w:pPr>
+        <w:pStyle w:val="Style1n"/>
+      </w:pPr>
+      <w:r>
+        <w:t xml:space="preserve">The difficulty curve for this game should be </w:t>
+      </w:r>
+      <w:r>
+        <w:t>smooth</w:t>
+      </w:r>
+      <w:r>
+        <w:t xml:space="preserve">, with the early levels being </w:t>
+      </w:r>
+      <w:r>
+        <w:t>simple</w:t>
+      </w:r>
+      <w:r>
+        <w:t xml:space="preserve"> for a new player and the later stages being somewhat more complex. T</w:t>
+      </w:r>
+      <w:r>
+        <w:t xml:space="preserve">here isn’t much that I want to exclude from this game as far as </w:t>
+      </w:r>
+      <w:r>
+        <w:t xml:space="preserve">content goes. It should be a </w:t>
+      </w:r>
+      <w:r>
+        <w:t>straight</w:t>
+      </w:r>
+      <w:r>
+        <w:t xml:space="preserve"> forward game to develop and play, there shouldn’t be much along the way of blood, gore, or language. It’ll be a standard action-adventure platformer with limited storytelling [if not none].</w:t>
+      </w:r>
+    </w:p>
+    <w:p>
+      <w:pPr>
+        <w:pStyle w:val="Style1n"/>
+      </w:pPr>
+      <w:r>
+        <w:t xml:space="preserve"> </w:t>
+      </w:r>
+    </w:p>
+    <w:p>
+      <w:pPr>
         <w:pStyle w:val="Heading2"/>
       </w:pPr>
-      <w:bookmarkStart w:id="13" w:name="_Toc535114171"/>
+      <w:bookmarkStart w:id="13" w:name="_Toc536462761"/>
+      <w:r>
+        <w:t>Game Objectives &amp; Rewards</w:t>
+      </w:r>
+      <w:bookmarkEnd w:id="13"/>
+    </w:p>
+    <w:p>
+      <w:pPr>
+        <w:pStyle w:val="Style1n"/>
+        <w:keepNext/>
+      </w:pPr>
+      <w:r>
+        <w:t>As previously state</w:t>
+      </w:r>
+      <w:r>
+        <w:t>d, the games difficulty curve will progress smoothly throughout the game</w:t>
+      </w:r>
+      <w:r>
+        <w:t>. When initially starting the game, the player will only have the options to play easy and normal difficulty. Once the game has been completed</w:t>
+      </w:r>
+      <w:r>
+        <w:t xml:space="preserve"> once on any difficulty the Hard difficulty will unlock. Also, after finishing each stage they will unlock that stage for practice mode on all difficulties [excluding ‘silver bullet’]. ‘Silver Bullet’ mode will be unlocked upon completion of the </w:t>
+      </w:r>
+      <w:r>
+        <w:t>game on Hard Mode. There will be limited lives in Normal and Hard Mode with ways to gain additional lives, but easy mode will have unlimited lives. [May come up with better names for Easy, Normal, and Hard later]</w:t>
+      </w:r>
+    </w:p>
+    <w:p>
+      <w:pPr>
+        <w:pStyle w:val="Heading2"/>
+      </w:pPr>
+      <w:bookmarkStart w:id="14" w:name="_Toc536462762"/>
       <w:r>
         <w:t>Gameplay Mechanics</w:t>
       </w:r>
-      <w:bookmarkEnd w:id="13"/>
+      <w:bookmarkEnd w:id="14"/>
     </w:p>
     <w:p>
       <w:pPr>
@@ -5349,11 +5116,11 @@
       <w:pPr>
         <w:pStyle w:val="Heading2"/>
       </w:pPr>
-      <w:bookmarkStart w:id="14" w:name="_Toc535114172"/>
+      <w:bookmarkStart w:id="15" w:name="_Toc536462763"/>
       <w:r>
         <w:t>Level Design</w:t>
       </w:r>
-      <w:bookmarkEnd w:id="14"/>
+      <w:bookmarkEnd w:id="15"/>
     </w:p>
     <w:tbl>
       <w:tblPr>
@@ -6106,14 +5873,12 @@
       <w:pPr>
         <w:pageBreakBefore/>
       </w:pPr>
-      <w:bookmarkStart w:id="15" w:name="_GoBack"/>
-      <w:bookmarkEnd w:id="15"/>
     </w:p>
     <w:p>
       <w:pPr>
         <w:pStyle w:val="Heading1"/>
       </w:pPr>
-      <w:bookmarkStart w:id="16" w:name="_Toc535114173"/>
+      <w:bookmarkStart w:id="16" w:name="_Toc536462764"/>
       <w:r>
         <w:t>Control Scheme</w:t>
       </w:r>
@@ -6517,7 +6282,7 @@
       <w:pPr>
         <w:pStyle w:val="Heading1"/>
       </w:pPr>
-      <w:bookmarkStart w:id="17" w:name="_Toc535114174"/>
+      <w:bookmarkStart w:id="17" w:name="_Toc536462765"/>
       <w:r>
         <w:t xml:space="preserve">Game </w:t>
       </w:r>
@@ -6564,3141 +6329,12 @@
         <w:t>There will be relatively little on the UI, an ammo count, a health bar, a point total, and the number of lives. These will also be inspired by classic game UIs.</w:t>
       </w:r>
     </w:p>
-    <w:p>
-      <w:pPr>
-        <w:pageBreakBefore/>
-      </w:pPr>
-    </w:p>
-    <w:p>
-      <w:pPr>
-        <w:pStyle w:val="Heading1"/>
-      </w:pPr>
-      <w:bookmarkStart w:id="18" w:name="_Toc535114175"/>
-      <w:r>
-        <w:t>Schedule &amp; Task</w:t>
-      </w:r>
-      <w:bookmarkEnd w:id="18"/>
-    </w:p>
-    <w:tbl>
-      <w:tblPr>
-        <w:tblStyle w:val="TableGrid"/>
-        <w:tblW w:w="0" w:type="auto"/>
-        <w:tblLook w:val="0500" w:firstRow="0" w:lastRow="0" w:firstColumn="0" w:lastColumn="1" w:noHBand="0" w:noVBand="1"/>
-      </w:tblPr>
-      <w:tblGrid>
-        <w:gridCol w:w="3859"/>
-        <w:gridCol w:w="1975"/>
-        <w:gridCol w:w="1161"/>
-        <w:gridCol w:w="1167"/>
-        <w:gridCol w:w="1188"/>
-      </w:tblGrid>
-      <w:tr>
-        <w:trPr>
-          <w:trHeight w:val="467"/>
-        </w:trPr>
-        <w:tc>
-          <w:tcPr>
-            <w:tcW w:w="9350" w:type="dxa"/>
-            <w:gridSpan w:val="5"/>
-            <w:shd w:val="clear" w:color="auto" w:fill="262626" w:themeFill="text1" w:themeFillTint="D9"/>
-            <w:vAlign w:val="center"/>
-          </w:tcPr>
-          <w:p>
-            <w:pPr>
-              <w:jc w:val="center"/>
-              <w:rPr>
-                <w:rFonts w:asciiTheme="majorHAnsi" w:hAnsiTheme="majorHAnsi"/>
-                <w:b/>
-                <w:sz w:val="32"/>
-                <w:szCs w:val="32"/>
-              </w:rPr>
-            </w:pPr>
-            <w:r>
-              <w:rPr>
-                <w:rFonts w:asciiTheme="majorHAnsi" w:hAnsiTheme="majorHAnsi"/>
-                <w:b/>
-                <w:sz w:val="32"/>
-                <w:szCs w:val="32"/>
-              </w:rPr>
-              <w:t>Tasks to Complete &amp; Schedule</w:t>
-            </w:r>
-          </w:p>
-        </w:tc>
-      </w:tr>
-      <w:tr>
-        <w:trPr>
-          <w:trHeight w:val="440"/>
-        </w:trPr>
-        <w:tc>
-          <w:tcPr>
-            <w:tcW w:w="3931" w:type="dxa"/>
-            <w:shd w:val="clear" w:color="auto" w:fill="auto"/>
-            <w:vAlign w:val="bottom"/>
-          </w:tcPr>
-          <w:p>
-            <w:pPr>
-              <w:jc w:val="center"/>
-              <w:rPr>
-                <w:rFonts w:asciiTheme="majorHAnsi" w:hAnsiTheme="majorHAnsi"/>
-                <w:b/>
-              </w:rPr>
-            </w:pPr>
-            <w:r>
-              <w:rPr>
-                <w:rFonts w:asciiTheme="majorHAnsi" w:hAnsiTheme="majorHAnsi"/>
-                <w:b/>
-              </w:rPr>
-              <w:t>Tasks</w:t>
-            </w:r>
-          </w:p>
-        </w:tc>
-        <w:tc>
-          <w:tcPr>
-            <w:tcW w:w="2011" w:type="dxa"/>
-            <w:shd w:val="clear" w:color="auto" w:fill="auto"/>
-          </w:tcPr>
-          <w:p>
-            <w:pPr>
-              <w:jc w:val="center"/>
-              <w:rPr>
-                <w:rFonts w:asciiTheme="majorHAnsi" w:hAnsiTheme="majorHAnsi"/>
-                <w:b/>
-              </w:rPr>
-            </w:pPr>
-          </w:p>
-          <w:p>
-            <w:pPr>
-              <w:jc w:val="center"/>
-              <w:rPr>
-                <w:rFonts w:asciiTheme="majorHAnsi" w:hAnsiTheme="majorHAnsi"/>
-                <w:b/>
-              </w:rPr>
-            </w:pPr>
-            <w:r>
-              <w:rPr>
-                <w:rFonts w:asciiTheme="majorHAnsi" w:hAnsiTheme="majorHAnsi"/>
-                <w:b/>
-              </w:rPr>
-              <w:t>Task Lead</w:t>
-            </w:r>
-          </w:p>
-        </w:tc>
-        <w:tc>
-          <w:tcPr>
-            <w:tcW w:w="1164" w:type="dxa"/>
-            <w:shd w:val="clear" w:color="auto" w:fill="auto"/>
-            <w:vAlign w:val="bottom"/>
-          </w:tcPr>
-          <w:p>
-            <w:pPr>
-              <w:jc w:val="center"/>
-              <w:rPr>
-                <w:rFonts w:asciiTheme="majorHAnsi" w:hAnsiTheme="majorHAnsi"/>
-                <w:b/>
-              </w:rPr>
-            </w:pPr>
-            <w:r>
-              <w:rPr>
-                <w:rFonts w:asciiTheme="majorHAnsi" w:hAnsiTheme="majorHAnsi"/>
-                <w:b/>
-              </w:rPr>
-              <w:t>Start</w:t>
-            </w:r>
-          </w:p>
-        </w:tc>
-        <w:tc>
-          <w:tcPr>
-            <w:tcW w:w="1056" w:type="dxa"/>
-            <w:shd w:val="clear" w:color="auto" w:fill="auto"/>
-            <w:vAlign w:val="bottom"/>
-          </w:tcPr>
-          <w:p>
-            <w:pPr>
-              <w:jc w:val="center"/>
-              <w:rPr>
-                <w:rFonts w:asciiTheme="majorHAnsi" w:hAnsiTheme="majorHAnsi"/>
-                <w:b/>
-              </w:rPr>
-            </w:pPr>
-            <w:r>
-              <w:rPr>
-                <w:rFonts w:asciiTheme="majorHAnsi" w:hAnsiTheme="majorHAnsi"/>
-                <w:b/>
-              </w:rPr>
-              <w:t>End</w:t>
-            </w:r>
-          </w:p>
-        </w:tc>
-        <w:tc>
-          <w:tcPr>
-            <w:tcW w:w="1188" w:type="dxa"/>
-            <w:shd w:val="clear" w:color="auto" w:fill="auto"/>
-            <w:vAlign w:val="bottom"/>
-          </w:tcPr>
-          <w:p>
-            <w:pPr>
-              <w:jc w:val="center"/>
-              <w:rPr>
-                <w:rFonts w:asciiTheme="majorHAnsi" w:hAnsiTheme="majorHAnsi"/>
-                <w:b/>
-              </w:rPr>
-            </w:pPr>
-            <w:r>
-              <w:rPr>
-                <w:rFonts w:asciiTheme="majorHAnsi" w:hAnsiTheme="majorHAnsi"/>
-                <w:b/>
-              </w:rPr>
-              <w:t>% Complete</w:t>
-            </w:r>
-          </w:p>
-        </w:tc>
-      </w:tr>
-      <w:tr>
-        <w:trPr>
-          <w:trHeight w:val="377"/>
-        </w:trPr>
-        <w:tc>
-          <w:tcPr>
-            <w:tcW w:w="9350" w:type="dxa"/>
-            <w:gridSpan w:val="5"/>
-            <w:shd w:val="clear" w:color="auto" w:fill="BFBFBF" w:themeFill="background1" w:themeFillShade="BF"/>
-            <w:vAlign w:val="center"/>
-          </w:tcPr>
-          <w:p>
-            <w:pPr>
-              <w:jc w:val="center"/>
-              <w:rPr>
-                <w:rFonts w:asciiTheme="majorHAnsi" w:hAnsiTheme="majorHAnsi"/>
-                <w:b/>
-                <w:sz w:val="22"/>
-                <w:szCs w:val="22"/>
-              </w:rPr>
-            </w:pPr>
-            <w:r>
-              <w:rPr>
-                <w:rFonts w:asciiTheme="majorHAnsi" w:hAnsiTheme="majorHAnsi"/>
-                <w:b/>
-                <w:sz w:val="22"/>
-                <w:szCs w:val="22"/>
-              </w:rPr>
-              <w:t>Development Phase</w:t>
-            </w:r>
-          </w:p>
-        </w:tc>
-      </w:tr>
-      <w:tr>
-        <w:tc>
-          <w:tcPr>
-            <w:tcW w:w="3931" w:type="dxa"/>
-            <w:shd w:val="clear" w:color="auto" w:fill="auto"/>
-          </w:tcPr>
-          <w:p>
-            <w:pPr>
-              <w:rPr>
-                <w:rFonts w:asciiTheme="majorHAnsi" w:hAnsiTheme="majorHAnsi" w:cstheme="majorHAnsi"/>
-                <w:sz w:val="22"/>
-                <w:szCs w:val="22"/>
-              </w:rPr>
-            </w:pPr>
-            <w:r>
-              <w:rPr>
-                <w:rFonts w:asciiTheme="majorHAnsi" w:hAnsiTheme="majorHAnsi" w:cstheme="majorHAnsi"/>
-                <w:sz w:val="22"/>
-                <w:szCs w:val="22"/>
-              </w:rPr>
-              <w:t>Game Design Document</w:t>
-            </w:r>
-          </w:p>
-        </w:tc>
-        <w:tc>
-          <w:tcPr>
-            <w:tcW w:w="2011" w:type="dxa"/>
-            <w:shd w:val="clear" w:color="auto" w:fill="auto"/>
-          </w:tcPr>
-          <w:p>
-            <w:pPr>
-              <w:jc w:val="center"/>
-              <w:rPr>
-                <w:rFonts w:asciiTheme="majorHAnsi" w:hAnsiTheme="majorHAnsi" w:cstheme="majorHAnsi"/>
-                <w:sz w:val="22"/>
-                <w:szCs w:val="22"/>
-              </w:rPr>
-            </w:pPr>
-            <w:r>
-              <w:rPr>
-                <w:rFonts w:asciiTheme="majorHAnsi" w:hAnsiTheme="majorHAnsi" w:cstheme="majorHAnsi"/>
-                <w:sz w:val="22"/>
-                <w:szCs w:val="22"/>
-              </w:rPr>
-              <w:t>Roxy</w:t>
-            </w:r>
-          </w:p>
-        </w:tc>
-        <w:tc>
-          <w:tcPr>
-            <w:tcW w:w="1164" w:type="dxa"/>
-            <w:shd w:val="clear" w:color="auto" w:fill="auto"/>
-          </w:tcPr>
-          <w:p>
-            <w:pPr>
-              <w:rPr>
-                <w:rFonts w:asciiTheme="majorHAnsi" w:hAnsiTheme="majorHAnsi" w:cstheme="majorHAnsi"/>
-                <w:sz w:val="22"/>
-                <w:szCs w:val="22"/>
-              </w:rPr>
-            </w:pPr>
-            <w:r>
-              <w:rPr>
-                <w:rFonts w:asciiTheme="majorHAnsi" w:hAnsiTheme="majorHAnsi" w:cstheme="majorHAnsi"/>
-                <w:sz w:val="22"/>
-                <w:szCs w:val="22"/>
-              </w:rPr>
-              <w:t>1/5/2019</w:t>
-            </w:r>
-          </w:p>
-        </w:tc>
-        <w:tc>
-          <w:tcPr>
-            <w:tcW w:w="1056" w:type="dxa"/>
-            <w:shd w:val="clear" w:color="auto" w:fill="auto"/>
-          </w:tcPr>
-          <w:p>
-            <w:pPr>
-              <w:rPr>
-                <w:rFonts w:asciiTheme="majorHAnsi" w:hAnsiTheme="majorHAnsi" w:cstheme="majorHAnsi"/>
-                <w:sz w:val="22"/>
-                <w:szCs w:val="22"/>
-              </w:rPr>
-            </w:pPr>
-            <w:r>
-              <w:rPr>
-                <w:rFonts w:asciiTheme="majorHAnsi" w:hAnsiTheme="majorHAnsi" w:cstheme="majorHAnsi"/>
-                <w:sz w:val="22"/>
-                <w:szCs w:val="22"/>
-              </w:rPr>
-              <w:t>1/13/2019</w:t>
-            </w:r>
-          </w:p>
-        </w:tc>
-        <w:tc>
-          <w:tcPr>
-            <w:tcW w:w="1188" w:type="dxa"/>
-            <w:shd w:val="clear" w:color="auto" w:fill="auto"/>
-          </w:tcPr>
-          <w:p>
-            <w:pPr>
-              <w:rPr>
-                <w:rFonts w:asciiTheme="majorHAnsi" w:hAnsiTheme="majorHAnsi" w:cstheme="majorHAnsi"/>
-                <w:sz w:val="22"/>
-                <w:szCs w:val="22"/>
-              </w:rPr>
-            </w:pPr>
-            <w:r>
-              <w:rPr>
-                <w:rFonts w:asciiTheme="majorHAnsi" w:hAnsiTheme="majorHAnsi" w:cstheme="majorHAnsi"/>
-                <w:sz w:val="22"/>
-                <w:szCs w:val="22"/>
-              </w:rPr>
-              <w:t>93</w:t>
-            </w:r>
-            <w:r>
-              <w:rPr>
-                <w:rFonts w:asciiTheme="majorHAnsi" w:hAnsiTheme="majorHAnsi" w:cstheme="majorHAnsi"/>
-                <w:sz w:val="22"/>
-                <w:szCs w:val="22"/>
-              </w:rPr>
-              <w:t>%</w:t>
-            </w:r>
-          </w:p>
-        </w:tc>
-      </w:tr>
-      <w:tr>
-        <w:tc>
-          <w:tcPr>
-            <w:tcW w:w="3931" w:type="dxa"/>
-            <w:shd w:val="clear" w:color="auto" w:fill="auto"/>
-          </w:tcPr>
-          <w:p>
-            <w:pPr>
-              <w:rPr>
-                <w:rFonts w:asciiTheme="majorHAnsi" w:hAnsiTheme="majorHAnsi" w:cstheme="majorHAnsi"/>
-                <w:sz w:val="22"/>
-                <w:szCs w:val="22"/>
-              </w:rPr>
-            </w:pPr>
-            <w:r>
-              <w:rPr>
-                <w:rFonts w:asciiTheme="majorHAnsi" w:hAnsiTheme="majorHAnsi" w:cstheme="majorHAnsi"/>
-                <w:sz w:val="22"/>
-                <w:szCs w:val="22"/>
-              </w:rPr>
-              <w:t>Design</w:t>
-            </w:r>
-          </w:p>
-        </w:tc>
-        <w:tc>
-          <w:tcPr>
-            <w:tcW w:w="2011" w:type="dxa"/>
-            <w:shd w:val="clear" w:color="auto" w:fill="auto"/>
-          </w:tcPr>
-          <w:p>
-            <w:pPr>
-              <w:jc w:val="center"/>
-              <w:rPr>
-                <w:rFonts w:asciiTheme="majorHAnsi" w:hAnsiTheme="majorHAnsi" w:cstheme="majorHAnsi"/>
-                <w:sz w:val="22"/>
-                <w:szCs w:val="22"/>
-              </w:rPr>
-            </w:pPr>
-            <w:r>
-              <w:rPr>
-                <w:rFonts w:asciiTheme="majorHAnsi" w:hAnsiTheme="majorHAnsi" w:cstheme="majorHAnsi"/>
-                <w:sz w:val="22"/>
-                <w:szCs w:val="22"/>
-              </w:rPr>
-              <w:t>Roxy</w:t>
-            </w:r>
-          </w:p>
-        </w:tc>
-        <w:tc>
-          <w:tcPr>
-            <w:tcW w:w="1164" w:type="dxa"/>
-            <w:shd w:val="clear" w:color="auto" w:fill="auto"/>
-          </w:tcPr>
-          <w:p>
-            <w:pPr>
-              <w:rPr>
-                <w:rFonts w:asciiTheme="majorHAnsi" w:hAnsiTheme="majorHAnsi" w:cstheme="majorHAnsi"/>
-                <w:sz w:val="22"/>
-                <w:szCs w:val="22"/>
-              </w:rPr>
-            </w:pPr>
-          </w:p>
-        </w:tc>
-        <w:tc>
-          <w:tcPr>
-            <w:tcW w:w="1056" w:type="dxa"/>
-            <w:shd w:val="clear" w:color="auto" w:fill="auto"/>
-          </w:tcPr>
-          <w:p>
-            <w:pPr>
-              <w:rPr>
-                <w:rFonts w:asciiTheme="majorHAnsi" w:hAnsiTheme="majorHAnsi" w:cstheme="majorHAnsi"/>
-                <w:sz w:val="22"/>
-                <w:szCs w:val="22"/>
-              </w:rPr>
-            </w:pPr>
-          </w:p>
-        </w:tc>
-        <w:tc>
-          <w:tcPr>
-            <w:tcW w:w="1188" w:type="dxa"/>
-            <w:shd w:val="clear" w:color="auto" w:fill="auto"/>
-          </w:tcPr>
-          <w:p>
-            <w:pPr>
-              <w:rPr>
-                <w:rFonts w:asciiTheme="majorHAnsi" w:hAnsiTheme="majorHAnsi" w:cstheme="majorHAnsi"/>
-                <w:sz w:val="22"/>
-                <w:szCs w:val="22"/>
-              </w:rPr>
-            </w:pPr>
-          </w:p>
-        </w:tc>
-      </w:tr>
-      <w:tr>
-        <w:tc>
-          <w:tcPr>
-            <w:tcW w:w="3931" w:type="dxa"/>
-            <w:shd w:val="clear" w:color="auto" w:fill="auto"/>
-          </w:tcPr>
-          <w:p>
-            <w:pPr>
-              <w:rPr>
-                <w:rFonts w:asciiTheme="majorHAnsi" w:hAnsiTheme="majorHAnsi" w:cstheme="majorHAnsi"/>
-                <w:sz w:val="22"/>
-                <w:szCs w:val="22"/>
-              </w:rPr>
-            </w:pPr>
-            <w:r>
-              <w:rPr>
-                <w:rFonts w:asciiTheme="majorHAnsi" w:hAnsiTheme="majorHAnsi" w:cstheme="majorHAnsi"/>
-                <w:sz w:val="22"/>
-                <w:szCs w:val="22"/>
-              </w:rPr>
-              <w:t xml:space="preserve">      Character Design</w:t>
-            </w:r>
-          </w:p>
-        </w:tc>
-        <w:tc>
-          <w:tcPr>
-            <w:tcW w:w="2011" w:type="dxa"/>
-            <w:shd w:val="clear" w:color="auto" w:fill="auto"/>
-          </w:tcPr>
-          <w:p>
-            <w:pPr>
-              <w:jc w:val="center"/>
-              <w:rPr>
-                <w:rFonts w:asciiTheme="majorHAnsi" w:hAnsiTheme="majorHAnsi" w:cstheme="majorHAnsi"/>
-                <w:sz w:val="22"/>
-                <w:szCs w:val="22"/>
-              </w:rPr>
-            </w:pPr>
-            <w:r>
-              <w:rPr>
-                <w:rFonts w:asciiTheme="majorHAnsi" w:hAnsiTheme="majorHAnsi" w:cstheme="majorHAnsi"/>
-                <w:sz w:val="22"/>
-                <w:szCs w:val="22"/>
-              </w:rPr>
-              <w:t>Roxy</w:t>
-            </w:r>
-          </w:p>
-        </w:tc>
-        <w:tc>
-          <w:tcPr>
-            <w:tcW w:w="1164" w:type="dxa"/>
-            <w:shd w:val="clear" w:color="auto" w:fill="auto"/>
-          </w:tcPr>
-          <w:p>
-            <w:pPr>
-              <w:rPr>
-                <w:rFonts w:asciiTheme="majorHAnsi" w:hAnsiTheme="majorHAnsi" w:cstheme="majorHAnsi"/>
-                <w:sz w:val="22"/>
-                <w:szCs w:val="22"/>
-              </w:rPr>
-            </w:pPr>
-          </w:p>
-        </w:tc>
-        <w:tc>
-          <w:tcPr>
-            <w:tcW w:w="1056" w:type="dxa"/>
-            <w:shd w:val="clear" w:color="auto" w:fill="auto"/>
-          </w:tcPr>
-          <w:p>
-            <w:pPr>
-              <w:rPr>
-                <w:rFonts w:asciiTheme="majorHAnsi" w:hAnsiTheme="majorHAnsi" w:cstheme="majorHAnsi"/>
-                <w:sz w:val="22"/>
-                <w:szCs w:val="22"/>
-              </w:rPr>
-            </w:pPr>
-          </w:p>
-        </w:tc>
-        <w:tc>
-          <w:tcPr>
-            <w:tcW w:w="1188" w:type="dxa"/>
-            <w:shd w:val="clear" w:color="auto" w:fill="auto"/>
-          </w:tcPr>
-          <w:p>
-            <w:pPr>
-              <w:rPr>
-                <w:rFonts w:asciiTheme="majorHAnsi" w:hAnsiTheme="majorHAnsi" w:cstheme="majorHAnsi"/>
-                <w:sz w:val="22"/>
-                <w:szCs w:val="22"/>
-              </w:rPr>
-            </w:pPr>
-          </w:p>
-        </w:tc>
-      </w:tr>
-      <w:tr>
-        <w:tc>
-          <w:tcPr>
-            <w:tcW w:w="3931" w:type="dxa"/>
-            <w:shd w:val="clear" w:color="auto" w:fill="auto"/>
-          </w:tcPr>
-          <w:p>
-            <w:pPr>
-              <w:rPr>
-                <w:rFonts w:asciiTheme="majorHAnsi" w:hAnsiTheme="majorHAnsi" w:cstheme="majorHAnsi"/>
-                <w:sz w:val="22"/>
-                <w:szCs w:val="22"/>
-              </w:rPr>
-            </w:pPr>
-            <w:r>
-              <w:rPr>
-                <w:rFonts w:asciiTheme="majorHAnsi" w:hAnsiTheme="majorHAnsi" w:cstheme="majorHAnsi"/>
-                <w:sz w:val="22"/>
-                <w:szCs w:val="22"/>
-              </w:rPr>
-              <w:t xml:space="preserve">            </w:t>
-            </w:r>
-            <w:proofErr w:type="spellStart"/>
-            <w:r>
-              <w:rPr>
-                <w:rFonts w:asciiTheme="majorHAnsi" w:hAnsiTheme="majorHAnsi" w:cstheme="majorHAnsi"/>
-                <w:sz w:val="22"/>
-                <w:szCs w:val="22"/>
-              </w:rPr>
-              <w:t>Izabell</w:t>
-            </w:r>
-            <w:proofErr w:type="spellEnd"/>
-          </w:p>
-        </w:tc>
-        <w:tc>
-          <w:tcPr>
-            <w:tcW w:w="2011" w:type="dxa"/>
-            <w:shd w:val="clear" w:color="auto" w:fill="auto"/>
-          </w:tcPr>
-          <w:p>
-            <w:pPr>
-              <w:jc w:val="center"/>
-              <w:rPr>
-                <w:rFonts w:asciiTheme="majorHAnsi" w:hAnsiTheme="majorHAnsi" w:cstheme="majorHAnsi"/>
-                <w:sz w:val="22"/>
-                <w:szCs w:val="22"/>
-              </w:rPr>
-            </w:pPr>
-            <w:r>
-              <w:rPr>
-                <w:rFonts w:asciiTheme="majorHAnsi" w:hAnsiTheme="majorHAnsi" w:cstheme="majorHAnsi"/>
-                <w:sz w:val="22"/>
-                <w:szCs w:val="22"/>
-              </w:rPr>
-              <w:t>Roxy</w:t>
-            </w:r>
-          </w:p>
-        </w:tc>
-        <w:tc>
-          <w:tcPr>
-            <w:tcW w:w="1164" w:type="dxa"/>
-            <w:shd w:val="clear" w:color="auto" w:fill="auto"/>
-          </w:tcPr>
-          <w:p>
-            <w:pPr>
-              <w:rPr>
-                <w:rFonts w:asciiTheme="majorHAnsi" w:hAnsiTheme="majorHAnsi" w:cstheme="majorHAnsi"/>
-                <w:sz w:val="22"/>
-                <w:szCs w:val="22"/>
-              </w:rPr>
-            </w:pPr>
-          </w:p>
-        </w:tc>
-        <w:tc>
-          <w:tcPr>
-            <w:tcW w:w="1056" w:type="dxa"/>
-            <w:shd w:val="clear" w:color="auto" w:fill="auto"/>
-          </w:tcPr>
-          <w:p>
-            <w:pPr>
-              <w:rPr>
-                <w:rFonts w:asciiTheme="majorHAnsi" w:hAnsiTheme="majorHAnsi" w:cstheme="majorHAnsi"/>
-                <w:sz w:val="22"/>
-                <w:szCs w:val="22"/>
-              </w:rPr>
-            </w:pPr>
-          </w:p>
-        </w:tc>
-        <w:tc>
-          <w:tcPr>
-            <w:tcW w:w="1188" w:type="dxa"/>
-            <w:shd w:val="clear" w:color="auto" w:fill="auto"/>
-          </w:tcPr>
-          <w:p>
-            <w:pPr>
-              <w:rPr>
-                <w:rFonts w:asciiTheme="majorHAnsi" w:hAnsiTheme="majorHAnsi" w:cstheme="majorHAnsi"/>
-                <w:sz w:val="22"/>
-                <w:szCs w:val="22"/>
-              </w:rPr>
-            </w:pPr>
-          </w:p>
-        </w:tc>
-      </w:tr>
-      <w:tr>
-        <w:tc>
-          <w:tcPr>
-            <w:tcW w:w="3931" w:type="dxa"/>
-            <w:shd w:val="clear" w:color="auto" w:fill="auto"/>
-          </w:tcPr>
-          <w:p>
-            <w:pPr>
-              <w:rPr>
-                <w:rFonts w:asciiTheme="majorHAnsi" w:hAnsiTheme="majorHAnsi" w:cstheme="majorHAnsi"/>
-                <w:b/>
-                <w:sz w:val="22"/>
-                <w:szCs w:val="22"/>
-              </w:rPr>
-            </w:pPr>
-            <w:r>
-              <w:rPr>
-                <w:rFonts w:asciiTheme="majorHAnsi" w:hAnsiTheme="majorHAnsi" w:cstheme="majorHAnsi"/>
-                <w:sz w:val="22"/>
-                <w:szCs w:val="22"/>
-              </w:rPr>
-              <w:t xml:space="preserve">            Fenrir</w:t>
-            </w:r>
-          </w:p>
-        </w:tc>
-        <w:tc>
-          <w:tcPr>
-            <w:tcW w:w="2011" w:type="dxa"/>
-            <w:shd w:val="clear" w:color="auto" w:fill="auto"/>
-          </w:tcPr>
-          <w:p>
-            <w:pPr>
-              <w:jc w:val="center"/>
-              <w:rPr>
-                <w:rFonts w:asciiTheme="majorHAnsi" w:hAnsiTheme="majorHAnsi" w:cstheme="majorHAnsi"/>
-                <w:b/>
-                <w:sz w:val="22"/>
-                <w:szCs w:val="22"/>
-              </w:rPr>
-            </w:pPr>
-            <w:r>
-              <w:rPr>
-                <w:rFonts w:asciiTheme="majorHAnsi" w:hAnsiTheme="majorHAnsi" w:cstheme="majorHAnsi"/>
-                <w:sz w:val="22"/>
-                <w:szCs w:val="22"/>
-              </w:rPr>
-              <w:t>Roxy</w:t>
-            </w:r>
-          </w:p>
-        </w:tc>
-        <w:tc>
-          <w:tcPr>
-            <w:tcW w:w="1164" w:type="dxa"/>
-            <w:shd w:val="clear" w:color="auto" w:fill="auto"/>
-          </w:tcPr>
-          <w:p>
-            <w:pPr>
-              <w:rPr>
-                <w:rFonts w:asciiTheme="majorHAnsi" w:hAnsiTheme="majorHAnsi" w:cstheme="majorHAnsi"/>
-                <w:b/>
-                <w:sz w:val="22"/>
-                <w:szCs w:val="22"/>
-              </w:rPr>
-            </w:pPr>
-          </w:p>
-        </w:tc>
-        <w:tc>
-          <w:tcPr>
-            <w:tcW w:w="1056" w:type="dxa"/>
-            <w:shd w:val="clear" w:color="auto" w:fill="auto"/>
-          </w:tcPr>
-          <w:p>
-            <w:pPr>
-              <w:rPr>
-                <w:rFonts w:asciiTheme="majorHAnsi" w:hAnsiTheme="majorHAnsi" w:cstheme="majorHAnsi"/>
-                <w:b/>
-                <w:sz w:val="22"/>
-                <w:szCs w:val="22"/>
-              </w:rPr>
-            </w:pPr>
-          </w:p>
-        </w:tc>
-        <w:tc>
-          <w:tcPr>
-            <w:tcW w:w="1188" w:type="dxa"/>
-            <w:shd w:val="clear" w:color="auto" w:fill="auto"/>
-          </w:tcPr>
-          <w:p>
-            <w:pPr>
-              <w:rPr>
-                <w:rFonts w:asciiTheme="majorHAnsi" w:hAnsiTheme="majorHAnsi" w:cstheme="majorHAnsi"/>
-                <w:b/>
-                <w:sz w:val="22"/>
-                <w:szCs w:val="22"/>
-              </w:rPr>
-            </w:pPr>
-          </w:p>
-        </w:tc>
-      </w:tr>
-      <w:tr>
-        <w:tc>
-          <w:tcPr>
-            <w:tcW w:w="3931" w:type="dxa"/>
-            <w:shd w:val="clear" w:color="auto" w:fill="auto"/>
-          </w:tcPr>
-          <w:p>
-            <w:pPr>
-              <w:rPr>
-                <w:rFonts w:asciiTheme="majorHAnsi" w:hAnsiTheme="majorHAnsi" w:cstheme="majorHAnsi"/>
-                <w:sz w:val="22"/>
-                <w:szCs w:val="22"/>
-              </w:rPr>
-            </w:pPr>
-            <w:r>
-              <w:rPr>
-                <w:rFonts w:asciiTheme="majorHAnsi" w:hAnsiTheme="majorHAnsi" w:cstheme="majorHAnsi"/>
-                <w:sz w:val="22"/>
-                <w:szCs w:val="22"/>
-              </w:rPr>
-              <w:t xml:space="preserve">            Hel</w:t>
-            </w:r>
-          </w:p>
-        </w:tc>
-        <w:tc>
-          <w:tcPr>
-            <w:tcW w:w="2011" w:type="dxa"/>
-            <w:shd w:val="clear" w:color="auto" w:fill="auto"/>
-          </w:tcPr>
-          <w:p>
-            <w:pPr>
-              <w:jc w:val="center"/>
-              <w:rPr>
-                <w:rFonts w:asciiTheme="majorHAnsi" w:hAnsiTheme="majorHAnsi" w:cstheme="majorHAnsi"/>
-                <w:b/>
-                <w:sz w:val="22"/>
-                <w:szCs w:val="22"/>
-              </w:rPr>
-            </w:pPr>
-            <w:r>
-              <w:rPr>
-                <w:rFonts w:asciiTheme="majorHAnsi" w:hAnsiTheme="majorHAnsi" w:cstheme="majorHAnsi"/>
-                <w:sz w:val="22"/>
-                <w:szCs w:val="22"/>
-              </w:rPr>
-              <w:t>Roxy</w:t>
-            </w:r>
-          </w:p>
-        </w:tc>
-        <w:tc>
-          <w:tcPr>
-            <w:tcW w:w="1164" w:type="dxa"/>
-            <w:shd w:val="clear" w:color="auto" w:fill="auto"/>
-          </w:tcPr>
-          <w:p>
-            <w:pPr>
-              <w:rPr>
-                <w:rFonts w:asciiTheme="majorHAnsi" w:hAnsiTheme="majorHAnsi" w:cstheme="majorHAnsi"/>
-                <w:b/>
-                <w:sz w:val="22"/>
-                <w:szCs w:val="22"/>
-              </w:rPr>
-            </w:pPr>
-          </w:p>
-        </w:tc>
-        <w:tc>
-          <w:tcPr>
-            <w:tcW w:w="1056" w:type="dxa"/>
-            <w:shd w:val="clear" w:color="auto" w:fill="auto"/>
-          </w:tcPr>
-          <w:p>
-            <w:pPr>
-              <w:rPr>
-                <w:rFonts w:asciiTheme="majorHAnsi" w:hAnsiTheme="majorHAnsi" w:cstheme="majorHAnsi"/>
-                <w:b/>
-                <w:sz w:val="22"/>
-                <w:szCs w:val="22"/>
-              </w:rPr>
-            </w:pPr>
-          </w:p>
-        </w:tc>
-        <w:tc>
-          <w:tcPr>
-            <w:tcW w:w="1188" w:type="dxa"/>
-            <w:shd w:val="clear" w:color="auto" w:fill="auto"/>
-          </w:tcPr>
-          <w:p>
-            <w:pPr>
-              <w:rPr>
-                <w:rFonts w:asciiTheme="majorHAnsi" w:hAnsiTheme="majorHAnsi" w:cstheme="majorHAnsi"/>
-                <w:b/>
-                <w:sz w:val="22"/>
-                <w:szCs w:val="22"/>
-              </w:rPr>
-            </w:pPr>
-          </w:p>
-        </w:tc>
-      </w:tr>
-      <w:tr>
-        <w:tc>
-          <w:tcPr>
-            <w:tcW w:w="3931" w:type="dxa"/>
-            <w:shd w:val="clear" w:color="auto" w:fill="auto"/>
-          </w:tcPr>
-          <w:p>
-            <w:pPr>
-              <w:rPr>
-                <w:rFonts w:asciiTheme="majorHAnsi" w:hAnsiTheme="majorHAnsi" w:cstheme="majorHAnsi"/>
-                <w:sz w:val="22"/>
-                <w:szCs w:val="22"/>
-              </w:rPr>
-            </w:pPr>
-            <w:r>
-              <w:rPr>
-                <w:rFonts w:asciiTheme="majorHAnsi" w:hAnsiTheme="majorHAnsi" w:cstheme="majorHAnsi"/>
-                <w:sz w:val="22"/>
-                <w:szCs w:val="22"/>
-              </w:rPr>
-              <w:t xml:space="preserve">            </w:t>
-            </w:r>
-            <w:proofErr w:type="spellStart"/>
-            <w:r>
-              <w:rPr>
-                <w:rFonts w:asciiTheme="majorHAnsi" w:hAnsiTheme="majorHAnsi" w:cstheme="majorHAnsi"/>
-                <w:sz w:val="22"/>
-                <w:szCs w:val="22"/>
-              </w:rPr>
-              <w:t>Aboom</w:t>
-            </w:r>
-            <w:proofErr w:type="spellEnd"/>
-          </w:p>
-        </w:tc>
-        <w:tc>
-          <w:tcPr>
-            <w:tcW w:w="2011" w:type="dxa"/>
-            <w:shd w:val="clear" w:color="auto" w:fill="auto"/>
-          </w:tcPr>
-          <w:p>
-            <w:pPr>
-              <w:jc w:val="center"/>
-              <w:rPr>
-                <w:rFonts w:asciiTheme="majorHAnsi" w:hAnsiTheme="majorHAnsi" w:cstheme="majorHAnsi"/>
-                <w:b/>
-                <w:sz w:val="22"/>
-                <w:szCs w:val="22"/>
-              </w:rPr>
-            </w:pPr>
-            <w:r>
-              <w:rPr>
-                <w:rFonts w:asciiTheme="majorHAnsi" w:hAnsiTheme="majorHAnsi" w:cstheme="majorHAnsi"/>
-                <w:sz w:val="22"/>
-                <w:szCs w:val="22"/>
-              </w:rPr>
-              <w:t>Roxy</w:t>
-            </w:r>
-          </w:p>
-        </w:tc>
-        <w:tc>
-          <w:tcPr>
-            <w:tcW w:w="1164" w:type="dxa"/>
-            <w:shd w:val="clear" w:color="auto" w:fill="auto"/>
-          </w:tcPr>
-          <w:p>
-            <w:pPr>
-              <w:rPr>
-                <w:rFonts w:asciiTheme="majorHAnsi" w:hAnsiTheme="majorHAnsi" w:cstheme="majorHAnsi"/>
-                <w:b/>
-                <w:sz w:val="22"/>
-                <w:szCs w:val="22"/>
-              </w:rPr>
-            </w:pPr>
-          </w:p>
-        </w:tc>
-        <w:tc>
-          <w:tcPr>
-            <w:tcW w:w="1056" w:type="dxa"/>
-            <w:shd w:val="clear" w:color="auto" w:fill="auto"/>
-          </w:tcPr>
-          <w:p>
-            <w:pPr>
-              <w:rPr>
-                <w:rFonts w:asciiTheme="majorHAnsi" w:hAnsiTheme="majorHAnsi" w:cstheme="majorHAnsi"/>
-                <w:b/>
-                <w:sz w:val="22"/>
-                <w:szCs w:val="22"/>
-              </w:rPr>
-            </w:pPr>
-          </w:p>
-        </w:tc>
-        <w:tc>
-          <w:tcPr>
-            <w:tcW w:w="1188" w:type="dxa"/>
-            <w:shd w:val="clear" w:color="auto" w:fill="auto"/>
-          </w:tcPr>
-          <w:p>
-            <w:pPr>
-              <w:rPr>
-                <w:rFonts w:asciiTheme="majorHAnsi" w:hAnsiTheme="majorHAnsi" w:cstheme="majorHAnsi"/>
-                <w:b/>
-                <w:sz w:val="22"/>
-                <w:szCs w:val="22"/>
-              </w:rPr>
-            </w:pPr>
-          </w:p>
-        </w:tc>
-      </w:tr>
-      <w:tr>
-        <w:tc>
-          <w:tcPr>
-            <w:tcW w:w="3931" w:type="dxa"/>
-            <w:shd w:val="clear" w:color="auto" w:fill="auto"/>
-          </w:tcPr>
-          <w:p>
-            <w:pPr>
-              <w:rPr>
-                <w:rFonts w:asciiTheme="majorHAnsi" w:hAnsiTheme="majorHAnsi" w:cstheme="majorHAnsi"/>
-                <w:sz w:val="22"/>
-                <w:szCs w:val="22"/>
-              </w:rPr>
-            </w:pPr>
-            <w:r>
-              <w:rPr>
-                <w:rFonts w:asciiTheme="majorHAnsi" w:hAnsiTheme="majorHAnsi" w:cstheme="majorHAnsi"/>
-                <w:sz w:val="22"/>
-                <w:szCs w:val="22"/>
-              </w:rPr>
-              <w:t xml:space="preserve">            </w:t>
-            </w:r>
-            <w:proofErr w:type="spellStart"/>
-            <w:r>
-              <w:rPr>
-                <w:rFonts w:asciiTheme="majorHAnsi" w:hAnsiTheme="majorHAnsi" w:cstheme="majorHAnsi"/>
-                <w:sz w:val="22"/>
-                <w:szCs w:val="22"/>
-              </w:rPr>
-              <w:t>Zomboys</w:t>
-            </w:r>
-            <w:proofErr w:type="spellEnd"/>
-          </w:p>
-        </w:tc>
-        <w:tc>
-          <w:tcPr>
-            <w:tcW w:w="2011" w:type="dxa"/>
-            <w:shd w:val="clear" w:color="auto" w:fill="auto"/>
-          </w:tcPr>
-          <w:p>
-            <w:pPr>
-              <w:jc w:val="center"/>
-              <w:rPr>
-                <w:rFonts w:asciiTheme="majorHAnsi" w:hAnsiTheme="majorHAnsi" w:cstheme="majorHAnsi"/>
-                <w:b/>
-                <w:sz w:val="22"/>
-                <w:szCs w:val="22"/>
-              </w:rPr>
-            </w:pPr>
-            <w:r>
-              <w:rPr>
-                <w:rFonts w:asciiTheme="majorHAnsi" w:hAnsiTheme="majorHAnsi" w:cstheme="majorHAnsi"/>
-                <w:sz w:val="22"/>
-                <w:szCs w:val="22"/>
-              </w:rPr>
-              <w:t>Roxy</w:t>
-            </w:r>
-          </w:p>
-        </w:tc>
-        <w:tc>
-          <w:tcPr>
-            <w:tcW w:w="1164" w:type="dxa"/>
-            <w:shd w:val="clear" w:color="auto" w:fill="auto"/>
-          </w:tcPr>
-          <w:p>
-            <w:pPr>
-              <w:rPr>
-                <w:rFonts w:asciiTheme="majorHAnsi" w:hAnsiTheme="majorHAnsi" w:cstheme="majorHAnsi"/>
-                <w:b/>
-                <w:sz w:val="22"/>
-                <w:szCs w:val="22"/>
-              </w:rPr>
-            </w:pPr>
-          </w:p>
-        </w:tc>
-        <w:tc>
-          <w:tcPr>
-            <w:tcW w:w="1056" w:type="dxa"/>
-            <w:shd w:val="clear" w:color="auto" w:fill="auto"/>
-          </w:tcPr>
-          <w:p>
-            <w:pPr>
-              <w:rPr>
-                <w:rFonts w:asciiTheme="majorHAnsi" w:hAnsiTheme="majorHAnsi" w:cstheme="majorHAnsi"/>
-                <w:b/>
-                <w:sz w:val="22"/>
-                <w:szCs w:val="22"/>
-              </w:rPr>
-            </w:pPr>
-          </w:p>
-        </w:tc>
-        <w:tc>
-          <w:tcPr>
-            <w:tcW w:w="1188" w:type="dxa"/>
-            <w:shd w:val="clear" w:color="auto" w:fill="auto"/>
-          </w:tcPr>
-          <w:p>
-            <w:pPr>
-              <w:rPr>
-                <w:rFonts w:asciiTheme="majorHAnsi" w:hAnsiTheme="majorHAnsi" w:cstheme="majorHAnsi"/>
-                <w:b/>
-                <w:sz w:val="22"/>
-                <w:szCs w:val="22"/>
-              </w:rPr>
-            </w:pPr>
-          </w:p>
-        </w:tc>
-      </w:tr>
-      <w:tr>
-        <w:tc>
-          <w:tcPr>
-            <w:tcW w:w="3931" w:type="dxa"/>
-            <w:shd w:val="clear" w:color="auto" w:fill="auto"/>
-          </w:tcPr>
-          <w:p>
-            <w:pPr>
-              <w:rPr>
-                <w:rFonts w:asciiTheme="majorHAnsi" w:hAnsiTheme="majorHAnsi" w:cstheme="majorHAnsi"/>
-                <w:sz w:val="22"/>
-                <w:szCs w:val="22"/>
-              </w:rPr>
-            </w:pPr>
-            <w:r>
-              <w:rPr>
-                <w:rFonts w:asciiTheme="majorHAnsi" w:hAnsiTheme="majorHAnsi" w:cstheme="majorHAnsi"/>
-                <w:sz w:val="22"/>
-                <w:szCs w:val="22"/>
-              </w:rPr>
-              <w:t xml:space="preserve">            </w:t>
-            </w:r>
-            <w:proofErr w:type="spellStart"/>
-            <w:r>
-              <w:rPr>
-                <w:rFonts w:asciiTheme="majorHAnsi" w:hAnsiTheme="majorHAnsi" w:cstheme="majorHAnsi"/>
-                <w:sz w:val="22"/>
-                <w:szCs w:val="22"/>
-              </w:rPr>
-              <w:t>Rooboo</w:t>
-            </w:r>
-            <w:proofErr w:type="spellEnd"/>
-          </w:p>
-        </w:tc>
-        <w:tc>
-          <w:tcPr>
-            <w:tcW w:w="2011" w:type="dxa"/>
-            <w:shd w:val="clear" w:color="auto" w:fill="auto"/>
-          </w:tcPr>
-          <w:p>
-            <w:pPr>
-              <w:jc w:val="center"/>
-              <w:rPr>
-                <w:rFonts w:asciiTheme="majorHAnsi" w:hAnsiTheme="majorHAnsi" w:cstheme="majorHAnsi"/>
-                <w:b/>
-                <w:sz w:val="22"/>
-                <w:szCs w:val="22"/>
-              </w:rPr>
-            </w:pPr>
-            <w:r>
-              <w:rPr>
-                <w:rFonts w:asciiTheme="majorHAnsi" w:hAnsiTheme="majorHAnsi" w:cstheme="majorHAnsi"/>
-                <w:sz w:val="22"/>
-                <w:szCs w:val="22"/>
-              </w:rPr>
-              <w:t>Roxy</w:t>
-            </w:r>
-          </w:p>
-        </w:tc>
-        <w:tc>
-          <w:tcPr>
-            <w:tcW w:w="1164" w:type="dxa"/>
-            <w:shd w:val="clear" w:color="auto" w:fill="auto"/>
-          </w:tcPr>
-          <w:p>
-            <w:pPr>
-              <w:rPr>
-                <w:rFonts w:asciiTheme="majorHAnsi" w:hAnsiTheme="majorHAnsi" w:cstheme="majorHAnsi"/>
-                <w:b/>
-                <w:sz w:val="22"/>
-                <w:szCs w:val="22"/>
-              </w:rPr>
-            </w:pPr>
-          </w:p>
-        </w:tc>
-        <w:tc>
-          <w:tcPr>
-            <w:tcW w:w="1056" w:type="dxa"/>
-            <w:shd w:val="clear" w:color="auto" w:fill="auto"/>
-          </w:tcPr>
-          <w:p>
-            <w:pPr>
-              <w:rPr>
-                <w:rFonts w:asciiTheme="majorHAnsi" w:hAnsiTheme="majorHAnsi" w:cstheme="majorHAnsi"/>
-                <w:b/>
-                <w:sz w:val="22"/>
-                <w:szCs w:val="22"/>
-              </w:rPr>
-            </w:pPr>
-          </w:p>
-        </w:tc>
-        <w:tc>
-          <w:tcPr>
-            <w:tcW w:w="1188" w:type="dxa"/>
-            <w:shd w:val="clear" w:color="auto" w:fill="auto"/>
-          </w:tcPr>
-          <w:p>
-            <w:pPr>
-              <w:rPr>
-                <w:rFonts w:asciiTheme="majorHAnsi" w:hAnsiTheme="majorHAnsi" w:cstheme="majorHAnsi"/>
-                <w:b/>
-                <w:sz w:val="22"/>
-                <w:szCs w:val="22"/>
-              </w:rPr>
-            </w:pPr>
-          </w:p>
-        </w:tc>
-      </w:tr>
-      <w:tr>
-        <w:tc>
-          <w:tcPr>
-            <w:tcW w:w="3931" w:type="dxa"/>
-            <w:shd w:val="clear" w:color="auto" w:fill="auto"/>
-          </w:tcPr>
-          <w:p>
-            <w:pPr>
-              <w:rPr>
-                <w:rFonts w:asciiTheme="majorHAnsi" w:hAnsiTheme="majorHAnsi" w:cstheme="majorHAnsi"/>
-                <w:sz w:val="22"/>
-                <w:szCs w:val="22"/>
-              </w:rPr>
-            </w:pPr>
-            <w:r>
-              <w:rPr>
-                <w:rFonts w:asciiTheme="majorHAnsi" w:hAnsiTheme="majorHAnsi" w:cstheme="majorHAnsi"/>
-                <w:sz w:val="22"/>
-                <w:szCs w:val="22"/>
-              </w:rPr>
-              <w:t xml:space="preserve">            Big Doggo</w:t>
-            </w:r>
-          </w:p>
-        </w:tc>
-        <w:tc>
-          <w:tcPr>
-            <w:tcW w:w="2011" w:type="dxa"/>
-            <w:shd w:val="clear" w:color="auto" w:fill="auto"/>
-          </w:tcPr>
-          <w:p>
-            <w:pPr>
-              <w:jc w:val="center"/>
-              <w:rPr>
-                <w:rFonts w:asciiTheme="majorHAnsi" w:hAnsiTheme="majorHAnsi" w:cstheme="majorHAnsi"/>
-                <w:b/>
-                <w:sz w:val="22"/>
-                <w:szCs w:val="22"/>
-              </w:rPr>
-            </w:pPr>
-            <w:r>
-              <w:rPr>
-                <w:rFonts w:asciiTheme="majorHAnsi" w:hAnsiTheme="majorHAnsi" w:cstheme="majorHAnsi"/>
-                <w:sz w:val="22"/>
-                <w:szCs w:val="22"/>
-              </w:rPr>
-              <w:t>Roxy</w:t>
-            </w:r>
-          </w:p>
-        </w:tc>
-        <w:tc>
-          <w:tcPr>
-            <w:tcW w:w="1164" w:type="dxa"/>
-            <w:shd w:val="clear" w:color="auto" w:fill="auto"/>
-          </w:tcPr>
-          <w:p>
-            <w:pPr>
-              <w:rPr>
-                <w:rFonts w:asciiTheme="majorHAnsi" w:hAnsiTheme="majorHAnsi" w:cstheme="majorHAnsi"/>
-                <w:b/>
-                <w:sz w:val="22"/>
-                <w:szCs w:val="22"/>
-              </w:rPr>
-            </w:pPr>
-          </w:p>
-        </w:tc>
-        <w:tc>
-          <w:tcPr>
-            <w:tcW w:w="1056" w:type="dxa"/>
-            <w:shd w:val="clear" w:color="auto" w:fill="auto"/>
-          </w:tcPr>
-          <w:p>
-            <w:pPr>
-              <w:rPr>
-                <w:rFonts w:asciiTheme="majorHAnsi" w:hAnsiTheme="majorHAnsi" w:cstheme="majorHAnsi"/>
-                <w:b/>
-                <w:sz w:val="22"/>
-                <w:szCs w:val="22"/>
-              </w:rPr>
-            </w:pPr>
-          </w:p>
-        </w:tc>
-        <w:tc>
-          <w:tcPr>
-            <w:tcW w:w="1188" w:type="dxa"/>
-            <w:shd w:val="clear" w:color="auto" w:fill="auto"/>
-          </w:tcPr>
-          <w:p>
-            <w:pPr>
-              <w:rPr>
-                <w:rFonts w:asciiTheme="majorHAnsi" w:hAnsiTheme="majorHAnsi" w:cstheme="majorHAnsi"/>
-                <w:b/>
-                <w:sz w:val="22"/>
-                <w:szCs w:val="22"/>
-              </w:rPr>
-            </w:pPr>
-          </w:p>
-        </w:tc>
-      </w:tr>
-      <w:tr>
-        <w:tc>
-          <w:tcPr>
-            <w:tcW w:w="3931" w:type="dxa"/>
-            <w:shd w:val="clear" w:color="auto" w:fill="auto"/>
-          </w:tcPr>
-          <w:p>
-            <w:pPr>
-              <w:rPr>
-                <w:rFonts w:asciiTheme="majorHAnsi" w:hAnsiTheme="majorHAnsi" w:cstheme="majorHAnsi"/>
-                <w:sz w:val="22"/>
-                <w:szCs w:val="22"/>
-              </w:rPr>
-            </w:pPr>
-            <w:r>
-              <w:rPr>
-                <w:rFonts w:asciiTheme="majorHAnsi" w:hAnsiTheme="majorHAnsi" w:cstheme="majorHAnsi"/>
-                <w:sz w:val="22"/>
-                <w:szCs w:val="22"/>
-              </w:rPr>
-              <w:t xml:space="preserve">      Storyline</w:t>
-            </w:r>
-          </w:p>
-        </w:tc>
-        <w:tc>
-          <w:tcPr>
-            <w:tcW w:w="2011" w:type="dxa"/>
-            <w:shd w:val="clear" w:color="auto" w:fill="auto"/>
-          </w:tcPr>
-          <w:p>
-            <w:pPr>
-              <w:jc w:val="center"/>
-              <w:rPr>
-                <w:rFonts w:asciiTheme="majorHAnsi" w:hAnsiTheme="majorHAnsi" w:cstheme="majorHAnsi"/>
-                <w:sz w:val="22"/>
-                <w:szCs w:val="22"/>
-              </w:rPr>
-            </w:pPr>
-            <w:r>
-              <w:rPr>
-                <w:rFonts w:asciiTheme="majorHAnsi" w:hAnsiTheme="majorHAnsi" w:cstheme="majorHAnsi"/>
-                <w:sz w:val="22"/>
-                <w:szCs w:val="22"/>
-              </w:rPr>
-              <w:t>Roxy</w:t>
-            </w:r>
-          </w:p>
-        </w:tc>
-        <w:tc>
-          <w:tcPr>
-            <w:tcW w:w="1164" w:type="dxa"/>
-            <w:shd w:val="clear" w:color="auto" w:fill="auto"/>
-          </w:tcPr>
-          <w:p>
-            <w:pPr>
-              <w:rPr>
-                <w:rFonts w:asciiTheme="majorHAnsi" w:hAnsiTheme="majorHAnsi" w:cstheme="majorHAnsi"/>
-                <w:sz w:val="22"/>
-                <w:szCs w:val="22"/>
-              </w:rPr>
-            </w:pPr>
-            <w:r>
-              <w:rPr>
-                <w:rFonts w:asciiTheme="majorHAnsi" w:hAnsiTheme="majorHAnsi" w:cstheme="majorHAnsi"/>
-                <w:sz w:val="22"/>
-                <w:szCs w:val="22"/>
-              </w:rPr>
-              <w:t>1/5/2019</w:t>
-            </w:r>
-          </w:p>
-        </w:tc>
-        <w:tc>
-          <w:tcPr>
-            <w:tcW w:w="1056" w:type="dxa"/>
-            <w:shd w:val="clear" w:color="auto" w:fill="auto"/>
-          </w:tcPr>
-          <w:p>
-            <w:pPr>
-              <w:rPr>
-                <w:rFonts w:asciiTheme="majorHAnsi" w:hAnsiTheme="majorHAnsi" w:cstheme="majorHAnsi"/>
-                <w:sz w:val="22"/>
-                <w:szCs w:val="22"/>
-              </w:rPr>
-            </w:pPr>
-            <w:r>
-              <w:rPr>
-                <w:rFonts w:asciiTheme="majorHAnsi" w:hAnsiTheme="majorHAnsi" w:cstheme="majorHAnsi"/>
-                <w:sz w:val="22"/>
-                <w:szCs w:val="22"/>
-              </w:rPr>
-              <w:t>1/8/2019</w:t>
-            </w:r>
-          </w:p>
-        </w:tc>
-        <w:tc>
-          <w:tcPr>
-            <w:tcW w:w="1188" w:type="dxa"/>
-            <w:shd w:val="clear" w:color="auto" w:fill="auto"/>
-          </w:tcPr>
-          <w:p>
-            <w:pPr>
-              <w:rPr>
-                <w:rFonts w:asciiTheme="majorHAnsi" w:hAnsiTheme="majorHAnsi" w:cstheme="majorHAnsi"/>
-                <w:sz w:val="22"/>
-                <w:szCs w:val="22"/>
-              </w:rPr>
-            </w:pPr>
-            <w:r>
-              <w:rPr>
-                <w:rFonts w:asciiTheme="majorHAnsi" w:hAnsiTheme="majorHAnsi" w:cstheme="majorHAnsi"/>
-                <w:sz w:val="22"/>
-                <w:szCs w:val="22"/>
-              </w:rPr>
-              <w:t xml:space="preserve">100% </w:t>
-            </w:r>
-          </w:p>
-        </w:tc>
-      </w:tr>
-      <w:tr>
-        <w:tc>
-          <w:tcPr>
-            <w:tcW w:w="3931" w:type="dxa"/>
-            <w:shd w:val="clear" w:color="auto" w:fill="auto"/>
-          </w:tcPr>
-          <w:p>
-            <w:pPr>
-              <w:rPr>
-                <w:rFonts w:asciiTheme="majorHAnsi" w:hAnsiTheme="majorHAnsi" w:cstheme="majorHAnsi"/>
-                <w:sz w:val="22"/>
-                <w:szCs w:val="22"/>
-              </w:rPr>
-            </w:pPr>
-            <w:r>
-              <w:rPr>
-                <w:rFonts w:asciiTheme="majorHAnsi" w:hAnsiTheme="majorHAnsi" w:cstheme="majorHAnsi"/>
-                <w:sz w:val="22"/>
-                <w:szCs w:val="22"/>
-              </w:rPr>
-              <w:t xml:space="preserve">      Level Mechanics</w:t>
-            </w:r>
-          </w:p>
-        </w:tc>
-        <w:tc>
-          <w:tcPr>
-            <w:tcW w:w="2011" w:type="dxa"/>
-            <w:shd w:val="clear" w:color="auto" w:fill="auto"/>
-          </w:tcPr>
-          <w:p>
-            <w:pPr>
-              <w:jc w:val="center"/>
-              <w:rPr>
-                <w:rFonts w:asciiTheme="majorHAnsi" w:hAnsiTheme="majorHAnsi" w:cstheme="majorHAnsi"/>
-                <w:sz w:val="22"/>
-                <w:szCs w:val="22"/>
-              </w:rPr>
-            </w:pPr>
-            <w:r>
-              <w:rPr>
-                <w:rFonts w:asciiTheme="majorHAnsi" w:hAnsiTheme="majorHAnsi" w:cstheme="majorHAnsi"/>
-                <w:sz w:val="22"/>
-                <w:szCs w:val="22"/>
-              </w:rPr>
-              <w:t>Roxy</w:t>
-            </w:r>
-          </w:p>
-        </w:tc>
-        <w:tc>
-          <w:tcPr>
-            <w:tcW w:w="1164" w:type="dxa"/>
-            <w:shd w:val="clear" w:color="auto" w:fill="auto"/>
-          </w:tcPr>
-          <w:p>
-            <w:pPr>
-              <w:rPr>
-                <w:rFonts w:asciiTheme="majorHAnsi" w:hAnsiTheme="majorHAnsi" w:cstheme="majorHAnsi"/>
-                <w:sz w:val="22"/>
-                <w:szCs w:val="22"/>
-              </w:rPr>
-            </w:pPr>
-          </w:p>
-        </w:tc>
-        <w:tc>
-          <w:tcPr>
-            <w:tcW w:w="1056" w:type="dxa"/>
-            <w:shd w:val="clear" w:color="auto" w:fill="auto"/>
-          </w:tcPr>
-          <w:p>
-            <w:pPr>
-              <w:rPr>
-                <w:rFonts w:asciiTheme="majorHAnsi" w:hAnsiTheme="majorHAnsi" w:cstheme="majorHAnsi"/>
-                <w:sz w:val="22"/>
-                <w:szCs w:val="22"/>
-              </w:rPr>
-            </w:pPr>
-          </w:p>
-        </w:tc>
-        <w:tc>
-          <w:tcPr>
-            <w:tcW w:w="1188" w:type="dxa"/>
-            <w:shd w:val="clear" w:color="auto" w:fill="auto"/>
-          </w:tcPr>
-          <w:p>
-            <w:pPr>
-              <w:rPr>
-                <w:rFonts w:asciiTheme="majorHAnsi" w:hAnsiTheme="majorHAnsi" w:cstheme="majorHAnsi"/>
-                <w:sz w:val="22"/>
-                <w:szCs w:val="22"/>
-              </w:rPr>
-            </w:pPr>
-          </w:p>
-        </w:tc>
-      </w:tr>
-      <w:tr>
-        <w:tc>
-          <w:tcPr>
-            <w:tcW w:w="3931" w:type="dxa"/>
-            <w:shd w:val="clear" w:color="auto" w:fill="auto"/>
-          </w:tcPr>
-          <w:p>
-            <w:pPr>
-              <w:rPr>
-                <w:rFonts w:asciiTheme="majorHAnsi" w:hAnsiTheme="majorHAnsi" w:cstheme="majorHAnsi"/>
-                <w:sz w:val="22"/>
-                <w:szCs w:val="22"/>
-              </w:rPr>
-            </w:pPr>
-            <w:r>
-              <w:rPr>
-                <w:rFonts w:asciiTheme="majorHAnsi" w:hAnsiTheme="majorHAnsi" w:cstheme="majorHAnsi"/>
-                <w:sz w:val="22"/>
-                <w:szCs w:val="22"/>
-              </w:rPr>
-              <w:t xml:space="preserve">            Hazards</w:t>
-            </w:r>
-          </w:p>
-        </w:tc>
-        <w:tc>
-          <w:tcPr>
-            <w:tcW w:w="2011" w:type="dxa"/>
-            <w:shd w:val="clear" w:color="auto" w:fill="auto"/>
-          </w:tcPr>
-          <w:p>
-            <w:pPr>
-              <w:jc w:val="center"/>
-              <w:rPr>
-                <w:rFonts w:asciiTheme="majorHAnsi" w:hAnsiTheme="majorHAnsi" w:cstheme="majorHAnsi"/>
-                <w:sz w:val="22"/>
-                <w:szCs w:val="22"/>
-              </w:rPr>
-            </w:pPr>
-          </w:p>
-        </w:tc>
-        <w:tc>
-          <w:tcPr>
-            <w:tcW w:w="1164" w:type="dxa"/>
-            <w:shd w:val="clear" w:color="auto" w:fill="auto"/>
-          </w:tcPr>
-          <w:p>
-            <w:pPr>
-              <w:rPr>
-                <w:rFonts w:asciiTheme="majorHAnsi" w:hAnsiTheme="majorHAnsi" w:cstheme="majorHAnsi"/>
-                <w:sz w:val="22"/>
-                <w:szCs w:val="22"/>
-              </w:rPr>
-            </w:pPr>
-          </w:p>
-        </w:tc>
-        <w:tc>
-          <w:tcPr>
-            <w:tcW w:w="1056" w:type="dxa"/>
-            <w:shd w:val="clear" w:color="auto" w:fill="auto"/>
-          </w:tcPr>
-          <w:p>
-            <w:pPr>
-              <w:rPr>
-                <w:rFonts w:asciiTheme="majorHAnsi" w:hAnsiTheme="majorHAnsi" w:cstheme="majorHAnsi"/>
-                <w:sz w:val="22"/>
-                <w:szCs w:val="22"/>
-              </w:rPr>
-            </w:pPr>
-          </w:p>
-        </w:tc>
-        <w:tc>
-          <w:tcPr>
-            <w:tcW w:w="1188" w:type="dxa"/>
-            <w:shd w:val="clear" w:color="auto" w:fill="auto"/>
-          </w:tcPr>
-          <w:p>
-            <w:pPr>
-              <w:rPr>
-                <w:rFonts w:asciiTheme="majorHAnsi" w:hAnsiTheme="majorHAnsi" w:cstheme="majorHAnsi"/>
-                <w:sz w:val="22"/>
-                <w:szCs w:val="22"/>
-              </w:rPr>
-            </w:pPr>
-          </w:p>
-        </w:tc>
-      </w:tr>
-      <w:tr>
-        <w:tc>
-          <w:tcPr>
-            <w:tcW w:w="3931" w:type="dxa"/>
-            <w:shd w:val="clear" w:color="auto" w:fill="auto"/>
-          </w:tcPr>
-          <w:p>
-            <w:pPr>
-              <w:rPr>
-                <w:rFonts w:asciiTheme="majorHAnsi" w:hAnsiTheme="majorHAnsi" w:cstheme="majorHAnsi"/>
-                <w:sz w:val="22"/>
-                <w:szCs w:val="22"/>
-              </w:rPr>
-            </w:pPr>
-            <w:r>
-              <w:rPr>
-                <w:rFonts w:asciiTheme="majorHAnsi" w:hAnsiTheme="majorHAnsi" w:cstheme="majorHAnsi"/>
-                <w:sz w:val="22"/>
-                <w:szCs w:val="22"/>
-              </w:rPr>
-              <w:t xml:space="preserve">            Enemies</w:t>
-            </w:r>
-          </w:p>
-        </w:tc>
-        <w:tc>
-          <w:tcPr>
-            <w:tcW w:w="2011" w:type="dxa"/>
-            <w:shd w:val="clear" w:color="auto" w:fill="auto"/>
-          </w:tcPr>
-          <w:p>
-            <w:pPr>
-              <w:jc w:val="center"/>
-              <w:rPr>
-                <w:rFonts w:asciiTheme="majorHAnsi" w:hAnsiTheme="majorHAnsi" w:cstheme="majorHAnsi"/>
-                <w:sz w:val="22"/>
-                <w:szCs w:val="22"/>
-              </w:rPr>
-            </w:pPr>
-          </w:p>
-        </w:tc>
-        <w:tc>
-          <w:tcPr>
-            <w:tcW w:w="1164" w:type="dxa"/>
-            <w:shd w:val="clear" w:color="auto" w:fill="auto"/>
-          </w:tcPr>
-          <w:p>
-            <w:pPr>
-              <w:rPr>
-                <w:rFonts w:asciiTheme="majorHAnsi" w:hAnsiTheme="majorHAnsi" w:cstheme="majorHAnsi"/>
-                <w:sz w:val="22"/>
-                <w:szCs w:val="22"/>
-              </w:rPr>
-            </w:pPr>
-          </w:p>
-        </w:tc>
-        <w:tc>
-          <w:tcPr>
-            <w:tcW w:w="1056" w:type="dxa"/>
-            <w:shd w:val="clear" w:color="auto" w:fill="auto"/>
-          </w:tcPr>
-          <w:p>
-            <w:pPr>
-              <w:rPr>
-                <w:rFonts w:asciiTheme="majorHAnsi" w:hAnsiTheme="majorHAnsi" w:cstheme="majorHAnsi"/>
-                <w:sz w:val="22"/>
-                <w:szCs w:val="22"/>
-              </w:rPr>
-            </w:pPr>
-          </w:p>
-        </w:tc>
-        <w:tc>
-          <w:tcPr>
-            <w:tcW w:w="1188" w:type="dxa"/>
-            <w:shd w:val="clear" w:color="auto" w:fill="auto"/>
-          </w:tcPr>
-          <w:p>
-            <w:pPr>
-              <w:rPr>
-                <w:rFonts w:asciiTheme="majorHAnsi" w:hAnsiTheme="majorHAnsi" w:cstheme="majorHAnsi"/>
-                <w:sz w:val="22"/>
-                <w:szCs w:val="22"/>
-              </w:rPr>
-            </w:pPr>
-          </w:p>
-        </w:tc>
-      </w:tr>
-      <w:tr>
-        <w:tc>
-          <w:tcPr>
-            <w:tcW w:w="3931" w:type="dxa"/>
-            <w:shd w:val="clear" w:color="auto" w:fill="auto"/>
-          </w:tcPr>
-          <w:p>
-            <w:pPr>
-              <w:rPr>
-                <w:rFonts w:asciiTheme="majorHAnsi" w:hAnsiTheme="majorHAnsi" w:cstheme="majorHAnsi"/>
-                <w:sz w:val="22"/>
-                <w:szCs w:val="22"/>
-              </w:rPr>
-            </w:pPr>
-            <w:r>
-              <w:rPr>
-                <w:rFonts w:asciiTheme="majorHAnsi" w:hAnsiTheme="majorHAnsi" w:cstheme="majorHAnsi"/>
-                <w:sz w:val="22"/>
-                <w:szCs w:val="22"/>
-              </w:rPr>
-              <w:t>Art</w:t>
-            </w:r>
-          </w:p>
-        </w:tc>
-        <w:tc>
-          <w:tcPr>
-            <w:tcW w:w="2011" w:type="dxa"/>
-            <w:shd w:val="clear" w:color="auto" w:fill="auto"/>
-          </w:tcPr>
-          <w:p>
-            <w:pPr>
-              <w:jc w:val="center"/>
-              <w:rPr>
-                <w:rFonts w:asciiTheme="majorHAnsi" w:hAnsiTheme="majorHAnsi" w:cstheme="majorHAnsi"/>
-                <w:sz w:val="22"/>
-                <w:szCs w:val="22"/>
-              </w:rPr>
-            </w:pPr>
-            <w:r>
-              <w:rPr>
-                <w:rFonts w:asciiTheme="majorHAnsi" w:hAnsiTheme="majorHAnsi" w:cstheme="majorHAnsi"/>
-                <w:sz w:val="22"/>
-                <w:szCs w:val="22"/>
-              </w:rPr>
-              <w:t>Roxy</w:t>
-            </w:r>
-          </w:p>
-        </w:tc>
-        <w:tc>
-          <w:tcPr>
-            <w:tcW w:w="1164" w:type="dxa"/>
-            <w:shd w:val="clear" w:color="auto" w:fill="auto"/>
-          </w:tcPr>
-          <w:p>
-            <w:pPr>
-              <w:rPr>
-                <w:rFonts w:asciiTheme="majorHAnsi" w:hAnsiTheme="majorHAnsi" w:cstheme="majorHAnsi"/>
-                <w:sz w:val="22"/>
-                <w:szCs w:val="22"/>
-              </w:rPr>
-            </w:pPr>
-          </w:p>
-        </w:tc>
-        <w:tc>
-          <w:tcPr>
-            <w:tcW w:w="1056" w:type="dxa"/>
-            <w:shd w:val="clear" w:color="auto" w:fill="auto"/>
-          </w:tcPr>
-          <w:p>
-            <w:pPr>
-              <w:rPr>
-                <w:rFonts w:asciiTheme="majorHAnsi" w:hAnsiTheme="majorHAnsi" w:cstheme="majorHAnsi"/>
-                <w:sz w:val="22"/>
-                <w:szCs w:val="22"/>
-              </w:rPr>
-            </w:pPr>
-          </w:p>
-        </w:tc>
-        <w:tc>
-          <w:tcPr>
-            <w:tcW w:w="1188" w:type="dxa"/>
-            <w:shd w:val="clear" w:color="auto" w:fill="auto"/>
-          </w:tcPr>
-          <w:p>
-            <w:pPr>
-              <w:rPr>
-                <w:rFonts w:asciiTheme="majorHAnsi" w:hAnsiTheme="majorHAnsi" w:cstheme="majorHAnsi"/>
-                <w:sz w:val="22"/>
-                <w:szCs w:val="22"/>
-              </w:rPr>
-            </w:pPr>
-          </w:p>
-        </w:tc>
-      </w:tr>
-      <w:tr>
-        <w:tc>
-          <w:tcPr>
-            <w:tcW w:w="3931" w:type="dxa"/>
-            <w:shd w:val="clear" w:color="auto" w:fill="auto"/>
-          </w:tcPr>
-          <w:p>
-            <w:pPr>
-              <w:rPr>
-                <w:rFonts w:asciiTheme="majorHAnsi" w:hAnsiTheme="majorHAnsi" w:cstheme="majorHAnsi"/>
-                <w:sz w:val="22"/>
-                <w:szCs w:val="22"/>
-              </w:rPr>
-            </w:pPr>
-            <w:r>
-              <w:rPr>
-                <w:rFonts w:asciiTheme="majorHAnsi" w:hAnsiTheme="majorHAnsi" w:cstheme="majorHAnsi"/>
-                <w:sz w:val="22"/>
-                <w:szCs w:val="22"/>
-              </w:rPr>
-              <w:t xml:space="preserve">      Level 1</w:t>
-            </w:r>
-          </w:p>
-        </w:tc>
-        <w:tc>
-          <w:tcPr>
-            <w:tcW w:w="2011" w:type="dxa"/>
-            <w:shd w:val="clear" w:color="auto" w:fill="auto"/>
-          </w:tcPr>
-          <w:p>
-            <w:pPr>
-              <w:jc w:val="center"/>
-              <w:rPr>
-                <w:rFonts w:asciiTheme="majorHAnsi" w:hAnsiTheme="majorHAnsi" w:cstheme="majorHAnsi"/>
-                <w:sz w:val="22"/>
-                <w:szCs w:val="22"/>
-              </w:rPr>
-            </w:pPr>
-            <w:r>
-              <w:rPr>
-                <w:rFonts w:asciiTheme="majorHAnsi" w:hAnsiTheme="majorHAnsi" w:cstheme="majorHAnsi"/>
-                <w:sz w:val="22"/>
-                <w:szCs w:val="22"/>
-              </w:rPr>
-              <w:t>Roxy</w:t>
-            </w:r>
-          </w:p>
-        </w:tc>
-        <w:tc>
-          <w:tcPr>
-            <w:tcW w:w="1164" w:type="dxa"/>
-            <w:shd w:val="clear" w:color="auto" w:fill="auto"/>
-          </w:tcPr>
-          <w:p>
-            <w:pPr>
-              <w:rPr>
-                <w:rFonts w:asciiTheme="majorHAnsi" w:hAnsiTheme="majorHAnsi" w:cstheme="majorHAnsi"/>
-                <w:sz w:val="22"/>
-                <w:szCs w:val="22"/>
-              </w:rPr>
-            </w:pPr>
-          </w:p>
-        </w:tc>
-        <w:tc>
-          <w:tcPr>
-            <w:tcW w:w="1056" w:type="dxa"/>
-            <w:shd w:val="clear" w:color="auto" w:fill="auto"/>
-          </w:tcPr>
-          <w:p>
-            <w:pPr>
-              <w:rPr>
-                <w:rFonts w:asciiTheme="majorHAnsi" w:hAnsiTheme="majorHAnsi" w:cstheme="majorHAnsi"/>
-                <w:sz w:val="22"/>
-                <w:szCs w:val="22"/>
-              </w:rPr>
-            </w:pPr>
-          </w:p>
-        </w:tc>
-        <w:tc>
-          <w:tcPr>
-            <w:tcW w:w="1188" w:type="dxa"/>
-            <w:shd w:val="clear" w:color="auto" w:fill="auto"/>
-          </w:tcPr>
-          <w:p>
-            <w:pPr>
-              <w:rPr>
-                <w:rFonts w:asciiTheme="majorHAnsi" w:hAnsiTheme="majorHAnsi" w:cstheme="majorHAnsi"/>
-                <w:sz w:val="22"/>
-                <w:szCs w:val="22"/>
-              </w:rPr>
-            </w:pPr>
-          </w:p>
-        </w:tc>
-      </w:tr>
-      <w:tr>
-        <w:tc>
-          <w:tcPr>
-            <w:tcW w:w="3931" w:type="dxa"/>
-            <w:shd w:val="clear" w:color="auto" w:fill="auto"/>
-          </w:tcPr>
-          <w:p>
-            <w:pPr>
-              <w:rPr>
-                <w:rFonts w:asciiTheme="majorHAnsi" w:hAnsiTheme="majorHAnsi" w:cstheme="majorHAnsi"/>
-                <w:sz w:val="22"/>
-                <w:szCs w:val="22"/>
-              </w:rPr>
-            </w:pPr>
-            <w:r>
-              <w:rPr>
-                <w:rFonts w:asciiTheme="majorHAnsi" w:hAnsiTheme="majorHAnsi" w:cstheme="majorHAnsi"/>
-                <w:sz w:val="22"/>
-                <w:szCs w:val="22"/>
-              </w:rPr>
-              <w:t xml:space="preserve">      Special FX</w:t>
-            </w:r>
-          </w:p>
-        </w:tc>
-        <w:tc>
-          <w:tcPr>
-            <w:tcW w:w="2011" w:type="dxa"/>
-            <w:shd w:val="clear" w:color="auto" w:fill="auto"/>
-          </w:tcPr>
-          <w:p>
-            <w:pPr>
-              <w:jc w:val="center"/>
-              <w:rPr>
-                <w:rFonts w:asciiTheme="majorHAnsi" w:hAnsiTheme="majorHAnsi" w:cstheme="majorHAnsi"/>
-                <w:sz w:val="22"/>
-                <w:szCs w:val="22"/>
-              </w:rPr>
-            </w:pPr>
-            <w:r>
-              <w:rPr>
-                <w:rFonts w:asciiTheme="majorHAnsi" w:hAnsiTheme="majorHAnsi" w:cstheme="majorHAnsi"/>
-                <w:sz w:val="22"/>
-                <w:szCs w:val="22"/>
-              </w:rPr>
-              <w:t>Roxy</w:t>
-            </w:r>
-          </w:p>
-        </w:tc>
-        <w:tc>
-          <w:tcPr>
-            <w:tcW w:w="1164" w:type="dxa"/>
-            <w:shd w:val="clear" w:color="auto" w:fill="auto"/>
-          </w:tcPr>
-          <w:p>
-            <w:pPr>
-              <w:rPr>
-                <w:rFonts w:asciiTheme="majorHAnsi" w:hAnsiTheme="majorHAnsi" w:cstheme="majorHAnsi"/>
-                <w:sz w:val="22"/>
-                <w:szCs w:val="22"/>
-              </w:rPr>
-            </w:pPr>
-          </w:p>
-        </w:tc>
-        <w:tc>
-          <w:tcPr>
-            <w:tcW w:w="1056" w:type="dxa"/>
-            <w:shd w:val="clear" w:color="auto" w:fill="auto"/>
-          </w:tcPr>
-          <w:p>
-            <w:pPr>
-              <w:rPr>
-                <w:rFonts w:asciiTheme="majorHAnsi" w:hAnsiTheme="majorHAnsi" w:cstheme="majorHAnsi"/>
-                <w:sz w:val="22"/>
-                <w:szCs w:val="22"/>
-              </w:rPr>
-            </w:pPr>
-          </w:p>
-        </w:tc>
-        <w:tc>
-          <w:tcPr>
-            <w:tcW w:w="1188" w:type="dxa"/>
-            <w:shd w:val="clear" w:color="auto" w:fill="auto"/>
-          </w:tcPr>
-          <w:p>
-            <w:pPr>
-              <w:rPr>
-                <w:rFonts w:asciiTheme="majorHAnsi" w:hAnsiTheme="majorHAnsi" w:cstheme="majorHAnsi"/>
-                <w:sz w:val="22"/>
-                <w:szCs w:val="22"/>
-              </w:rPr>
-            </w:pPr>
-          </w:p>
-        </w:tc>
-      </w:tr>
-      <w:tr>
-        <w:tc>
-          <w:tcPr>
-            <w:tcW w:w="3931" w:type="dxa"/>
-            <w:shd w:val="clear" w:color="auto" w:fill="auto"/>
-          </w:tcPr>
-          <w:p>
-            <w:pPr>
-              <w:rPr>
-                <w:rFonts w:asciiTheme="majorHAnsi" w:hAnsiTheme="majorHAnsi" w:cstheme="majorHAnsi"/>
-                <w:sz w:val="22"/>
-                <w:szCs w:val="22"/>
-              </w:rPr>
-            </w:pPr>
-            <w:r>
-              <w:rPr>
-                <w:rFonts w:asciiTheme="majorHAnsi" w:hAnsiTheme="majorHAnsi" w:cstheme="majorHAnsi"/>
-                <w:sz w:val="22"/>
-                <w:szCs w:val="22"/>
-              </w:rPr>
-              <w:t xml:space="preserve">      UI</w:t>
-            </w:r>
-          </w:p>
-        </w:tc>
-        <w:tc>
-          <w:tcPr>
-            <w:tcW w:w="2011" w:type="dxa"/>
-            <w:shd w:val="clear" w:color="auto" w:fill="auto"/>
-          </w:tcPr>
-          <w:p>
-            <w:pPr>
-              <w:jc w:val="center"/>
-              <w:rPr>
-                <w:rFonts w:asciiTheme="majorHAnsi" w:hAnsiTheme="majorHAnsi" w:cstheme="majorHAnsi"/>
-                <w:sz w:val="22"/>
-                <w:szCs w:val="22"/>
-              </w:rPr>
-            </w:pPr>
-            <w:r>
-              <w:rPr>
-                <w:rFonts w:asciiTheme="majorHAnsi" w:hAnsiTheme="majorHAnsi" w:cstheme="majorHAnsi"/>
-                <w:sz w:val="22"/>
-                <w:szCs w:val="22"/>
-              </w:rPr>
-              <w:t>Roxy</w:t>
-            </w:r>
-          </w:p>
-        </w:tc>
-        <w:tc>
-          <w:tcPr>
-            <w:tcW w:w="1164" w:type="dxa"/>
-            <w:shd w:val="clear" w:color="auto" w:fill="auto"/>
-          </w:tcPr>
-          <w:p>
-            <w:pPr>
-              <w:rPr>
-                <w:rFonts w:asciiTheme="majorHAnsi" w:hAnsiTheme="majorHAnsi" w:cstheme="majorHAnsi"/>
-                <w:sz w:val="22"/>
-                <w:szCs w:val="22"/>
-              </w:rPr>
-            </w:pPr>
-          </w:p>
-        </w:tc>
-        <w:tc>
-          <w:tcPr>
-            <w:tcW w:w="1056" w:type="dxa"/>
-            <w:shd w:val="clear" w:color="auto" w:fill="auto"/>
-          </w:tcPr>
-          <w:p>
-            <w:pPr>
-              <w:rPr>
-                <w:rFonts w:asciiTheme="majorHAnsi" w:hAnsiTheme="majorHAnsi" w:cstheme="majorHAnsi"/>
-                <w:sz w:val="22"/>
-                <w:szCs w:val="22"/>
-              </w:rPr>
-            </w:pPr>
-          </w:p>
-        </w:tc>
-        <w:tc>
-          <w:tcPr>
-            <w:tcW w:w="1188" w:type="dxa"/>
-            <w:shd w:val="clear" w:color="auto" w:fill="auto"/>
-          </w:tcPr>
-          <w:p>
-            <w:pPr>
-              <w:rPr>
-                <w:rFonts w:asciiTheme="majorHAnsi" w:hAnsiTheme="majorHAnsi" w:cstheme="majorHAnsi"/>
-                <w:sz w:val="22"/>
-                <w:szCs w:val="22"/>
-              </w:rPr>
-            </w:pPr>
-          </w:p>
-        </w:tc>
-      </w:tr>
-      <w:tr>
-        <w:tc>
-          <w:tcPr>
-            <w:tcW w:w="3931" w:type="dxa"/>
-            <w:shd w:val="clear" w:color="auto" w:fill="auto"/>
-          </w:tcPr>
-          <w:p>
-            <w:pPr>
-              <w:rPr>
-                <w:rFonts w:asciiTheme="majorHAnsi" w:hAnsiTheme="majorHAnsi" w:cstheme="majorHAnsi"/>
-                <w:sz w:val="22"/>
-                <w:szCs w:val="22"/>
-              </w:rPr>
-            </w:pPr>
-            <w:r>
-              <w:rPr>
-                <w:rFonts w:asciiTheme="majorHAnsi" w:hAnsiTheme="majorHAnsi" w:cstheme="majorHAnsi"/>
-                <w:sz w:val="22"/>
-                <w:szCs w:val="22"/>
-              </w:rPr>
-              <w:t>Engineering</w:t>
-            </w:r>
-          </w:p>
-        </w:tc>
-        <w:tc>
-          <w:tcPr>
-            <w:tcW w:w="2011" w:type="dxa"/>
-            <w:shd w:val="clear" w:color="auto" w:fill="auto"/>
-          </w:tcPr>
-          <w:p>
-            <w:pPr>
-              <w:jc w:val="center"/>
-              <w:rPr>
-                <w:rFonts w:asciiTheme="majorHAnsi" w:hAnsiTheme="majorHAnsi" w:cstheme="majorHAnsi"/>
-                <w:sz w:val="22"/>
-                <w:szCs w:val="22"/>
-              </w:rPr>
-            </w:pPr>
-            <w:r>
-              <w:rPr>
-                <w:rFonts w:asciiTheme="majorHAnsi" w:hAnsiTheme="majorHAnsi" w:cstheme="majorHAnsi"/>
-                <w:sz w:val="22"/>
-                <w:szCs w:val="22"/>
-              </w:rPr>
-              <w:t>Roxy</w:t>
-            </w:r>
-          </w:p>
-        </w:tc>
-        <w:tc>
-          <w:tcPr>
-            <w:tcW w:w="1164" w:type="dxa"/>
-            <w:shd w:val="clear" w:color="auto" w:fill="auto"/>
-          </w:tcPr>
-          <w:p>
-            <w:pPr>
-              <w:rPr>
-                <w:rFonts w:asciiTheme="majorHAnsi" w:hAnsiTheme="majorHAnsi" w:cstheme="majorHAnsi"/>
-                <w:sz w:val="22"/>
-                <w:szCs w:val="22"/>
-              </w:rPr>
-            </w:pPr>
-          </w:p>
-        </w:tc>
-        <w:tc>
-          <w:tcPr>
-            <w:tcW w:w="1056" w:type="dxa"/>
-            <w:shd w:val="clear" w:color="auto" w:fill="auto"/>
-          </w:tcPr>
-          <w:p>
-            <w:pPr>
-              <w:rPr>
-                <w:rFonts w:asciiTheme="majorHAnsi" w:hAnsiTheme="majorHAnsi" w:cstheme="majorHAnsi"/>
-                <w:sz w:val="22"/>
-                <w:szCs w:val="22"/>
-              </w:rPr>
-            </w:pPr>
-          </w:p>
-        </w:tc>
-        <w:tc>
-          <w:tcPr>
-            <w:tcW w:w="1188" w:type="dxa"/>
-            <w:shd w:val="clear" w:color="auto" w:fill="auto"/>
-          </w:tcPr>
-          <w:p>
-            <w:pPr>
-              <w:rPr>
-                <w:rFonts w:asciiTheme="majorHAnsi" w:hAnsiTheme="majorHAnsi" w:cstheme="majorHAnsi"/>
-                <w:sz w:val="22"/>
-                <w:szCs w:val="22"/>
-              </w:rPr>
-            </w:pPr>
-          </w:p>
-        </w:tc>
-      </w:tr>
-      <w:tr>
-        <w:tc>
-          <w:tcPr>
-            <w:tcW w:w="3931" w:type="dxa"/>
-            <w:shd w:val="clear" w:color="auto" w:fill="auto"/>
-          </w:tcPr>
-          <w:p>
-            <w:pPr>
-              <w:rPr>
-                <w:rFonts w:asciiTheme="majorHAnsi" w:hAnsiTheme="majorHAnsi" w:cstheme="majorHAnsi"/>
-                <w:sz w:val="22"/>
-                <w:szCs w:val="22"/>
-              </w:rPr>
-            </w:pPr>
-            <w:r>
-              <w:rPr>
-                <w:rFonts w:asciiTheme="majorHAnsi" w:hAnsiTheme="majorHAnsi" w:cstheme="majorHAnsi"/>
-                <w:sz w:val="22"/>
-                <w:szCs w:val="22"/>
-              </w:rPr>
-              <w:t xml:space="preserve">      Production Pipeline</w:t>
-            </w:r>
-          </w:p>
-        </w:tc>
-        <w:tc>
-          <w:tcPr>
-            <w:tcW w:w="2011" w:type="dxa"/>
-            <w:shd w:val="clear" w:color="auto" w:fill="auto"/>
-          </w:tcPr>
-          <w:p>
-            <w:pPr>
-              <w:jc w:val="center"/>
-              <w:rPr>
-                <w:rFonts w:asciiTheme="majorHAnsi" w:hAnsiTheme="majorHAnsi" w:cstheme="majorHAnsi"/>
-                <w:sz w:val="22"/>
-                <w:szCs w:val="22"/>
-              </w:rPr>
-            </w:pPr>
-            <w:r>
-              <w:rPr>
-                <w:rFonts w:asciiTheme="majorHAnsi" w:hAnsiTheme="majorHAnsi" w:cstheme="majorHAnsi"/>
-                <w:sz w:val="22"/>
-                <w:szCs w:val="22"/>
-              </w:rPr>
-              <w:t>Roxy</w:t>
-            </w:r>
-          </w:p>
-        </w:tc>
-        <w:tc>
-          <w:tcPr>
-            <w:tcW w:w="1164" w:type="dxa"/>
-            <w:shd w:val="clear" w:color="auto" w:fill="auto"/>
-          </w:tcPr>
-          <w:p>
-            <w:pPr>
-              <w:rPr>
-                <w:rFonts w:asciiTheme="majorHAnsi" w:hAnsiTheme="majorHAnsi" w:cstheme="majorHAnsi"/>
-                <w:sz w:val="22"/>
-                <w:szCs w:val="22"/>
-              </w:rPr>
-            </w:pPr>
-          </w:p>
-        </w:tc>
-        <w:tc>
-          <w:tcPr>
-            <w:tcW w:w="1056" w:type="dxa"/>
-            <w:shd w:val="clear" w:color="auto" w:fill="auto"/>
-          </w:tcPr>
-          <w:p>
-            <w:pPr>
-              <w:rPr>
-                <w:rFonts w:asciiTheme="majorHAnsi" w:hAnsiTheme="majorHAnsi" w:cstheme="majorHAnsi"/>
-                <w:sz w:val="22"/>
-                <w:szCs w:val="22"/>
-              </w:rPr>
-            </w:pPr>
-          </w:p>
-        </w:tc>
-        <w:tc>
-          <w:tcPr>
-            <w:tcW w:w="1188" w:type="dxa"/>
-            <w:shd w:val="clear" w:color="auto" w:fill="auto"/>
-          </w:tcPr>
-          <w:p>
-            <w:pPr>
-              <w:rPr>
-                <w:rFonts w:asciiTheme="majorHAnsi" w:hAnsiTheme="majorHAnsi" w:cstheme="majorHAnsi"/>
-                <w:sz w:val="22"/>
-                <w:szCs w:val="22"/>
-              </w:rPr>
-            </w:pPr>
-          </w:p>
-        </w:tc>
-      </w:tr>
-      <w:tr>
-        <w:tc>
-          <w:tcPr>
-            <w:tcW w:w="3931" w:type="dxa"/>
-            <w:shd w:val="clear" w:color="auto" w:fill="auto"/>
-          </w:tcPr>
-          <w:p>
-            <w:pPr>
-              <w:rPr>
-                <w:rFonts w:asciiTheme="majorHAnsi" w:hAnsiTheme="majorHAnsi" w:cstheme="majorHAnsi"/>
-                <w:sz w:val="22"/>
-                <w:szCs w:val="22"/>
-              </w:rPr>
-            </w:pPr>
-            <w:r>
-              <w:rPr>
-                <w:rFonts w:asciiTheme="majorHAnsi" w:hAnsiTheme="majorHAnsi" w:cstheme="majorHAnsi"/>
-                <w:sz w:val="22"/>
-                <w:szCs w:val="22"/>
-              </w:rPr>
-              <w:t xml:space="preserve">      Prototypes</w:t>
-            </w:r>
-          </w:p>
-        </w:tc>
-        <w:tc>
-          <w:tcPr>
-            <w:tcW w:w="2011" w:type="dxa"/>
-            <w:shd w:val="clear" w:color="auto" w:fill="auto"/>
-          </w:tcPr>
-          <w:p>
-            <w:pPr>
-              <w:jc w:val="center"/>
-              <w:rPr>
-                <w:rFonts w:asciiTheme="majorHAnsi" w:hAnsiTheme="majorHAnsi" w:cstheme="majorHAnsi"/>
-                <w:sz w:val="22"/>
-                <w:szCs w:val="22"/>
-              </w:rPr>
-            </w:pPr>
-            <w:r>
-              <w:rPr>
-                <w:rFonts w:asciiTheme="majorHAnsi" w:hAnsiTheme="majorHAnsi" w:cstheme="majorHAnsi"/>
-                <w:sz w:val="22"/>
-                <w:szCs w:val="22"/>
-              </w:rPr>
-              <w:t>Roxy</w:t>
-            </w:r>
-          </w:p>
-        </w:tc>
-        <w:tc>
-          <w:tcPr>
-            <w:tcW w:w="1164" w:type="dxa"/>
-            <w:shd w:val="clear" w:color="auto" w:fill="auto"/>
-          </w:tcPr>
-          <w:p>
-            <w:pPr>
-              <w:rPr>
-                <w:rFonts w:asciiTheme="majorHAnsi" w:hAnsiTheme="majorHAnsi" w:cstheme="majorHAnsi"/>
-                <w:sz w:val="22"/>
-                <w:szCs w:val="22"/>
-              </w:rPr>
-            </w:pPr>
-          </w:p>
-        </w:tc>
-        <w:tc>
-          <w:tcPr>
-            <w:tcW w:w="1056" w:type="dxa"/>
-            <w:shd w:val="clear" w:color="auto" w:fill="auto"/>
-          </w:tcPr>
-          <w:p>
-            <w:pPr>
-              <w:rPr>
-                <w:rFonts w:asciiTheme="majorHAnsi" w:hAnsiTheme="majorHAnsi" w:cstheme="majorHAnsi"/>
-                <w:sz w:val="22"/>
-                <w:szCs w:val="22"/>
-              </w:rPr>
-            </w:pPr>
-          </w:p>
-        </w:tc>
-        <w:tc>
-          <w:tcPr>
-            <w:tcW w:w="1188" w:type="dxa"/>
-            <w:shd w:val="clear" w:color="auto" w:fill="auto"/>
-          </w:tcPr>
-          <w:p>
-            <w:pPr>
-              <w:rPr>
-                <w:rFonts w:asciiTheme="majorHAnsi" w:hAnsiTheme="majorHAnsi" w:cstheme="majorHAnsi"/>
-                <w:sz w:val="22"/>
-                <w:szCs w:val="22"/>
-              </w:rPr>
-            </w:pPr>
-          </w:p>
-        </w:tc>
-      </w:tr>
-      <w:tr>
-        <w:tc>
-          <w:tcPr>
-            <w:tcW w:w="3931" w:type="dxa"/>
-            <w:shd w:val="clear" w:color="auto" w:fill="auto"/>
-          </w:tcPr>
-          <w:p>
-            <w:pPr>
-              <w:rPr>
-                <w:rFonts w:asciiTheme="majorHAnsi" w:hAnsiTheme="majorHAnsi" w:cstheme="majorHAnsi"/>
-                <w:sz w:val="22"/>
-                <w:szCs w:val="22"/>
-              </w:rPr>
-            </w:pPr>
-            <w:r>
-              <w:rPr>
-                <w:rFonts w:asciiTheme="majorHAnsi" w:hAnsiTheme="majorHAnsi" w:cstheme="majorHAnsi"/>
-                <w:sz w:val="22"/>
-                <w:szCs w:val="22"/>
-              </w:rPr>
-              <w:t>Audio</w:t>
-            </w:r>
-          </w:p>
-        </w:tc>
-        <w:tc>
-          <w:tcPr>
-            <w:tcW w:w="2011" w:type="dxa"/>
-            <w:shd w:val="clear" w:color="auto" w:fill="auto"/>
-          </w:tcPr>
-          <w:p>
-            <w:pPr>
-              <w:jc w:val="center"/>
-              <w:rPr>
-                <w:rFonts w:asciiTheme="majorHAnsi" w:hAnsiTheme="majorHAnsi" w:cstheme="majorHAnsi"/>
-                <w:sz w:val="22"/>
-                <w:szCs w:val="22"/>
-              </w:rPr>
-            </w:pPr>
-            <w:r>
-              <w:rPr>
-                <w:rFonts w:asciiTheme="majorHAnsi" w:hAnsiTheme="majorHAnsi" w:cstheme="majorHAnsi"/>
-                <w:sz w:val="22"/>
-                <w:szCs w:val="22"/>
-              </w:rPr>
-              <w:t>Roxy</w:t>
-            </w:r>
-          </w:p>
-        </w:tc>
-        <w:tc>
-          <w:tcPr>
-            <w:tcW w:w="1164" w:type="dxa"/>
-            <w:shd w:val="clear" w:color="auto" w:fill="auto"/>
-          </w:tcPr>
-          <w:p>
-            <w:pPr>
-              <w:rPr>
-                <w:rFonts w:asciiTheme="majorHAnsi" w:hAnsiTheme="majorHAnsi" w:cstheme="majorHAnsi"/>
-                <w:sz w:val="22"/>
-                <w:szCs w:val="22"/>
-              </w:rPr>
-            </w:pPr>
-          </w:p>
-        </w:tc>
-        <w:tc>
-          <w:tcPr>
-            <w:tcW w:w="1056" w:type="dxa"/>
-            <w:shd w:val="clear" w:color="auto" w:fill="auto"/>
-          </w:tcPr>
-          <w:p>
-            <w:pPr>
-              <w:rPr>
-                <w:rFonts w:asciiTheme="majorHAnsi" w:hAnsiTheme="majorHAnsi" w:cstheme="majorHAnsi"/>
-                <w:sz w:val="22"/>
-                <w:szCs w:val="22"/>
-              </w:rPr>
-            </w:pPr>
-          </w:p>
-        </w:tc>
-        <w:tc>
-          <w:tcPr>
-            <w:tcW w:w="1188" w:type="dxa"/>
-            <w:shd w:val="clear" w:color="auto" w:fill="auto"/>
-          </w:tcPr>
-          <w:p>
-            <w:pPr>
-              <w:rPr>
-                <w:rFonts w:asciiTheme="majorHAnsi" w:hAnsiTheme="majorHAnsi" w:cstheme="majorHAnsi"/>
-                <w:sz w:val="22"/>
-                <w:szCs w:val="22"/>
-              </w:rPr>
-            </w:pPr>
-          </w:p>
-        </w:tc>
-      </w:tr>
-      <w:tr>
-        <w:tc>
-          <w:tcPr>
-            <w:tcW w:w="3931" w:type="dxa"/>
-            <w:shd w:val="clear" w:color="auto" w:fill="auto"/>
-          </w:tcPr>
-          <w:p>
-            <w:pPr>
-              <w:rPr>
-                <w:rFonts w:asciiTheme="majorHAnsi" w:hAnsiTheme="majorHAnsi" w:cstheme="majorHAnsi"/>
-                <w:sz w:val="22"/>
-                <w:szCs w:val="22"/>
-              </w:rPr>
-            </w:pPr>
-            <w:r>
-              <w:rPr>
-                <w:rFonts w:asciiTheme="majorHAnsi" w:hAnsiTheme="majorHAnsi" w:cstheme="majorHAnsi"/>
-                <w:sz w:val="22"/>
-                <w:szCs w:val="22"/>
-              </w:rPr>
-              <w:t xml:space="preserve">      Sound Design</w:t>
-            </w:r>
-          </w:p>
-        </w:tc>
-        <w:tc>
-          <w:tcPr>
-            <w:tcW w:w="2011" w:type="dxa"/>
-            <w:shd w:val="clear" w:color="auto" w:fill="auto"/>
-          </w:tcPr>
-          <w:p>
-            <w:pPr>
-              <w:jc w:val="center"/>
-              <w:rPr>
-                <w:rFonts w:asciiTheme="majorHAnsi" w:hAnsiTheme="majorHAnsi" w:cstheme="majorHAnsi"/>
-                <w:sz w:val="22"/>
-                <w:szCs w:val="22"/>
-              </w:rPr>
-            </w:pPr>
-            <w:r>
-              <w:rPr>
-                <w:rFonts w:asciiTheme="majorHAnsi" w:hAnsiTheme="majorHAnsi" w:cstheme="majorHAnsi"/>
-                <w:sz w:val="22"/>
-                <w:szCs w:val="22"/>
-              </w:rPr>
-              <w:t>Roxy</w:t>
-            </w:r>
-          </w:p>
-        </w:tc>
-        <w:tc>
-          <w:tcPr>
-            <w:tcW w:w="1164" w:type="dxa"/>
-            <w:shd w:val="clear" w:color="auto" w:fill="auto"/>
-          </w:tcPr>
-          <w:p>
-            <w:pPr>
-              <w:rPr>
-                <w:rFonts w:asciiTheme="majorHAnsi" w:hAnsiTheme="majorHAnsi" w:cstheme="majorHAnsi"/>
-                <w:sz w:val="22"/>
-                <w:szCs w:val="22"/>
-              </w:rPr>
-            </w:pPr>
-          </w:p>
-        </w:tc>
-        <w:tc>
-          <w:tcPr>
-            <w:tcW w:w="1056" w:type="dxa"/>
-            <w:shd w:val="clear" w:color="auto" w:fill="auto"/>
-          </w:tcPr>
-          <w:p>
-            <w:pPr>
-              <w:rPr>
-                <w:rFonts w:asciiTheme="majorHAnsi" w:hAnsiTheme="majorHAnsi" w:cstheme="majorHAnsi"/>
-                <w:sz w:val="22"/>
-                <w:szCs w:val="22"/>
-              </w:rPr>
-            </w:pPr>
-          </w:p>
-        </w:tc>
-        <w:tc>
-          <w:tcPr>
-            <w:tcW w:w="1188" w:type="dxa"/>
-            <w:shd w:val="clear" w:color="auto" w:fill="auto"/>
-          </w:tcPr>
-          <w:p>
-            <w:pPr>
-              <w:rPr>
-                <w:rFonts w:asciiTheme="majorHAnsi" w:hAnsiTheme="majorHAnsi" w:cstheme="majorHAnsi"/>
-                <w:sz w:val="22"/>
-                <w:szCs w:val="22"/>
-              </w:rPr>
-            </w:pPr>
-          </w:p>
-        </w:tc>
-      </w:tr>
-      <w:tr>
-        <w:tc>
-          <w:tcPr>
-            <w:tcW w:w="3931" w:type="dxa"/>
-            <w:shd w:val="clear" w:color="auto" w:fill="auto"/>
-          </w:tcPr>
-          <w:p>
-            <w:pPr>
-              <w:rPr>
-                <w:rFonts w:asciiTheme="majorHAnsi" w:hAnsiTheme="majorHAnsi" w:cstheme="majorHAnsi"/>
-                <w:sz w:val="22"/>
-                <w:szCs w:val="22"/>
-              </w:rPr>
-            </w:pPr>
-            <w:r>
-              <w:rPr>
-                <w:rFonts w:asciiTheme="majorHAnsi" w:hAnsiTheme="majorHAnsi" w:cstheme="majorHAnsi"/>
-                <w:sz w:val="22"/>
-                <w:szCs w:val="22"/>
-              </w:rPr>
-              <w:t xml:space="preserve">Milestone: </w:t>
-            </w:r>
-            <w:proofErr w:type="spellStart"/>
-            <w:r>
-              <w:rPr>
-                <w:rFonts w:asciiTheme="majorHAnsi" w:hAnsiTheme="majorHAnsi" w:cstheme="majorHAnsi"/>
-                <w:sz w:val="22"/>
-                <w:szCs w:val="22"/>
-              </w:rPr>
-              <w:t>GamePlay</w:t>
-            </w:r>
-            <w:proofErr w:type="spellEnd"/>
-            <w:r>
-              <w:rPr>
-                <w:rFonts w:asciiTheme="majorHAnsi" w:hAnsiTheme="majorHAnsi" w:cstheme="majorHAnsi"/>
-                <w:sz w:val="22"/>
-                <w:szCs w:val="22"/>
-              </w:rPr>
-              <w:t xml:space="preserve"> Features &amp; Music</w:t>
-            </w:r>
-          </w:p>
-        </w:tc>
-        <w:tc>
-          <w:tcPr>
-            <w:tcW w:w="2011" w:type="dxa"/>
-            <w:shd w:val="clear" w:color="auto" w:fill="auto"/>
-          </w:tcPr>
-          <w:p>
-            <w:pPr>
-              <w:jc w:val="center"/>
-              <w:rPr>
-                <w:rFonts w:asciiTheme="majorHAnsi" w:hAnsiTheme="majorHAnsi" w:cstheme="majorHAnsi"/>
-                <w:sz w:val="22"/>
-                <w:szCs w:val="22"/>
-              </w:rPr>
-            </w:pPr>
-            <w:r>
-              <w:rPr>
-                <w:rFonts w:asciiTheme="majorHAnsi" w:hAnsiTheme="majorHAnsi" w:cstheme="majorHAnsi"/>
-                <w:sz w:val="22"/>
-                <w:szCs w:val="22"/>
-              </w:rPr>
-              <w:t>Roxy</w:t>
-            </w:r>
-          </w:p>
-        </w:tc>
-        <w:tc>
-          <w:tcPr>
-            <w:tcW w:w="1164" w:type="dxa"/>
-            <w:shd w:val="clear" w:color="auto" w:fill="auto"/>
-          </w:tcPr>
-          <w:p>
-            <w:pPr>
-              <w:rPr>
-                <w:rFonts w:asciiTheme="majorHAnsi" w:hAnsiTheme="majorHAnsi" w:cstheme="majorHAnsi"/>
-                <w:sz w:val="22"/>
-                <w:szCs w:val="22"/>
-              </w:rPr>
-            </w:pPr>
-          </w:p>
-        </w:tc>
-        <w:tc>
-          <w:tcPr>
-            <w:tcW w:w="1056" w:type="dxa"/>
-            <w:shd w:val="clear" w:color="auto" w:fill="auto"/>
-          </w:tcPr>
-          <w:p>
-            <w:pPr>
-              <w:rPr>
-                <w:rFonts w:asciiTheme="majorHAnsi" w:hAnsiTheme="majorHAnsi" w:cstheme="majorHAnsi"/>
-                <w:sz w:val="22"/>
-                <w:szCs w:val="22"/>
-              </w:rPr>
-            </w:pPr>
-          </w:p>
-        </w:tc>
-        <w:tc>
-          <w:tcPr>
-            <w:tcW w:w="1188" w:type="dxa"/>
-            <w:shd w:val="clear" w:color="auto" w:fill="auto"/>
-          </w:tcPr>
-          <w:p>
-            <w:pPr>
-              <w:rPr>
-                <w:rFonts w:asciiTheme="majorHAnsi" w:hAnsiTheme="majorHAnsi" w:cstheme="majorHAnsi"/>
-                <w:sz w:val="22"/>
-                <w:szCs w:val="22"/>
-              </w:rPr>
-            </w:pPr>
-          </w:p>
-        </w:tc>
-      </w:tr>
-      <w:tr>
-        <w:trPr>
-          <w:trHeight w:val="413"/>
-        </w:trPr>
-        <w:tc>
-          <w:tcPr>
-            <w:tcW w:w="9350" w:type="dxa"/>
-            <w:gridSpan w:val="5"/>
-            <w:shd w:val="clear" w:color="auto" w:fill="BFBFBF" w:themeFill="background1" w:themeFillShade="BF"/>
-            <w:vAlign w:val="center"/>
-          </w:tcPr>
-          <w:p>
-            <w:pPr>
-              <w:jc w:val="center"/>
-              <w:rPr>
-                <w:rFonts w:asciiTheme="majorHAnsi" w:hAnsiTheme="majorHAnsi"/>
-                <w:b/>
-                <w:sz w:val="22"/>
-                <w:szCs w:val="22"/>
-              </w:rPr>
-            </w:pPr>
-            <w:r>
-              <w:rPr>
-                <w:rFonts w:asciiTheme="majorHAnsi" w:hAnsiTheme="majorHAnsi"/>
-                <w:b/>
-                <w:sz w:val="22"/>
-                <w:szCs w:val="22"/>
-              </w:rPr>
-              <w:t>Testing Phase</w:t>
-            </w:r>
-          </w:p>
-        </w:tc>
-      </w:tr>
-      <w:tr>
-        <w:tc>
-          <w:tcPr>
-            <w:tcW w:w="3931" w:type="dxa"/>
-            <w:shd w:val="clear" w:color="auto" w:fill="auto"/>
-          </w:tcPr>
-          <w:p>
-            <w:pPr>
-              <w:rPr>
-                <w:rFonts w:asciiTheme="majorHAnsi" w:hAnsiTheme="majorHAnsi"/>
-                <w:sz w:val="22"/>
-                <w:szCs w:val="22"/>
-              </w:rPr>
-            </w:pPr>
-            <w:r>
-              <w:rPr>
-                <w:rFonts w:asciiTheme="majorHAnsi" w:hAnsiTheme="majorHAnsi"/>
-                <w:sz w:val="22"/>
-                <w:szCs w:val="22"/>
-              </w:rPr>
-              <w:t>Test Plan</w:t>
-            </w:r>
-          </w:p>
-        </w:tc>
-        <w:tc>
-          <w:tcPr>
-            <w:tcW w:w="2011" w:type="dxa"/>
-            <w:shd w:val="clear" w:color="auto" w:fill="auto"/>
-          </w:tcPr>
-          <w:p>
-            <w:pPr>
-              <w:jc w:val="center"/>
-              <w:rPr>
-                <w:rFonts w:asciiTheme="majorHAnsi" w:hAnsiTheme="majorHAnsi"/>
-                <w:sz w:val="22"/>
-                <w:szCs w:val="22"/>
-              </w:rPr>
-            </w:pPr>
-            <w:r>
-              <w:rPr>
-                <w:rFonts w:asciiTheme="majorHAnsi" w:hAnsiTheme="majorHAnsi"/>
-                <w:sz w:val="22"/>
-                <w:szCs w:val="22"/>
-              </w:rPr>
-              <w:t>Roxy</w:t>
-            </w:r>
-          </w:p>
-        </w:tc>
-        <w:tc>
-          <w:tcPr>
-            <w:tcW w:w="1164" w:type="dxa"/>
-            <w:shd w:val="clear" w:color="auto" w:fill="auto"/>
-          </w:tcPr>
-          <w:p>
-            <w:pPr>
-              <w:rPr>
-                <w:rFonts w:asciiTheme="majorHAnsi" w:hAnsiTheme="majorHAnsi"/>
-                <w:sz w:val="22"/>
-                <w:szCs w:val="22"/>
-              </w:rPr>
-            </w:pPr>
-          </w:p>
-        </w:tc>
-        <w:tc>
-          <w:tcPr>
-            <w:tcW w:w="1056" w:type="dxa"/>
-            <w:shd w:val="clear" w:color="auto" w:fill="auto"/>
-          </w:tcPr>
-          <w:p>
-            <w:pPr>
-              <w:rPr>
-                <w:rFonts w:asciiTheme="majorHAnsi" w:hAnsiTheme="majorHAnsi"/>
-                <w:sz w:val="22"/>
-                <w:szCs w:val="22"/>
-              </w:rPr>
-            </w:pPr>
-          </w:p>
-        </w:tc>
-        <w:tc>
-          <w:tcPr>
-            <w:tcW w:w="1188" w:type="dxa"/>
-            <w:shd w:val="clear" w:color="auto" w:fill="auto"/>
-          </w:tcPr>
-          <w:p>
-            <w:pPr>
-              <w:rPr>
-                <w:rFonts w:asciiTheme="majorHAnsi" w:hAnsiTheme="majorHAnsi"/>
-                <w:sz w:val="22"/>
-                <w:szCs w:val="22"/>
-              </w:rPr>
-            </w:pPr>
-          </w:p>
-        </w:tc>
-      </w:tr>
-      <w:tr>
-        <w:tc>
-          <w:tcPr>
-            <w:tcW w:w="3931" w:type="dxa"/>
-            <w:shd w:val="clear" w:color="auto" w:fill="auto"/>
-          </w:tcPr>
-          <w:p>
-            <w:pPr>
-              <w:rPr>
-                <w:rFonts w:asciiTheme="majorHAnsi" w:hAnsiTheme="majorHAnsi"/>
-                <w:sz w:val="22"/>
-                <w:szCs w:val="22"/>
-              </w:rPr>
-            </w:pPr>
-            <w:r>
-              <w:rPr>
-                <w:rFonts w:asciiTheme="majorHAnsi" w:hAnsiTheme="majorHAnsi"/>
-                <w:sz w:val="22"/>
-                <w:szCs w:val="22"/>
-              </w:rPr>
-              <w:t>Beta Testing</w:t>
-            </w:r>
-          </w:p>
-        </w:tc>
-        <w:tc>
-          <w:tcPr>
-            <w:tcW w:w="2011" w:type="dxa"/>
-            <w:shd w:val="clear" w:color="auto" w:fill="auto"/>
-          </w:tcPr>
-          <w:p>
-            <w:pPr>
-              <w:jc w:val="center"/>
-              <w:rPr>
-                <w:rFonts w:asciiTheme="majorHAnsi" w:hAnsiTheme="majorHAnsi"/>
-                <w:sz w:val="22"/>
-                <w:szCs w:val="22"/>
-              </w:rPr>
-            </w:pPr>
-            <w:r>
-              <w:rPr>
-                <w:rFonts w:asciiTheme="majorHAnsi" w:hAnsiTheme="majorHAnsi"/>
-                <w:sz w:val="22"/>
-                <w:szCs w:val="22"/>
-              </w:rPr>
-              <w:t>Roxy</w:t>
-            </w:r>
-          </w:p>
-        </w:tc>
-        <w:tc>
-          <w:tcPr>
-            <w:tcW w:w="1164" w:type="dxa"/>
-            <w:shd w:val="clear" w:color="auto" w:fill="auto"/>
-          </w:tcPr>
-          <w:p>
-            <w:pPr>
-              <w:rPr>
-                <w:rFonts w:asciiTheme="majorHAnsi" w:hAnsiTheme="majorHAnsi"/>
-                <w:sz w:val="22"/>
-                <w:szCs w:val="22"/>
-              </w:rPr>
-            </w:pPr>
-          </w:p>
-        </w:tc>
-        <w:tc>
-          <w:tcPr>
-            <w:tcW w:w="1056" w:type="dxa"/>
-            <w:shd w:val="clear" w:color="auto" w:fill="auto"/>
-          </w:tcPr>
-          <w:p>
-            <w:pPr>
-              <w:rPr>
-                <w:rFonts w:asciiTheme="majorHAnsi" w:hAnsiTheme="majorHAnsi"/>
-                <w:sz w:val="22"/>
-                <w:szCs w:val="22"/>
-              </w:rPr>
-            </w:pPr>
-          </w:p>
-        </w:tc>
-        <w:tc>
-          <w:tcPr>
-            <w:tcW w:w="1188" w:type="dxa"/>
-            <w:shd w:val="clear" w:color="auto" w:fill="auto"/>
-          </w:tcPr>
-          <w:p>
-            <w:pPr>
-              <w:rPr>
-                <w:rFonts w:asciiTheme="majorHAnsi" w:hAnsiTheme="majorHAnsi"/>
-                <w:sz w:val="22"/>
-                <w:szCs w:val="22"/>
-              </w:rPr>
-            </w:pPr>
-          </w:p>
-        </w:tc>
-      </w:tr>
-      <w:tr>
-        <w:tc>
-          <w:tcPr>
-            <w:tcW w:w="3931" w:type="dxa"/>
-            <w:shd w:val="clear" w:color="auto" w:fill="auto"/>
-          </w:tcPr>
-          <w:p>
-            <w:pPr>
-              <w:rPr>
-                <w:rFonts w:asciiTheme="majorHAnsi" w:hAnsiTheme="majorHAnsi"/>
-                <w:sz w:val="22"/>
-                <w:szCs w:val="22"/>
-              </w:rPr>
-            </w:pPr>
-            <w:r>
-              <w:rPr>
-                <w:rFonts w:asciiTheme="majorHAnsi" w:hAnsiTheme="majorHAnsi"/>
-                <w:sz w:val="22"/>
-                <w:szCs w:val="22"/>
-              </w:rPr>
-              <w:t>Milestone: QA Testing</w:t>
-            </w:r>
-          </w:p>
-        </w:tc>
-        <w:tc>
-          <w:tcPr>
-            <w:tcW w:w="2011" w:type="dxa"/>
-            <w:shd w:val="clear" w:color="auto" w:fill="auto"/>
-          </w:tcPr>
-          <w:p>
-            <w:pPr>
-              <w:jc w:val="center"/>
-              <w:rPr>
-                <w:rFonts w:asciiTheme="majorHAnsi" w:hAnsiTheme="majorHAnsi"/>
-                <w:sz w:val="22"/>
-                <w:szCs w:val="22"/>
-              </w:rPr>
-            </w:pPr>
-            <w:r>
-              <w:rPr>
-                <w:rFonts w:asciiTheme="majorHAnsi" w:hAnsiTheme="majorHAnsi"/>
-                <w:sz w:val="22"/>
-                <w:szCs w:val="22"/>
-              </w:rPr>
-              <w:t>Roxy</w:t>
-            </w:r>
-          </w:p>
-        </w:tc>
-        <w:tc>
-          <w:tcPr>
-            <w:tcW w:w="1164" w:type="dxa"/>
-            <w:shd w:val="clear" w:color="auto" w:fill="auto"/>
-          </w:tcPr>
-          <w:p>
-            <w:pPr>
-              <w:rPr>
-                <w:rFonts w:asciiTheme="majorHAnsi" w:hAnsiTheme="majorHAnsi"/>
-                <w:sz w:val="22"/>
-                <w:szCs w:val="22"/>
-              </w:rPr>
-            </w:pPr>
-          </w:p>
-        </w:tc>
-        <w:tc>
-          <w:tcPr>
-            <w:tcW w:w="1056" w:type="dxa"/>
-            <w:shd w:val="clear" w:color="auto" w:fill="auto"/>
-          </w:tcPr>
-          <w:p>
-            <w:pPr>
-              <w:rPr>
-                <w:rFonts w:asciiTheme="majorHAnsi" w:hAnsiTheme="majorHAnsi"/>
-                <w:sz w:val="22"/>
-                <w:szCs w:val="22"/>
-              </w:rPr>
-            </w:pPr>
-          </w:p>
-        </w:tc>
-        <w:tc>
-          <w:tcPr>
-            <w:tcW w:w="1188" w:type="dxa"/>
-            <w:shd w:val="clear" w:color="auto" w:fill="auto"/>
-          </w:tcPr>
-          <w:p>
-            <w:pPr>
-              <w:rPr>
-                <w:rFonts w:asciiTheme="majorHAnsi" w:hAnsiTheme="majorHAnsi"/>
-                <w:sz w:val="22"/>
-                <w:szCs w:val="22"/>
-              </w:rPr>
-            </w:pPr>
-          </w:p>
-        </w:tc>
-      </w:tr>
-      <w:tr>
-        <w:trPr>
-          <w:trHeight w:val="422"/>
-        </w:trPr>
-        <w:tc>
-          <w:tcPr>
-            <w:tcW w:w="9350" w:type="dxa"/>
-            <w:gridSpan w:val="5"/>
-            <w:shd w:val="clear" w:color="auto" w:fill="BFBFBF" w:themeFill="background1" w:themeFillShade="BF"/>
-            <w:vAlign w:val="center"/>
-          </w:tcPr>
-          <w:p>
-            <w:pPr>
-              <w:jc w:val="center"/>
-              <w:rPr>
-                <w:rFonts w:asciiTheme="majorHAnsi" w:hAnsiTheme="majorHAnsi"/>
-                <w:b/>
-                <w:sz w:val="22"/>
-                <w:szCs w:val="22"/>
-              </w:rPr>
-            </w:pPr>
-            <w:r>
-              <w:rPr>
-                <w:rFonts w:asciiTheme="majorHAnsi" w:hAnsiTheme="majorHAnsi"/>
-                <w:b/>
-                <w:sz w:val="22"/>
-                <w:szCs w:val="22"/>
-              </w:rPr>
-              <w:t>Deploying Phase</w:t>
-            </w:r>
-          </w:p>
-        </w:tc>
-      </w:tr>
-      <w:tr>
-        <w:tc>
-          <w:tcPr>
-            <w:tcW w:w="3931" w:type="dxa"/>
-            <w:shd w:val="clear" w:color="auto" w:fill="auto"/>
-          </w:tcPr>
-          <w:p>
-            <w:pPr>
-              <w:rPr>
-                <w:rFonts w:asciiTheme="majorHAnsi" w:hAnsiTheme="majorHAnsi"/>
-                <w:sz w:val="22"/>
-                <w:szCs w:val="22"/>
-              </w:rPr>
-            </w:pPr>
-            <w:r>
-              <w:rPr>
-                <w:rFonts w:asciiTheme="majorHAnsi" w:hAnsiTheme="majorHAnsi"/>
-                <w:sz w:val="22"/>
-                <w:szCs w:val="22"/>
-              </w:rPr>
-              <w:t>"Go Live" Plans</w:t>
-            </w:r>
-          </w:p>
-        </w:tc>
-        <w:tc>
-          <w:tcPr>
-            <w:tcW w:w="2011" w:type="dxa"/>
-            <w:shd w:val="clear" w:color="auto" w:fill="auto"/>
-          </w:tcPr>
-          <w:p>
-            <w:pPr>
-              <w:jc w:val="center"/>
-              <w:rPr>
-                <w:rFonts w:asciiTheme="majorHAnsi" w:hAnsiTheme="majorHAnsi"/>
-                <w:sz w:val="22"/>
-                <w:szCs w:val="22"/>
-              </w:rPr>
-            </w:pPr>
-            <w:r>
-              <w:rPr>
-                <w:rFonts w:asciiTheme="majorHAnsi" w:hAnsiTheme="majorHAnsi"/>
-                <w:sz w:val="22"/>
-                <w:szCs w:val="22"/>
-              </w:rPr>
-              <w:t>Roxy</w:t>
-            </w:r>
-          </w:p>
-        </w:tc>
-        <w:tc>
-          <w:tcPr>
-            <w:tcW w:w="1164" w:type="dxa"/>
-            <w:shd w:val="clear" w:color="auto" w:fill="auto"/>
-          </w:tcPr>
-          <w:p>
-            <w:pPr>
-              <w:rPr>
-                <w:rFonts w:asciiTheme="majorHAnsi" w:hAnsiTheme="majorHAnsi"/>
-                <w:sz w:val="22"/>
-                <w:szCs w:val="22"/>
-              </w:rPr>
-            </w:pPr>
-          </w:p>
-        </w:tc>
-        <w:tc>
-          <w:tcPr>
-            <w:tcW w:w="1056" w:type="dxa"/>
-            <w:shd w:val="clear" w:color="auto" w:fill="auto"/>
-          </w:tcPr>
-          <w:p>
-            <w:pPr>
-              <w:rPr>
-                <w:rFonts w:asciiTheme="majorHAnsi" w:hAnsiTheme="majorHAnsi"/>
-                <w:sz w:val="22"/>
-                <w:szCs w:val="22"/>
-              </w:rPr>
-            </w:pPr>
-          </w:p>
-        </w:tc>
-        <w:tc>
-          <w:tcPr>
-            <w:tcW w:w="1188" w:type="dxa"/>
-            <w:shd w:val="clear" w:color="auto" w:fill="auto"/>
-          </w:tcPr>
-          <w:p>
-            <w:pPr>
-              <w:rPr>
-                <w:rFonts w:asciiTheme="majorHAnsi" w:hAnsiTheme="majorHAnsi"/>
-                <w:sz w:val="22"/>
-                <w:szCs w:val="22"/>
-              </w:rPr>
-            </w:pPr>
-          </w:p>
-        </w:tc>
-      </w:tr>
-      <w:tr>
-        <w:tc>
-          <w:tcPr>
-            <w:tcW w:w="3931" w:type="dxa"/>
-            <w:shd w:val="clear" w:color="auto" w:fill="auto"/>
-          </w:tcPr>
-          <w:p>
-            <w:pPr>
-              <w:rPr>
-                <w:rFonts w:asciiTheme="majorHAnsi" w:hAnsiTheme="majorHAnsi"/>
-                <w:sz w:val="22"/>
-                <w:szCs w:val="22"/>
-              </w:rPr>
-            </w:pPr>
-            <w:r>
-              <w:rPr>
-                <w:rFonts w:asciiTheme="majorHAnsi" w:hAnsiTheme="majorHAnsi"/>
-                <w:sz w:val="22"/>
-                <w:szCs w:val="22"/>
-              </w:rPr>
-              <w:t>Milestone: Ready for Usage</w:t>
-            </w:r>
-          </w:p>
-        </w:tc>
-        <w:tc>
-          <w:tcPr>
-            <w:tcW w:w="2011" w:type="dxa"/>
-            <w:shd w:val="clear" w:color="auto" w:fill="auto"/>
-          </w:tcPr>
-          <w:p>
-            <w:pPr>
-              <w:rPr>
-                <w:rFonts w:asciiTheme="majorHAnsi" w:hAnsiTheme="majorHAnsi"/>
-                <w:sz w:val="22"/>
-                <w:szCs w:val="22"/>
-              </w:rPr>
-            </w:pPr>
-          </w:p>
-        </w:tc>
-        <w:tc>
-          <w:tcPr>
-            <w:tcW w:w="1164" w:type="dxa"/>
-            <w:shd w:val="clear" w:color="auto" w:fill="auto"/>
-          </w:tcPr>
-          <w:p>
-            <w:pPr>
-              <w:rPr>
-                <w:rFonts w:asciiTheme="majorHAnsi" w:hAnsiTheme="majorHAnsi"/>
-                <w:sz w:val="22"/>
-                <w:szCs w:val="22"/>
-              </w:rPr>
-            </w:pPr>
-          </w:p>
-        </w:tc>
-        <w:tc>
-          <w:tcPr>
-            <w:tcW w:w="1056" w:type="dxa"/>
-            <w:shd w:val="clear" w:color="auto" w:fill="auto"/>
-          </w:tcPr>
-          <w:p>
-            <w:pPr>
-              <w:rPr>
-                <w:rFonts w:asciiTheme="majorHAnsi" w:hAnsiTheme="majorHAnsi"/>
-                <w:sz w:val="22"/>
-                <w:szCs w:val="22"/>
-              </w:rPr>
-            </w:pPr>
-          </w:p>
-        </w:tc>
-        <w:tc>
-          <w:tcPr>
-            <w:tcW w:w="1188" w:type="dxa"/>
-            <w:shd w:val="clear" w:color="auto" w:fill="auto"/>
-          </w:tcPr>
-          <w:p>
-            <w:pPr>
-              <w:rPr>
-                <w:rFonts w:asciiTheme="majorHAnsi" w:hAnsiTheme="majorHAnsi"/>
-                <w:sz w:val="22"/>
-                <w:szCs w:val="22"/>
-              </w:rPr>
-            </w:pPr>
-          </w:p>
-        </w:tc>
-      </w:tr>
-    </w:tbl>
     <w:p/>
     <w:sectPr>
-      <w:headerReference w:type="even" r:id="rId9"/>
-      <w:headerReference w:type="default" r:id="rId10"/>
-      <w:footerReference w:type="even" r:id="rId11"/>
-      <w:footerReference w:type="default" r:id="rId12"/>
+      <w:headerReference w:type="even" r:id="rId11"/>
+      <w:headerReference w:type="default" r:id="rId12"/>
+      <w:footerReference w:type="even" r:id="rId13"/>
+      <w:footerReference w:type="default" r:id="rId14"/>
       <w:pgSz w:w="12240" w:h="15840"/>
       <w:pgMar w:top="1440" w:right="1440" w:bottom="1440" w:left="1440" w:header="720" w:footer="720" w:gutter="0"/>
       <w:cols w:space="720"/>
@@ -9817,7 +6453,7 @@
                       <a:effectLst/>
                       <a:extLst>
                         <a:ext uri="{C572A759-6A51-4108-AA02-DFA0A04FC94B}">
-                          <ma14:wrappingTextBoxFlag xmlns:ma14="http://schemas.microsoft.com/office/mac/drawingml/2011/main" xmlns:w="http://schemas.openxmlformats.org/wordprocessingml/2006/main" xmlns:w10="urn:schemas-microsoft-com:office:word" xmlns:v="urn:schemas-microsoft-com:vml" xmlns:o="urn:schemas-microsoft-com:office:office" xmlns:mv="urn:schemas-microsoft-com:mac:vml" xmlns:mo="http://schemas.microsoft.com/office/mac/office/2008/main" xmlns="" xmlns:arto="http://schemas.microsoft.com/office/word/2006/arto"/>
+                          <ma14:wrappingTextBoxFlag xmlns:arto="http://schemas.microsoft.com/office/word/2006/arto" xmlns="" xmlns:mo="http://schemas.microsoft.com/office/mac/office/2008/main" xmlns:mv="urn:schemas-microsoft-com:mac:vml" xmlns:o="urn:schemas-microsoft-com:office:office" xmlns:v="urn:schemas-microsoft-com:vml" xmlns:w10="urn:schemas-microsoft-com:office:word" xmlns:w="http://schemas.openxmlformats.org/wordprocessingml/2006/main" xmlns:ma14="http://schemas.microsoft.com/office/mac/drawingml/2011/main"/>
                         </a:ext>
                       </a:extLst>
                     </wps:spPr>
@@ -9914,7 +6550,7 @@
                       <a:effectLst/>
                       <a:extLst>
                         <a:ext uri="{C572A759-6A51-4108-AA02-DFA0A04FC94B}">
-                          <ma14:wrappingTextBoxFlag xmlns:ma14="http://schemas.microsoft.com/office/mac/drawingml/2011/main" xmlns:w="http://schemas.openxmlformats.org/wordprocessingml/2006/main" xmlns:w10="urn:schemas-microsoft-com:office:word" xmlns:v="urn:schemas-microsoft-com:vml" xmlns:o="urn:schemas-microsoft-com:office:office" xmlns:mv="urn:schemas-microsoft-com:mac:vml" xmlns:mo="http://schemas.microsoft.com/office/mac/office/2008/main" xmlns="" xmlns:arto="http://schemas.microsoft.com/office/word/2006/arto"/>
+                          <ma14:wrappingTextBoxFlag xmlns:arto="http://schemas.microsoft.com/office/word/2006/arto" xmlns="" xmlns:mo="http://schemas.microsoft.com/office/mac/office/2008/main" xmlns:mv="urn:schemas-microsoft-com:mac:vml" xmlns:o="urn:schemas-microsoft-com:office:office" xmlns:v="urn:schemas-microsoft-com:vml" xmlns:w10="urn:schemas-microsoft-com:office:word" xmlns:w="http://schemas.openxmlformats.org/wordprocessingml/2006/main" xmlns:ma14="http://schemas.microsoft.com/office/mac/drawingml/2011/main"/>
                         </a:ext>
                       </a:extLst>
                     </wps:spPr>
@@ -10214,6 +6850,7 @@
         <w:temporary/>
         <w:showingPlcHdr/>
       </w:sdtPr>
+      <w:sdtEndPr/>
       <w:sdtContent>
         <w:r>
           <w:t>[Type text]</w:t>
@@ -10232,6 +6869,7 @@
         <w:temporary/>
         <w:showingPlcHdr/>
       </w:sdtPr>
+      <w:sdtEndPr/>
       <w:sdtContent>
         <w:r>
           <w:t>[Type text]</w:t>
@@ -10250,6 +6888,7 @@
         <w:temporary/>
         <w:showingPlcHdr/>
       </w:sdtPr>
+      <w:sdtEndPr/>
       <w:sdtContent>
         <w:r>
           <w:t>[Type text]</w:t>
@@ -10310,7 +6949,7 @@
                       <a:effectLst/>
                       <a:extLst>
                         <a:ext uri="{C572A759-6A51-4108-AA02-DFA0A04FC94B}">
-                          <ma14:wrappingTextBoxFlag xmlns:ma14="http://schemas.microsoft.com/office/mac/drawingml/2011/main" xmlns:w="http://schemas.openxmlformats.org/wordprocessingml/2006/main" xmlns:w10="urn:schemas-microsoft-com:office:word" xmlns:v="urn:schemas-microsoft-com:vml" xmlns:o="urn:schemas-microsoft-com:office:office" xmlns:mv="urn:schemas-microsoft-com:mac:vml" xmlns:mo="http://schemas.microsoft.com/office/mac/office/2008/main" xmlns="" xmlns:arto="http://schemas.microsoft.com/office/word/2006/arto"/>
+                          <ma14:wrappingTextBoxFlag xmlns:arto="http://schemas.microsoft.com/office/word/2006/arto" xmlns="" xmlns:mo="http://schemas.microsoft.com/office/mac/office/2008/main" xmlns:mv="urn:schemas-microsoft-com:mac:vml" xmlns:o="urn:schemas-microsoft-com:office:office" xmlns:v="urn:schemas-microsoft-com:vml" xmlns:w10="urn:schemas-microsoft-com:office:word" xmlns:w="http://schemas.openxmlformats.org/wordprocessingml/2006/main" xmlns:ma14="http://schemas.microsoft.com/office/mac/drawingml/2011/main"/>
                         </a:ext>
                       </a:extLst>
                     </wps:spPr>
@@ -10433,7 +7072,7 @@
                       <a:effectLst/>
                       <a:extLst>
                         <a:ext uri="{C572A759-6A51-4108-AA02-DFA0A04FC94B}">
-                          <ma14:wrappingTextBoxFlag xmlns:ma14="http://schemas.microsoft.com/office/mac/drawingml/2011/main" xmlns:w="http://schemas.openxmlformats.org/wordprocessingml/2006/main" xmlns:w10="urn:schemas-microsoft-com:office:word" xmlns:v="urn:schemas-microsoft-com:vml" xmlns:o="urn:schemas-microsoft-com:office:office" xmlns:mv="urn:schemas-microsoft-com:mac:vml" xmlns:mo="http://schemas.microsoft.com/office/mac/office/2008/main" xmlns="" xmlns:arto="http://schemas.microsoft.com/office/word/2006/arto"/>
+                          <ma14:wrappingTextBoxFlag xmlns:arto="http://schemas.microsoft.com/office/word/2006/arto" xmlns="" xmlns:mo="http://schemas.microsoft.com/office/mac/office/2008/main" xmlns:mv="urn:schemas-microsoft-com:mac:vml" xmlns:o="urn:schemas-microsoft-com:office:office" xmlns:v="urn:schemas-microsoft-com:vml" xmlns:w10="urn:schemas-microsoft-com:office:word" xmlns:w="http://schemas.openxmlformats.org/wordprocessingml/2006/main" xmlns:ma14="http://schemas.microsoft.com/office/mac/drawingml/2011/main"/>
                         </a:ext>
                       </a:extLst>
                     </wps:spPr>
@@ -10559,7 +7198,7 @@
                       <a:effectLst/>
                       <a:extLst>
                         <a:ext uri="{C572A759-6A51-4108-AA02-DFA0A04FC94B}">
-                          <ma14:wrappingTextBoxFlag xmlns:ma14="http://schemas.microsoft.com/office/mac/drawingml/2011/main" xmlns:w="http://schemas.openxmlformats.org/wordprocessingml/2006/main" xmlns:w10="urn:schemas-microsoft-com:office:word" xmlns:v="urn:schemas-microsoft-com:vml" xmlns:o="urn:schemas-microsoft-com:office:office" xmlns:mv="urn:schemas-microsoft-com:mac:vml" xmlns:mo="http://schemas.microsoft.com/office/mac/office/2008/main" xmlns="" xmlns:arto="http://schemas.microsoft.com/office/word/2006/arto"/>
+                          <ma14:wrappingTextBoxFlag xmlns:arto="http://schemas.microsoft.com/office/word/2006/arto" xmlns="" xmlns:mo="http://schemas.microsoft.com/office/mac/office/2008/main" xmlns:mv="urn:schemas-microsoft-com:mac:vml" xmlns:o="urn:schemas-microsoft-com:office:office" xmlns:v="urn:schemas-microsoft-com:vml" xmlns:w10="urn:schemas-microsoft-com:office:word" xmlns:w="http://schemas.openxmlformats.org/wordprocessingml/2006/main" xmlns:ma14="http://schemas.microsoft.com/office/mac/drawingml/2011/main"/>
                         </a:ext>
                       </a:extLst>
                     </wps:spPr>
@@ -12262,6 +8901,7 @@
     <w:rsid w:val="00255C31"/>
     <w:rsid w:val="0035307E"/>
     <w:rsid w:val="00661824"/>
+    <w:rsid w:val="00894D72"/>
     <w:rsid w:val="008E2551"/>
     <w:rsid w:val="00B047E3"/>
     <w:rsid w:val="00CF672C"/>
@@ -13060,7 +9700,7 @@
 </file>
 
 <file path=customXml/itemProps1.xml><?xml version="1.0" encoding="utf-8"?>
-<ds:datastoreItem xmlns:ds="http://schemas.openxmlformats.org/officeDocument/2006/customXml" ds:itemID="{B5B63EBF-25B7-497C-878F-601404E29CD2}">
+<ds:datastoreItem xmlns:ds="http://schemas.openxmlformats.org/officeDocument/2006/customXml" ds:itemID="{3DCED737-85A2-4F9D-90F8-E92A1AAC3D93}">
   <ds:schemaRefs>
     <ds:schemaRef ds:uri="http://schemas.openxmlformats.org/officeDocument/2006/bibliography"/>
   </ds:schemaRefs>

</xml_diff>

<commit_message>
Made a pdf version of the GDD to share with those interested
</commit_message>
<xml_diff>
--- a/FenrisManorGDD.docx
+++ b/FenrisManorGDD.docx
@@ -3,6 +3,8 @@
 <w:document xmlns:wpc="http://schemas.microsoft.com/office/word/2010/wordprocessingCanvas" xmlns:cx="http://schemas.microsoft.com/office/drawing/2014/chartex" xmlns:cx1="http://schemas.microsoft.com/office/drawing/2015/9/8/chartex" xmlns:cx2="http://schemas.microsoft.com/office/drawing/2015/10/21/chartex" xmlns:cx3="http://schemas.microsoft.com/office/drawing/2016/5/9/chartex" xmlns:cx4="http://schemas.microsoft.com/office/drawing/2016/5/10/chartex" xmlns:cx5="http://schemas.microsoft.com/office/drawing/2016/5/11/chartex" xmlns:cx6="http://schemas.microsoft.com/office/drawing/2016/5/12/chartex" xmlns:cx7="http://schemas.microsoft.com/office/drawing/2016/5/13/chartex" xmlns:cx8="http://schemas.microsoft.com/office/drawing/2016/5/14/chartex" xmlns:mc="http://schemas.openxmlformats.org/markup-compatibility/2006" xmlns:aink="http://schemas.microsoft.com/office/drawing/2016/ink" xmlns:am3d="http://schemas.microsoft.com/office/drawing/2017/model3d" xmlns:o="urn:schemas-microsoft-com:office:office" xmlns:r="http://schemas.openxmlformats.org/officeDocument/2006/relationships" xmlns:m="http://schemas.openxmlformats.org/officeDocument/2006/math" xmlns:v="urn:schemas-microsoft-com:vml" xmlns:wp14="http://schemas.microsoft.com/office/word/2010/wordprocessingDrawing" xmlns:wp="http://schemas.openxmlformats.org/drawingml/2006/wordprocessingDrawing" xmlns:w10="urn:schemas-microsoft-com:office:word" xmlns:w="http://schemas.openxmlformats.org/wordprocessingml/2006/main" xmlns:w14="http://schemas.microsoft.com/office/word/2010/wordml" xmlns:w15="http://schemas.microsoft.com/office/word/2012/wordml" xmlns:w16cid="http://schemas.microsoft.com/office/word/2016/wordml/cid" xmlns:w16se="http://schemas.microsoft.com/office/word/2015/wordml/symex" xmlns:wpg="http://schemas.microsoft.com/office/word/2010/wordprocessingGroup" xmlns:wpi="http://schemas.microsoft.com/office/word/2010/wordprocessingInk" xmlns:wne="http://schemas.microsoft.com/office/word/2006/wordml" xmlns:wps="http://schemas.microsoft.com/office/word/2010/wordprocessingShape" mc:Ignorable="w14 w15 w16se w16cid wp14">
   <w:body>
     <w:p>
+      <w:bookmarkStart w:id="0" w:name="_GoBack"/>
+      <w:bookmarkEnd w:id="0"/>
       <w:r>
         <w:rPr>
           <w:noProof/>
@@ -42,7 +44,7 @@
                         <a:effectLst/>
                         <a:extLst>
                           <a:ext uri="{C572A759-6A51-4108-AA02-DFA0A04FC94B}">
-                            <ma14:wrappingTextBoxFlag xmlns:arto="http://schemas.microsoft.com/office/word/2006/arto" xmlns="" xmlns:mo="http://schemas.microsoft.com/office/mac/office/2008/main" xmlns:mv="urn:schemas-microsoft-com:mac:vml" xmlns:o="urn:schemas-microsoft-com:office:office" xmlns:v="urn:schemas-microsoft-com:vml" xmlns:w10="urn:schemas-microsoft-com:office:word" xmlns:w="http://schemas.openxmlformats.org/wordprocessingml/2006/main" xmlns:ma14="http://schemas.microsoft.com/office/mac/drawingml/2011/main"/>
+                            <ma14:wrappingTextBoxFlag xmlns:ma14="http://schemas.microsoft.com/office/mac/drawingml/2011/main" xmlns:w="http://schemas.openxmlformats.org/wordprocessingml/2006/main" xmlns:w10="urn:schemas-microsoft-com:office:word" xmlns:v="urn:schemas-microsoft-com:vml" xmlns:o="urn:schemas-microsoft-com:office:office" xmlns:mv="urn:schemas-microsoft-com:mac:vml" xmlns:mo="http://schemas.microsoft.com/office/mac/office/2008/main" xmlns="" xmlns:arto="http://schemas.microsoft.com/office/word/2006/arto"/>
                           </a:ext>
                         </a:extLst>
                       </wps:spPr>
@@ -178,7 +180,7 @@
                         <a:effectLst/>
                         <a:extLst>
                           <a:ext uri="{C572A759-6A51-4108-AA02-DFA0A04FC94B}">
-                            <ma14:wrappingTextBoxFlag xmlns:arto="http://schemas.microsoft.com/office/word/2006/arto" xmlns="" xmlns:mo="http://schemas.microsoft.com/office/mac/office/2008/main" xmlns:mv="urn:schemas-microsoft-com:mac:vml" xmlns:o="urn:schemas-microsoft-com:office:office" xmlns:v="urn:schemas-microsoft-com:vml" xmlns:w10="urn:schemas-microsoft-com:office:word" xmlns:w="http://schemas.openxmlformats.org/wordprocessingml/2006/main" xmlns:ma14="http://schemas.microsoft.com/office/mac/drawingml/2011/main"/>
+                            <ma14:wrappingTextBoxFlag xmlns:ma14="http://schemas.microsoft.com/office/mac/drawingml/2011/main" xmlns:w="http://schemas.openxmlformats.org/wordprocessingml/2006/main" xmlns:w10="urn:schemas-microsoft-com:office:word" xmlns:v="urn:schemas-microsoft-com:vml" xmlns:o="urn:schemas-microsoft-com:office:office" xmlns:mv="urn:schemas-microsoft-com:mac:vml" xmlns:mo="http://schemas.microsoft.com/office/mac/office/2008/main" xmlns="" xmlns:arto="http://schemas.microsoft.com/office/word/2006/arto"/>
                           </a:ext>
                         </a:extLst>
                       </wps:spPr>
@@ -300,7 +302,7 @@
                         <a:effectLst/>
                         <a:extLst>
                           <a:ext uri="{C572A759-6A51-4108-AA02-DFA0A04FC94B}">
-                            <ma14:wrappingTextBoxFlag xmlns:arto="http://schemas.microsoft.com/office/word/2006/arto" xmlns="" xmlns:mo="http://schemas.microsoft.com/office/mac/office/2008/main" xmlns:mv="urn:schemas-microsoft-com:mac:vml" xmlns:o="urn:schemas-microsoft-com:office:office" xmlns:v="urn:schemas-microsoft-com:vml" xmlns:w10="urn:schemas-microsoft-com:office:word" xmlns:w="http://schemas.openxmlformats.org/wordprocessingml/2006/main" xmlns:ma14="http://schemas.microsoft.com/office/mac/drawingml/2011/main"/>
+                            <ma14:wrappingTextBoxFlag xmlns:ma14="http://schemas.microsoft.com/office/mac/drawingml/2011/main" xmlns:w="http://schemas.openxmlformats.org/wordprocessingml/2006/main" xmlns:w10="urn:schemas-microsoft-com:office:word" xmlns:v="urn:schemas-microsoft-com:vml" xmlns:o="urn:schemas-microsoft-com:office:office" xmlns:mv="urn:schemas-microsoft-com:mac:vml" xmlns:mo="http://schemas.microsoft.com/office/mac/office/2008/main" xmlns="" xmlns:arto="http://schemas.microsoft.com/office/word/2006/arto"/>
                           </a:ext>
                         </a:extLst>
                       </wps:spPr>
@@ -539,7 +541,7 @@
                         <a:effectLst/>
                         <a:extLst>
                           <a:ext uri="{C572A759-6A51-4108-AA02-DFA0A04FC94B}">
-                            <ma14:wrappingTextBoxFlag xmlns:arto="http://schemas.microsoft.com/office/word/2006/arto" xmlns="" xmlns:mo="http://schemas.microsoft.com/office/mac/office/2008/main" xmlns:mv="urn:schemas-microsoft-com:mac:vml" xmlns:o="urn:schemas-microsoft-com:office:office" xmlns:v="urn:schemas-microsoft-com:vml" xmlns:w10="urn:schemas-microsoft-com:office:word" xmlns:w="http://schemas.openxmlformats.org/wordprocessingml/2006/main" xmlns:ma14="http://schemas.microsoft.com/office/mac/drawingml/2011/main"/>
+                            <ma14:wrappingTextBoxFlag xmlns:ma14="http://schemas.microsoft.com/office/mac/drawingml/2011/main" xmlns:w="http://schemas.openxmlformats.org/wordprocessingml/2006/main" xmlns:w10="urn:schemas-microsoft-com:office:word" xmlns:v="urn:schemas-microsoft-com:vml" xmlns:o="urn:schemas-microsoft-com:office:office" xmlns:mv="urn:schemas-microsoft-com:mac:vml" xmlns:mo="http://schemas.microsoft.com/office/mac/office/2008/main" xmlns="" xmlns:arto="http://schemas.microsoft.com/office/word/2006/arto"/>
                           </a:ext>
                         </a:extLst>
                       </wps:spPr>
@@ -634,7 +636,7 @@
                         <a:effectLst/>
                         <a:extLst>
                           <a:ext uri="{C572A759-6A51-4108-AA02-DFA0A04FC94B}">
-                            <ma14:wrappingTextBoxFlag xmlns:arto="http://schemas.microsoft.com/office/word/2006/arto" xmlns="" xmlns:mo="http://schemas.microsoft.com/office/mac/office/2008/main" xmlns:mv="urn:schemas-microsoft-com:mac:vml" xmlns:o="urn:schemas-microsoft-com:office:office" xmlns:v="urn:schemas-microsoft-com:vml" xmlns:w10="urn:schemas-microsoft-com:office:word" xmlns:w="http://schemas.openxmlformats.org/wordprocessingml/2006/main" xmlns:ma14="http://schemas.microsoft.com/office/mac/drawingml/2011/main"/>
+                            <ma14:wrappingTextBoxFlag xmlns:ma14="http://schemas.microsoft.com/office/mac/drawingml/2011/main" xmlns:w="http://schemas.openxmlformats.org/wordprocessingml/2006/main" xmlns:w10="urn:schemas-microsoft-com:office:word" xmlns:v="urn:schemas-microsoft-com:vml" xmlns:o="urn:schemas-microsoft-com:office:office" xmlns:mv="urn:schemas-microsoft-com:mac:vml" xmlns:mo="http://schemas.microsoft.com/office/mac/office/2008/main" xmlns="" xmlns:arto="http://schemas.microsoft.com/office/word/2006/arto"/>
                           </a:ext>
                         </a:extLst>
                       </wps:spPr>
@@ -827,7 +829,7 @@
                         <a:effectLst/>
                         <a:extLst>
                           <a:ext uri="{C572A759-6A51-4108-AA02-DFA0A04FC94B}">
-                            <ma14:wrappingTextBoxFlag xmlns:arto="http://schemas.microsoft.com/office/word/2006/arto" xmlns="" xmlns:mo="http://schemas.microsoft.com/office/mac/office/2008/main" xmlns:mv="urn:schemas-microsoft-com:mac:vml" xmlns:o="urn:schemas-microsoft-com:office:office" xmlns:v="urn:schemas-microsoft-com:vml" xmlns:w10="urn:schemas-microsoft-com:office:word" xmlns:w="http://schemas.openxmlformats.org/wordprocessingml/2006/main" xmlns:ma14="http://schemas.microsoft.com/office/mac/drawingml/2011/main"/>
+                            <ma14:wrappingTextBoxFlag xmlns:ma14="http://schemas.microsoft.com/office/mac/drawingml/2011/main" xmlns:w="http://schemas.openxmlformats.org/wordprocessingml/2006/main" xmlns:w10="urn:schemas-microsoft-com:office:word" xmlns:v="urn:schemas-microsoft-com:vml" xmlns:o="urn:schemas-microsoft-com:office:office" xmlns:mv="urn:schemas-microsoft-com:mac:vml" xmlns:mo="http://schemas.microsoft.com/office/mac/office/2008/main" xmlns="" xmlns:arto="http://schemas.microsoft.com/office/word/2006/arto"/>
                           </a:ext>
                         </a:extLst>
                       </wps:spPr>
@@ -982,7 +984,7 @@
                         <a:effectLst/>
                         <a:extLst>
                           <a:ext uri="{C572A759-6A51-4108-AA02-DFA0A04FC94B}">
-                            <ma14:wrappingTextBoxFlag xmlns:arto="http://schemas.microsoft.com/office/word/2006/arto" xmlns="" xmlns:mo="http://schemas.microsoft.com/office/mac/office/2008/main" xmlns:mv="urn:schemas-microsoft-com:mac:vml" xmlns:o="urn:schemas-microsoft-com:office:office" xmlns:v="urn:schemas-microsoft-com:vml" xmlns:w10="urn:schemas-microsoft-com:office:word" xmlns:w="http://schemas.openxmlformats.org/wordprocessingml/2006/main" xmlns:ma14="http://schemas.microsoft.com/office/mac/drawingml/2011/main"/>
+                            <ma14:wrappingTextBoxFlag xmlns:ma14="http://schemas.microsoft.com/office/mac/drawingml/2011/main" xmlns:w="http://schemas.openxmlformats.org/wordprocessingml/2006/main" xmlns:w10="urn:schemas-microsoft-com:office:word" xmlns:v="urn:schemas-microsoft-com:vml" xmlns:o="urn:schemas-microsoft-com:office:office" xmlns:mv="urn:schemas-microsoft-com:mac:vml" xmlns:mo="http://schemas.microsoft.com/office/mac/office/2008/main" xmlns="" xmlns:arto="http://schemas.microsoft.com/office/word/2006/arto"/>
                           </a:ext>
                         </a:extLst>
                       </wps:spPr>
@@ -2069,13 +2071,13 @@
       <w:pPr>
         <w:pStyle w:val="Heading1"/>
       </w:pPr>
-      <w:bookmarkStart w:id="0" w:name="_Toc297393428"/>
-      <w:bookmarkStart w:id="1" w:name="_Toc536462751"/>
+      <w:bookmarkStart w:id="1" w:name="_Toc297393428"/>
+      <w:bookmarkStart w:id="2" w:name="_Toc536462751"/>
       <w:r>
         <w:t>Game Analysis</w:t>
       </w:r>
-      <w:bookmarkEnd w:id="0"/>
       <w:bookmarkEnd w:id="1"/>
+      <w:bookmarkEnd w:id="2"/>
     </w:p>
     <w:p>
       <w:pPr>
@@ -2173,13 +2175,13 @@
       <w:pPr>
         <w:pStyle w:val="Heading1"/>
       </w:pPr>
-      <w:bookmarkStart w:id="2" w:name="_Toc297393429"/>
-      <w:bookmarkStart w:id="3" w:name="_Toc536462752"/>
+      <w:bookmarkStart w:id="3" w:name="_Toc297393429"/>
+      <w:bookmarkStart w:id="4" w:name="_Toc536462752"/>
       <w:r>
         <w:t>Mission Statement</w:t>
       </w:r>
-      <w:bookmarkEnd w:id="2"/>
       <w:bookmarkEnd w:id="3"/>
+      <w:bookmarkEnd w:id="4"/>
     </w:p>
     <w:p>
       <w:pPr>
@@ -2208,11 +2210,11 @@
       <w:pPr>
         <w:pStyle w:val="Heading1"/>
       </w:pPr>
-      <w:bookmarkStart w:id="4" w:name="_Toc536462753"/>
+      <w:bookmarkStart w:id="5" w:name="_Toc536462753"/>
       <w:r>
         <w:t>Genre</w:t>
       </w:r>
-      <w:bookmarkEnd w:id="4"/>
+      <w:bookmarkEnd w:id="5"/>
     </w:p>
     <w:p>
       <w:pPr>
@@ -2227,11 +2229,11 @@
       <w:pPr>
         <w:pStyle w:val="Heading1"/>
       </w:pPr>
-      <w:bookmarkStart w:id="5" w:name="_Toc536462754"/>
+      <w:bookmarkStart w:id="6" w:name="_Toc536462754"/>
       <w:r>
         <w:t>Platforms</w:t>
       </w:r>
-      <w:bookmarkEnd w:id="5"/>
+      <w:bookmarkEnd w:id="6"/>
     </w:p>
     <w:p>
       <w:pPr>
@@ -2254,11 +2256,11 @@
       <w:pPr>
         <w:pStyle w:val="Heading1"/>
       </w:pPr>
-      <w:bookmarkStart w:id="6" w:name="_Toc536462755"/>
+      <w:bookmarkStart w:id="7" w:name="_Toc536462755"/>
       <w:r>
         <w:t>Target Audience</w:t>
       </w:r>
-      <w:bookmarkEnd w:id="6"/>
+      <w:bookmarkEnd w:id="7"/>
     </w:p>
     <w:p>
       <w:pPr>
@@ -2287,11 +2289,11 @@
       <w:pPr>
         <w:pStyle w:val="Heading1"/>
       </w:pPr>
-      <w:bookmarkStart w:id="7" w:name="_Toc536462756"/>
+      <w:bookmarkStart w:id="8" w:name="_Toc536462756"/>
       <w:r>
         <w:t>Storyline &amp; Characters</w:t>
       </w:r>
-      <w:bookmarkEnd w:id="7"/>
+      <w:bookmarkEnd w:id="8"/>
     </w:p>
     <w:p>
       <w:pPr>
@@ -3207,25 +3209,25 @@
       <w:pPr>
         <w:pStyle w:val="Heading1"/>
       </w:pPr>
-      <w:bookmarkStart w:id="8" w:name="_Toc536462757"/>
+      <w:bookmarkStart w:id="9" w:name="_Toc536462757"/>
       <w:r>
         <w:t>Gamep</w:t>
       </w:r>
       <w:r>
         <w:t>lay</w:t>
       </w:r>
-      <w:bookmarkEnd w:id="8"/>
+      <w:bookmarkEnd w:id="9"/>
     </w:p>
     <w:p/>
     <w:p>
       <w:pPr>
         <w:pStyle w:val="Heading2"/>
       </w:pPr>
-      <w:bookmarkStart w:id="9" w:name="_Toc536462758"/>
+      <w:bookmarkStart w:id="10" w:name="_Toc536462758"/>
       <w:r>
         <w:t>Overview of Gameplay</w:t>
       </w:r>
-      <w:bookmarkEnd w:id="9"/>
+      <w:bookmarkEnd w:id="10"/>
     </w:p>
     <w:p>
       <w:pPr>
@@ -3283,11 +3285,7 @@
       </w:r>
       <w:proofErr w:type="spellEnd"/>
       <w:r>
-        <w:t xml:space="preserve"> mode for IL timing. This may also include an online leaderboard, if there is demand for it. Finally, there will be a game mode with no sub-weapons, where the player starts with the ‘silver </w:t>
-      </w:r>
-      <w:bookmarkStart w:id="10" w:name="_GoBack"/>
-      <w:r>
-        <w:t>bullet’</w:t>
+        <w:t xml:space="preserve"> mode for IL timing. This may also include an online leaderboard, if there is demand for it. Finally, there will be a game mode with no sub-weapons, where the player starts with the ‘silver bullet’</w:t>
       </w:r>
       <w:r>
         <w:t xml:space="preserve"> </w:t>
@@ -3301,11 +3299,7 @@
         <w:t xml:space="preserve"> which will do immense damage t</w:t>
       </w:r>
       <w:r>
-        <w:t xml:space="preserve">o Fenrir (possibly a 1 shot </w:t>
-      </w:r>
-      <w:bookmarkEnd w:id="10"/>
-      <w:r>
-        <w:t>mechanic?)</w:t>
+        <w:t>o Fenrir (possibly a 1 shot mechanic?)</w:t>
       </w:r>
       <w:r>
         <w:t xml:space="preserve"> This mode will require players to complete all the other bosses with only the whip-sword attacks.</w:t>
@@ -6453,7 +6447,7 @@
                       <a:effectLst/>
                       <a:extLst>
                         <a:ext uri="{C572A759-6A51-4108-AA02-DFA0A04FC94B}">
-                          <ma14:wrappingTextBoxFlag xmlns:arto="http://schemas.microsoft.com/office/word/2006/arto" xmlns="" xmlns:mo="http://schemas.microsoft.com/office/mac/office/2008/main" xmlns:mv="urn:schemas-microsoft-com:mac:vml" xmlns:o="urn:schemas-microsoft-com:office:office" xmlns:v="urn:schemas-microsoft-com:vml" xmlns:w10="urn:schemas-microsoft-com:office:word" xmlns:w="http://schemas.openxmlformats.org/wordprocessingml/2006/main" xmlns:ma14="http://schemas.microsoft.com/office/mac/drawingml/2011/main"/>
+                          <ma14:wrappingTextBoxFlag xmlns:ma14="http://schemas.microsoft.com/office/mac/drawingml/2011/main" xmlns:w="http://schemas.openxmlformats.org/wordprocessingml/2006/main" xmlns:w10="urn:schemas-microsoft-com:office:word" xmlns:v="urn:schemas-microsoft-com:vml" xmlns:o="urn:schemas-microsoft-com:office:office" xmlns:mv="urn:schemas-microsoft-com:mac:vml" xmlns:mo="http://schemas.microsoft.com/office/mac/office/2008/main" xmlns="" xmlns:arto="http://schemas.microsoft.com/office/word/2006/arto"/>
                         </a:ext>
                       </a:extLst>
                     </wps:spPr>
@@ -6550,7 +6544,7 @@
                       <a:effectLst/>
                       <a:extLst>
                         <a:ext uri="{C572A759-6A51-4108-AA02-DFA0A04FC94B}">
-                          <ma14:wrappingTextBoxFlag xmlns:arto="http://schemas.microsoft.com/office/word/2006/arto" xmlns="" xmlns:mo="http://schemas.microsoft.com/office/mac/office/2008/main" xmlns:mv="urn:schemas-microsoft-com:mac:vml" xmlns:o="urn:schemas-microsoft-com:office:office" xmlns:v="urn:schemas-microsoft-com:vml" xmlns:w10="urn:schemas-microsoft-com:office:word" xmlns:w="http://schemas.openxmlformats.org/wordprocessingml/2006/main" xmlns:ma14="http://schemas.microsoft.com/office/mac/drawingml/2011/main"/>
+                          <ma14:wrappingTextBoxFlag xmlns:ma14="http://schemas.microsoft.com/office/mac/drawingml/2011/main" xmlns:w="http://schemas.openxmlformats.org/wordprocessingml/2006/main" xmlns:w10="urn:schemas-microsoft-com:office:word" xmlns:v="urn:schemas-microsoft-com:vml" xmlns:o="urn:schemas-microsoft-com:office:office" xmlns:mv="urn:schemas-microsoft-com:mac:vml" xmlns:mo="http://schemas.microsoft.com/office/mac/office/2008/main" xmlns="" xmlns:arto="http://schemas.microsoft.com/office/word/2006/arto"/>
                         </a:ext>
                       </a:extLst>
                     </wps:spPr>
@@ -6949,7 +6943,7 @@
                       <a:effectLst/>
                       <a:extLst>
                         <a:ext uri="{C572A759-6A51-4108-AA02-DFA0A04FC94B}">
-                          <ma14:wrappingTextBoxFlag xmlns:arto="http://schemas.microsoft.com/office/word/2006/arto" xmlns="" xmlns:mo="http://schemas.microsoft.com/office/mac/office/2008/main" xmlns:mv="urn:schemas-microsoft-com:mac:vml" xmlns:o="urn:schemas-microsoft-com:office:office" xmlns:v="urn:schemas-microsoft-com:vml" xmlns:w10="urn:schemas-microsoft-com:office:word" xmlns:w="http://schemas.openxmlformats.org/wordprocessingml/2006/main" xmlns:ma14="http://schemas.microsoft.com/office/mac/drawingml/2011/main"/>
+                          <ma14:wrappingTextBoxFlag xmlns:ma14="http://schemas.microsoft.com/office/mac/drawingml/2011/main" xmlns:w="http://schemas.openxmlformats.org/wordprocessingml/2006/main" xmlns:w10="urn:schemas-microsoft-com:office:word" xmlns:v="urn:schemas-microsoft-com:vml" xmlns:o="urn:schemas-microsoft-com:office:office" xmlns:mv="urn:schemas-microsoft-com:mac:vml" xmlns:mo="http://schemas.microsoft.com/office/mac/office/2008/main" xmlns="" xmlns:arto="http://schemas.microsoft.com/office/word/2006/arto"/>
                         </a:ext>
                       </a:extLst>
                     </wps:spPr>
@@ -7072,7 +7066,7 @@
                       <a:effectLst/>
                       <a:extLst>
                         <a:ext uri="{C572A759-6A51-4108-AA02-DFA0A04FC94B}">
-                          <ma14:wrappingTextBoxFlag xmlns:arto="http://schemas.microsoft.com/office/word/2006/arto" xmlns="" xmlns:mo="http://schemas.microsoft.com/office/mac/office/2008/main" xmlns:mv="urn:schemas-microsoft-com:mac:vml" xmlns:o="urn:schemas-microsoft-com:office:office" xmlns:v="urn:schemas-microsoft-com:vml" xmlns:w10="urn:schemas-microsoft-com:office:word" xmlns:w="http://schemas.openxmlformats.org/wordprocessingml/2006/main" xmlns:ma14="http://schemas.microsoft.com/office/mac/drawingml/2011/main"/>
+                          <ma14:wrappingTextBoxFlag xmlns:ma14="http://schemas.microsoft.com/office/mac/drawingml/2011/main" xmlns:w="http://schemas.openxmlformats.org/wordprocessingml/2006/main" xmlns:w10="urn:schemas-microsoft-com:office:word" xmlns:v="urn:schemas-microsoft-com:vml" xmlns:o="urn:schemas-microsoft-com:office:office" xmlns:mv="urn:schemas-microsoft-com:mac:vml" xmlns:mo="http://schemas.microsoft.com/office/mac/office/2008/main" xmlns="" xmlns:arto="http://schemas.microsoft.com/office/word/2006/arto"/>
                         </a:ext>
                       </a:extLst>
                     </wps:spPr>
@@ -7198,7 +7192,7 @@
                       <a:effectLst/>
                       <a:extLst>
                         <a:ext uri="{C572A759-6A51-4108-AA02-DFA0A04FC94B}">
-                          <ma14:wrappingTextBoxFlag xmlns:arto="http://schemas.microsoft.com/office/word/2006/arto" xmlns="" xmlns:mo="http://schemas.microsoft.com/office/mac/office/2008/main" xmlns:mv="urn:schemas-microsoft-com:mac:vml" xmlns:o="urn:schemas-microsoft-com:office:office" xmlns:v="urn:schemas-microsoft-com:vml" xmlns:w10="urn:schemas-microsoft-com:office:word" xmlns:w="http://schemas.openxmlformats.org/wordprocessingml/2006/main" xmlns:ma14="http://schemas.microsoft.com/office/mac/drawingml/2011/main"/>
+                          <ma14:wrappingTextBoxFlag xmlns:ma14="http://schemas.microsoft.com/office/mac/drawingml/2011/main" xmlns:w="http://schemas.openxmlformats.org/wordprocessingml/2006/main" xmlns:w10="urn:schemas-microsoft-com:office:word" xmlns:v="urn:schemas-microsoft-com:vml" xmlns:o="urn:schemas-microsoft-com:office:office" xmlns:mv="urn:schemas-microsoft-com:mac:vml" xmlns:mo="http://schemas.microsoft.com/office/mac/office/2008/main" xmlns="" xmlns:arto="http://schemas.microsoft.com/office/word/2006/arto"/>
                         </a:ext>
                       </a:extLst>
                     </wps:spPr>
@@ -8907,6 +8901,7 @@
     <w:rsid w:val="00CF672C"/>
     <w:rsid w:val="00D52A46"/>
     <w:rsid w:val="00E076EE"/>
+    <w:rsid w:val="00F120F9"/>
   </w:rsids>
   <m:mathPr>
     <m:mathFont m:val="Cambria Math"/>
@@ -9700,7 +9695,7 @@
 </file>
 
 <file path=customXml/itemProps1.xml><?xml version="1.0" encoding="utf-8"?>
-<ds:datastoreItem xmlns:ds="http://schemas.openxmlformats.org/officeDocument/2006/customXml" ds:itemID="{3DCED737-85A2-4F9D-90F8-E92A1AAC3D93}">
+<ds:datastoreItem xmlns:ds="http://schemas.openxmlformats.org/officeDocument/2006/customXml" ds:itemID="{AADA811C-872B-46E7-961C-036079A65DF4}">
   <ds:schemaRefs>
     <ds:schemaRef ds:uri="http://schemas.openxmlformats.org/officeDocument/2006/bibliography"/>
   </ds:schemaRefs>

</xml_diff>

<commit_message>
Updated Game Design Document to version 2.0
</commit_message>
<xml_diff>
--- a/FenrisManorGDD.docx
+++ b/FenrisManorGDD.docx
@@ -3,8 +3,6 @@
 <w:document xmlns:wpc="http://schemas.microsoft.com/office/word/2010/wordprocessingCanvas" xmlns:cx="http://schemas.microsoft.com/office/drawing/2014/chartex" xmlns:cx1="http://schemas.microsoft.com/office/drawing/2015/9/8/chartex" xmlns:cx2="http://schemas.microsoft.com/office/drawing/2015/10/21/chartex" xmlns:cx3="http://schemas.microsoft.com/office/drawing/2016/5/9/chartex" xmlns:cx4="http://schemas.microsoft.com/office/drawing/2016/5/10/chartex" xmlns:cx5="http://schemas.microsoft.com/office/drawing/2016/5/11/chartex" xmlns:cx6="http://schemas.microsoft.com/office/drawing/2016/5/12/chartex" xmlns:cx7="http://schemas.microsoft.com/office/drawing/2016/5/13/chartex" xmlns:cx8="http://schemas.microsoft.com/office/drawing/2016/5/14/chartex" xmlns:mc="http://schemas.openxmlformats.org/markup-compatibility/2006" xmlns:aink="http://schemas.microsoft.com/office/drawing/2016/ink" xmlns:am3d="http://schemas.microsoft.com/office/drawing/2017/model3d" xmlns:o="urn:schemas-microsoft-com:office:office" xmlns:r="http://schemas.openxmlformats.org/officeDocument/2006/relationships" xmlns:m="http://schemas.openxmlformats.org/officeDocument/2006/math" xmlns:v="urn:schemas-microsoft-com:vml" xmlns:wp14="http://schemas.microsoft.com/office/word/2010/wordprocessingDrawing" xmlns:wp="http://schemas.openxmlformats.org/drawingml/2006/wordprocessingDrawing" xmlns:w10="urn:schemas-microsoft-com:office:word" xmlns:w="http://schemas.openxmlformats.org/wordprocessingml/2006/main" xmlns:w14="http://schemas.microsoft.com/office/word/2010/wordml" xmlns:w15="http://schemas.microsoft.com/office/word/2012/wordml" xmlns:w16cid="http://schemas.microsoft.com/office/word/2016/wordml/cid" xmlns:w16se="http://schemas.microsoft.com/office/word/2015/wordml/symex" xmlns:wpg="http://schemas.microsoft.com/office/word/2010/wordprocessingGroup" xmlns:wpi="http://schemas.microsoft.com/office/word/2010/wordprocessingInk" xmlns:wne="http://schemas.microsoft.com/office/word/2006/wordml" xmlns:wps="http://schemas.microsoft.com/office/word/2010/wordprocessingShape" mc:Ignorable="w14 w15 w16se w16cid wp14">
   <w:body>
     <w:p>
-      <w:bookmarkStart w:id="0" w:name="_GoBack"/>
-      <w:bookmarkEnd w:id="0"/>
       <w:r>
         <w:rPr>
           <w:noProof/>
@@ -44,7 +42,7 @@
                         <a:effectLst/>
                         <a:extLst>
                           <a:ext uri="{C572A759-6A51-4108-AA02-DFA0A04FC94B}">
-                            <ma14:wrappingTextBoxFlag xmlns:ma14="http://schemas.microsoft.com/office/mac/drawingml/2011/main" xmlns:w="http://schemas.openxmlformats.org/wordprocessingml/2006/main" xmlns:w10="urn:schemas-microsoft-com:office:word" xmlns:v="urn:schemas-microsoft-com:vml" xmlns:o="urn:schemas-microsoft-com:office:office" xmlns:mv="urn:schemas-microsoft-com:mac:vml" xmlns:mo="http://schemas.microsoft.com/office/mac/office/2008/main" xmlns="" xmlns:arto="http://schemas.microsoft.com/office/word/2006/arto"/>
+                            <ma14:wrappingTextBoxFlag xmlns:arto="http://schemas.microsoft.com/office/word/2006/arto" xmlns="" xmlns:mo="http://schemas.microsoft.com/office/mac/office/2008/main" xmlns:mv="urn:schemas-microsoft-com:mac:vml" xmlns:o="urn:schemas-microsoft-com:office:office" xmlns:v="urn:schemas-microsoft-com:vml" xmlns:w10="urn:schemas-microsoft-com:office:word" xmlns:w="http://schemas.openxmlformats.org/wordprocessingml/2006/main" xmlns:ma14="http://schemas.microsoft.com/office/mac/drawingml/2011/main"/>
                           </a:ext>
                         </a:extLst>
                       </wps:spPr>
@@ -180,7 +178,7 @@
                         <a:effectLst/>
                         <a:extLst>
                           <a:ext uri="{C572A759-6A51-4108-AA02-DFA0A04FC94B}">
-                            <ma14:wrappingTextBoxFlag xmlns:ma14="http://schemas.microsoft.com/office/mac/drawingml/2011/main" xmlns:w="http://schemas.openxmlformats.org/wordprocessingml/2006/main" xmlns:w10="urn:schemas-microsoft-com:office:word" xmlns:v="urn:schemas-microsoft-com:vml" xmlns:o="urn:schemas-microsoft-com:office:office" xmlns:mv="urn:schemas-microsoft-com:mac:vml" xmlns:mo="http://schemas.microsoft.com/office/mac/office/2008/main" xmlns="" xmlns:arto="http://schemas.microsoft.com/office/word/2006/arto"/>
+                            <ma14:wrappingTextBoxFlag xmlns:arto="http://schemas.microsoft.com/office/word/2006/arto" xmlns="" xmlns:mo="http://schemas.microsoft.com/office/mac/office/2008/main" xmlns:mv="urn:schemas-microsoft-com:mac:vml" xmlns:o="urn:schemas-microsoft-com:office:office" xmlns:v="urn:schemas-microsoft-com:vml" xmlns:w10="urn:schemas-microsoft-com:office:word" xmlns:w="http://schemas.openxmlformats.org/wordprocessingml/2006/main" xmlns:ma14="http://schemas.microsoft.com/office/mac/drawingml/2011/main"/>
                           </a:ext>
                         </a:extLst>
                       </wps:spPr>
@@ -302,7 +300,7 @@
                         <a:effectLst/>
                         <a:extLst>
                           <a:ext uri="{C572A759-6A51-4108-AA02-DFA0A04FC94B}">
-                            <ma14:wrappingTextBoxFlag xmlns:ma14="http://schemas.microsoft.com/office/mac/drawingml/2011/main" xmlns:w="http://schemas.openxmlformats.org/wordprocessingml/2006/main" xmlns:w10="urn:schemas-microsoft-com:office:word" xmlns:v="urn:schemas-microsoft-com:vml" xmlns:o="urn:schemas-microsoft-com:office:office" xmlns:mv="urn:schemas-microsoft-com:mac:vml" xmlns:mo="http://schemas.microsoft.com/office/mac/office/2008/main" xmlns="" xmlns:arto="http://schemas.microsoft.com/office/word/2006/arto"/>
+                            <ma14:wrappingTextBoxFlag xmlns:arto="http://schemas.microsoft.com/office/word/2006/arto" xmlns="" xmlns:mo="http://schemas.microsoft.com/office/mac/office/2008/main" xmlns:mv="urn:schemas-microsoft-com:mac:vml" xmlns:o="urn:schemas-microsoft-com:office:office" xmlns:v="urn:schemas-microsoft-com:vml" xmlns:w10="urn:schemas-microsoft-com:office:word" xmlns:w="http://schemas.openxmlformats.org/wordprocessingml/2006/main" xmlns:ma14="http://schemas.microsoft.com/office/mac/drawingml/2011/main"/>
                           </a:ext>
                         </a:extLst>
                       </wps:spPr>
@@ -541,7 +539,7 @@
                         <a:effectLst/>
                         <a:extLst>
                           <a:ext uri="{C572A759-6A51-4108-AA02-DFA0A04FC94B}">
-                            <ma14:wrappingTextBoxFlag xmlns:ma14="http://schemas.microsoft.com/office/mac/drawingml/2011/main" xmlns:w="http://schemas.openxmlformats.org/wordprocessingml/2006/main" xmlns:w10="urn:schemas-microsoft-com:office:word" xmlns:v="urn:schemas-microsoft-com:vml" xmlns:o="urn:schemas-microsoft-com:office:office" xmlns:mv="urn:schemas-microsoft-com:mac:vml" xmlns:mo="http://schemas.microsoft.com/office/mac/office/2008/main" xmlns="" xmlns:arto="http://schemas.microsoft.com/office/word/2006/arto"/>
+                            <ma14:wrappingTextBoxFlag xmlns:arto="http://schemas.microsoft.com/office/word/2006/arto" xmlns="" xmlns:mo="http://schemas.microsoft.com/office/mac/office/2008/main" xmlns:mv="urn:schemas-microsoft-com:mac:vml" xmlns:o="urn:schemas-microsoft-com:office:office" xmlns:v="urn:schemas-microsoft-com:vml" xmlns:w10="urn:schemas-microsoft-com:office:word" xmlns:w="http://schemas.openxmlformats.org/wordprocessingml/2006/main" xmlns:ma14="http://schemas.microsoft.com/office/mac/drawingml/2011/main"/>
                           </a:ext>
                         </a:extLst>
                       </wps:spPr>
@@ -636,7 +634,7 @@
                         <a:effectLst/>
                         <a:extLst>
                           <a:ext uri="{C572A759-6A51-4108-AA02-DFA0A04FC94B}">
-                            <ma14:wrappingTextBoxFlag xmlns:ma14="http://schemas.microsoft.com/office/mac/drawingml/2011/main" xmlns:w="http://schemas.openxmlformats.org/wordprocessingml/2006/main" xmlns:w10="urn:schemas-microsoft-com:office:word" xmlns:v="urn:schemas-microsoft-com:vml" xmlns:o="urn:schemas-microsoft-com:office:office" xmlns:mv="urn:schemas-microsoft-com:mac:vml" xmlns:mo="http://schemas.microsoft.com/office/mac/office/2008/main" xmlns="" xmlns:arto="http://schemas.microsoft.com/office/word/2006/arto"/>
+                            <ma14:wrappingTextBoxFlag xmlns:arto="http://schemas.microsoft.com/office/word/2006/arto" xmlns="" xmlns:mo="http://schemas.microsoft.com/office/mac/office/2008/main" xmlns:mv="urn:schemas-microsoft-com:mac:vml" xmlns:o="urn:schemas-microsoft-com:office:office" xmlns:v="urn:schemas-microsoft-com:vml" xmlns:w10="urn:schemas-microsoft-com:office:word" xmlns:w="http://schemas.openxmlformats.org/wordprocessingml/2006/main" xmlns:ma14="http://schemas.microsoft.com/office/mac/drawingml/2011/main"/>
                           </a:ext>
                         </a:extLst>
                       </wps:spPr>
@@ -687,7 +685,51 @@
                                 <w:sz w:val="22"/>
                                 <w:szCs w:val="22"/>
                               </w:rPr>
-                              <w:t>1/6/2019</w:t>
+                              <w:t>2</w:t>
+                            </w:r>
+                            <w:r>
+                              <w:rPr>
+                                <w:rFonts w:asciiTheme="majorHAnsi" w:hAnsiTheme="majorHAnsi"/>
+                                <w:sz w:val="22"/>
+                                <w:szCs w:val="22"/>
+                              </w:rPr>
+                              <w:t>/</w:t>
+                            </w:r>
+                            <w:r>
+                              <w:rPr>
+                                <w:rFonts w:asciiTheme="majorHAnsi" w:hAnsiTheme="majorHAnsi"/>
+                                <w:sz w:val="22"/>
+                                <w:szCs w:val="22"/>
+                              </w:rPr>
+                              <w:t>21</w:t>
+                            </w:r>
+                            <w:r>
+                              <w:rPr>
+                                <w:rFonts w:asciiTheme="majorHAnsi" w:hAnsiTheme="majorHAnsi"/>
+                                <w:sz w:val="22"/>
+                                <w:szCs w:val="22"/>
+                              </w:rPr>
+                              <w:t>/2019</w:t>
+                            </w:r>
+                          </w:p>
+                          <w:p>
+                            <w:pPr>
+                              <w:jc w:val="right"/>
+                              <w:rPr>
+                                <w:rFonts w:asciiTheme="majorHAnsi" w:hAnsiTheme="majorHAnsi"/>
+                                <w:b/>
+                                <w:sz w:val="22"/>
+                                <w:szCs w:val="22"/>
+                              </w:rPr>
+                            </w:pPr>
+                            <w:r>
+                              <w:rPr>
+                                <w:rFonts w:asciiTheme="majorHAnsi" w:hAnsiTheme="majorHAnsi"/>
+                                <w:b/>
+                                <w:sz w:val="22"/>
+                                <w:szCs w:val="22"/>
+                              </w:rPr>
+                              <w:t>Version:</w:t>
                             </w:r>
                           </w:p>
                           <w:p>
@@ -699,6 +741,16 @@
                                 <w:szCs w:val="22"/>
                               </w:rPr>
                             </w:pPr>
+                            <w:r>
+                              <w:rPr>
+                                <w:rFonts w:asciiTheme="majorHAnsi" w:hAnsiTheme="majorHAnsi"/>
+                                <w:sz w:val="22"/>
+                                <w:szCs w:val="22"/>
+                              </w:rPr>
+                              <w:t>V2.0</w:t>
+                            </w:r>
+                            <w:bookmarkStart w:id="0" w:name="_GoBack"/>
+                            <w:bookmarkEnd w:id="0"/>
                           </w:p>
                           <w:p>
                             <w:pPr>
@@ -760,7 +812,51 @@
                           <w:sz w:val="22"/>
                           <w:szCs w:val="22"/>
                         </w:rPr>
-                        <w:t>1/6/2019</w:t>
+                        <w:t>2</w:t>
+                      </w:r>
+                      <w:r>
+                        <w:rPr>
+                          <w:rFonts w:asciiTheme="majorHAnsi" w:hAnsiTheme="majorHAnsi"/>
+                          <w:sz w:val="22"/>
+                          <w:szCs w:val="22"/>
+                        </w:rPr>
+                        <w:t>/</w:t>
+                      </w:r>
+                      <w:r>
+                        <w:rPr>
+                          <w:rFonts w:asciiTheme="majorHAnsi" w:hAnsiTheme="majorHAnsi"/>
+                          <w:sz w:val="22"/>
+                          <w:szCs w:val="22"/>
+                        </w:rPr>
+                        <w:t>21</w:t>
+                      </w:r>
+                      <w:r>
+                        <w:rPr>
+                          <w:rFonts w:asciiTheme="majorHAnsi" w:hAnsiTheme="majorHAnsi"/>
+                          <w:sz w:val="22"/>
+                          <w:szCs w:val="22"/>
+                        </w:rPr>
+                        <w:t>/2019</w:t>
+                      </w:r>
+                    </w:p>
+                    <w:p>
+                      <w:pPr>
+                        <w:jc w:val="right"/>
+                        <w:rPr>
+                          <w:rFonts w:asciiTheme="majorHAnsi" w:hAnsiTheme="majorHAnsi"/>
+                          <w:b/>
+                          <w:sz w:val="22"/>
+                          <w:szCs w:val="22"/>
+                        </w:rPr>
+                      </w:pPr>
+                      <w:r>
+                        <w:rPr>
+                          <w:rFonts w:asciiTheme="majorHAnsi" w:hAnsiTheme="majorHAnsi"/>
+                          <w:b/>
+                          <w:sz w:val="22"/>
+                          <w:szCs w:val="22"/>
+                        </w:rPr>
+                        <w:t>Version:</w:t>
                       </w:r>
                     </w:p>
                     <w:p>
@@ -772,6 +868,16 @@
                           <w:szCs w:val="22"/>
                         </w:rPr>
                       </w:pPr>
+                      <w:r>
+                        <w:rPr>
+                          <w:rFonts w:asciiTheme="majorHAnsi" w:hAnsiTheme="majorHAnsi"/>
+                          <w:sz w:val="22"/>
+                          <w:szCs w:val="22"/>
+                        </w:rPr>
+                        <w:t>V2.0</w:t>
+                      </w:r>
+                      <w:bookmarkStart w:id="1" w:name="_GoBack"/>
+                      <w:bookmarkEnd w:id="1"/>
                     </w:p>
                     <w:p>
                       <w:pPr>
@@ -829,7 +935,7 @@
                         <a:effectLst/>
                         <a:extLst>
                           <a:ext uri="{C572A759-6A51-4108-AA02-DFA0A04FC94B}">
-                            <ma14:wrappingTextBoxFlag xmlns:ma14="http://schemas.microsoft.com/office/mac/drawingml/2011/main" xmlns:w="http://schemas.openxmlformats.org/wordprocessingml/2006/main" xmlns:w10="urn:schemas-microsoft-com:office:word" xmlns:v="urn:schemas-microsoft-com:vml" xmlns:o="urn:schemas-microsoft-com:office:office" xmlns:mv="urn:schemas-microsoft-com:mac:vml" xmlns:mo="http://schemas.microsoft.com/office/mac/office/2008/main" xmlns="" xmlns:arto="http://schemas.microsoft.com/office/word/2006/arto"/>
+                            <ma14:wrappingTextBoxFlag xmlns:arto="http://schemas.microsoft.com/office/word/2006/arto" xmlns="" xmlns:mo="http://schemas.microsoft.com/office/mac/office/2008/main" xmlns:mv="urn:schemas-microsoft-com:mac:vml" xmlns:o="urn:schemas-microsoft-com:office:office" xmlns:v="urn:schemas-microsoft-com:vml" xmlns:w10="urn:schemas-microsoft-com:office:word" xmlns:w="http://schemas.openxmlformats.org/wordprocessingml/2006/main" xmlns:ma14="http://schemas.microsoft.com/office/mac/drawingml/2011/main"/>
                           </a:ext>
                         </a:extLst>
                       </wps:spPr>
@@ -984,7 +1090,7 @@
                         <a:effectLst/>
                         <a:extLst>
                           <a:ext uri="{C572A759-6A51-4108-AA02-DFA0A04FC94B}">
-                            <ma14:wrappingTextBoxFlag xmlns:ma14="http://schemas.microsoft.com/office/mac/drawingml/2011/main" xmlns:w="http://schemas.openxmlformats.org/wordprocessingml/2006/main" xmlns:w10="urn:schemas-microsoft-com:office:word" xmlns:v="urn:schemas-microsoft-com:vml" xmlns:o="urn:schemas-microsoft-com:office:office" xmlns:mv="urn:schemas-microsoft-com:mac:vml" xmlns:mo="http://schemas.microsoft.com/office/mac/office/2008/main" xmlns="" xmlns:arto="http://schemas.microsoft.com/office/word/2006/arto"/>
+                            <ma14:wrappingTextBoxFlag xmlns:arto="http://schemas.microsoft.com/office/word/2006/arto" xmlns="" xmlns:mo="http://schemas.microsoft.com/office/mac/office/2008/main" xmlns:mv="urn:schemas-microsoft-com:mac:vml" xmlns:o="urn:schemas-microsoft-com:office:office" xmlns:v="urn:schemas-microsoft-com:vml" xmlns:w10="urn:schemas-microsoft-com:office:word" xmlns:w="http://schemas.openxmlformats.org/wordprocessingml/2006/main" xmlns:ma14="http://schemas.microsoft.com/office/mac/drawingml/2011/main"/>
                           </a:ext>
                         </a:extLst>
                       </wps:spPr>
@@ -2071,13 +2177,13 @@
       <w:pPr>
         <w:pStyle w:val="Heading1"/>
       </w:pPr>
-      <w:bookmarkStart w:id="1" w:name="_Toc297393428"/>
-      <w:bookmarkStart w:id="2" w:name="_Toc536462751"/>
+      <w:bookmarkStart w:id="2" w:name="_Toc297393428"/>
+      <w:bookmarkStart w:id="3" w:name="_Toc536462751"/>
       <w:r>
         <w:t>Game Analysis</w:t>
       </w:r>
-      <w:bookmarkEnd w:id="1"/>
       <w:bookmarkEnd w:id="2"/>
+      <w:bookmarkEnd w:id="3"/>
     </w:p>
     <w:p>
       <w:pPr>
@@ -2123,16 +2229,18 @@
       </w:r>
       <w:proofErr w:type="spellEnd"/>
       <w:r>
-        <w:t xml:space="preserve"> suffered from are: lack of momentum shifting during a jump, you would always jump the same distance; up on the D-Pad had many uses, in combination with attack it would use special weapons but it would also make you climb stairs, making attacking on stairs awkward; </w:t>
-      </w:r>
-      <w:r>
-        <w:t>finally, the whip would only allow you to attack directly in front of you, I would like to adjust this to an 8 directional whip, allowing you to attack up, down, and at 45</w:t>
-      </w:r>
-      <w:r>
-        <w:rPr>
-          <w:rStyle w:val="ilfuvd"/>
-        </w:rPr>
-        <w:t>° angles.</w:t>
+        <w:t xml:space="preserve"> suffered from </w:t>
+      </w:r>
+      <w:proofErr w:type="gramStart"/>
+      <w:r>
+        <w:t>are:</w:t>
+      </w:r>
+      <w:proofErr w:type="gramEnd"/>
+      <w:r>
+        <w:t xml:space="preserve"> lack of momentum shifting during a jump, you would always jump the same distance; up on the D-Pad had many uses, in combination with attack it would use special weapons but it would also make you climb stairs, making attacking on stairs awkward</w:t>
+      </w:r>
+      <w:r>
+        <w:t>.</w:t>
       </w:r>
     </w:p>
     <w:p/>
@@ -2175,13 +2283,13 @@
       <w:pPr>
         <w:pStyle w:val="Heading1"/>
       </w:pPr>
-      <w:bookmarkStart w:id="3" w:name="_Toc297393429"/>
-      <w:bookmarkStart w:id="4" w:name="_Toc536462752"/>
+      <w:bookmarkStart w:id="4" w:name="_Toc297393429"/>
+      <w:bookmarkStart w:id="5" w:name="_Toc536462752"/>
       <w:r>
         <w:t>Mission Statement</w:t>
       </w:r>
-      <w:bookmarkEnd w:id="3"/>
       <w:bookmarkEnd w:id="4"/>
+      <w:bookmarkEnd w:id="5"/>
     </w:p>
     <w:p>
       <w:pPr>
@@ -2210,11 +2318,11 @@
       <w:pPr>
         <w:pStyle w:val="Heading1"/>
       </w:pPr>
-      <w:bookmarkStart w:id="5" w:name="_Toc536462753"/>
+      <w:bookmarkStart w:id="6" w:name="_Toc536462753"/>
       <w:r>
         <w:t>Genre</w:t>
       </w:r>
-      <w:bookmarkEnd w:id="5"/>
+      <w:bookmarkEnd w:id="6"/>
     </w:p>
     <w:p>
       <w:pPr>
@@ -2229,11 +2337,11 @@
       <w:pPr>
         <w:pStyle w:val="Heading1"/>
       </w:pPr>
-      <w:bookmarkStart w:id="6" w:name="_Toc536462754"/>
+      <w:bookmarkStart w:id="7" w:name="_Toc536462754"/>
       <w:r>
         <w:t>Platforms</w:t>
       </w:r>
-      <w:bookmarkEnd w:id="6"/>
+      <w:bookmarkEnd w:id="7"/>
     </w:p>
     <w:p>
       <w:pPr>
@@ -2256,11 +2364,11 @@
       <w:pPr>
         <w:pStyle w:val="Heading1"/>
       </w:pPr>
-      <w:bookmarkStart w:id="7" w:name="_Toc536462755"/>
+      <w:bookmarkStart w:id="8" w:name="_Toc536462755"/>
       <w:r>
         <w:t>Target Audience</w:t>
       </w:r>
-      <w:bookmarkEnd w:id="7"/>
+      <w:bookmarkEnd w:id="8"/>
     </w:p>
     <w:p>
       <w:pPr>
@@ -2289,11 +2397,11 @@
       <w:pPr>
         <w:pStyle w:val="Heading1"/>
       </w:pPr>
-      <w:bookmarkStart w:id="8" w:name="_Toc536462756"/>
+      <w:bookmarkStart w:id="9" w:name="_Toc536462756"/>
       <w:r>
         <w:t>Storyline &amp; Characters</w:t>
       </w:r>
-      <w:bookmarkEnd w:id="8"/>
+      <w:bookmarkEnd w:id="9"/>
     </w:p>
     <w:p>
       <w:pPr>
@@ -2642,7 +2750,13 @@
               <w:rPr>
                 <w:rFonts w:asciiTheme="majorHAnsi" w:hAnsiTheme="majorHAnsi"/>
               </w:rPr>
-              <w:t>The heroine of the story, dressed in a plain blue dress, knee-high boots and wielding a devastating whip-sword.</w:t>
+              <w:t>The heroine of the story, dressed in a plain blue dress, knee-high boots and wielding a devastating whip</w:t>
+            </w:r>
+            <w:r>
+              <w:rPr>
+                <w:rFonts w:asciiTheme="majorHAnsi" w:hAnsiTheme="majorHAnsi"/>
+              </w:rPr>
+              <w:t>.</w:t>
             </w:r>
           </w:p>
         </w:tc>
@@ -3209,25 +3323,25 @@
       <w:pPr>
         <w:pStyle w:val="Heading1"/>
       </w:pPr>
-      <w:bookmarkStart w:id="9" w:name="_Toc536462757"/>
+      <w:bookmarkStart w:id="10" w:name="_Toc536462757"/>
       <w:r>
         <w:t>Gamep</w:t>
       </w:r>
       <w:r>
         <w:t>lay</w:t>
       </w:r>
-      <w:bookmarkEnd w:id="9"/>
+      <w:bookmarkEnd w:id="10"/>
     </w:p>
     <w:p/>
     <w:p>
       <w:pPr>
         <w:pStyle w:val="Heading2"/>
       </w:pPr>
-      <w:bookmarkStart w:id="10" w:name="_Toc536462758"/>
+      <w:bookmarkStart w:id="11" w:name="_Toc536462758"/>
       <w:r>
         <w:t>Overview of Gameplay</w:t>
       </w:r>
-      <w:bookmarkEnd w:id="10"/>
+      <w:bookmarkEnd w:id="11"/>
     </w:p>
     <w:p>
       <w:pPr>
@@ -3285,7 +3399,13 @@
       </w:r>
       <w:proofErr w:type="spellEnd"/>
       <w:r>
-        <w:t xml:space="preserve"> mode for IL timing. This may also include an online leaderboard, if there is demand for it. Finally, there will be a game mode with no sub-weapons, where the player starts with the ‘silver bullet’</w:t>
+        <w:t xml:space="preserve"> mode for IL timing. This may also include an online leaderboard, if there is demand for it. Finally, there will be a game mode with no </w:t>
+      </w:r>
+      <w:r>
+        <w:t>spell</w:t>
+      </w:r>
+      <w:r>
+        <w:t>s, where the player starts with the ‘silver bullet’</w:t>
       </w:r>
       <w:r>
         <w:t xml:space="preserve"> </w:t>
@@ -3302,18 +3422,18 @@
         <w:t>o Fenrir (possibly a 1 shot mechanic?)</w:t>
       </w:r>
       <w:r>
-        <w:t xml:space="preserve"> This mode will require players to complete all the other bosses with only the whip-sword attacks.</w:t>
+        <w:t xml:space="preserve"> This mode will require players to complete all the other bosses with only the whip attacks.</w:t>
       </w:r>
     </w:p>
     <w:p>
       <w:pPr>
         <w:pStyle w:val="Heading2"/>
       </w:pPr>
-      <w:bookmarkStart w:id="11" w:name="_Toc536462759"/>
+      <w:bookmarkStart w:id="12" w:name="_Toc536462759"/>
       <w:r>
         <w:t>Player Experience</w:t>
       </w:r>
-      <w:bookmarkEnd w:id="11"/>
+      <w:bookmarkEnd w:id="12"/>
     </w:p>
     <w:p>
       <w:pPr>
@@ -3351,98 +3471,98 @@
       <w:pPr>
         <w:pStyle w:val="Heading2"/>
       </w:pPr>
-      <w:bookmarkStart w:id="12" w:name="_Toc536462760"/>
+      <w:bookmarkStart w:id="13" w:name="_Toc536462760"/>
       <w:r>
         <w:lastRenderedPageBreak/>
         <w:t>Gameplay Guidelines</w:t>
-      </w:r>
-      <w:bookmarkEnd w:id="12"/>
-    </w:p>
-    <w:p>
-      <w:pPr>
-        <w:pStyle w:val="Style1n"/>
-      </w:pPr>
-    </w:p>
-    <w:p>
-      <w:pPr>
-        <w:pStyle w:val="Style1n"/>
-      </w:pPr>
-      <w:r>
-        <w:t xml:space="preserve">The difficulty curve for this game should be </w:t>
-      </w:r>
-      <w:r>
-        <w:t>smooth</w:t>
-      </w:r>
-      <w:r>
-        <w:t xml:space="preserve">, with the early levels being </w:t>
-      </w:r>
-      <w:r>
-        <w:t>simple</w:t>
-      </w:r>
-      <w:r>
-        <w:t xml:space="preserve"> for a new player and the later stages being somewhat more complex. T</w:t>
-      </w:r>
-      <w:r>
-        <w:t xml:space="preserve">here isn’t much that I want to exclude from this game as far as </w:t>
-      </w:r>
-      <w:r>
-        <w:t xml:space="preserve">content goes. It should be a </w:t>
-      </w:r>
-      <w:r>
-        <w:t>straight</w:t>
-      </w:r>
-      <w:r>
-        <w:t xml:space="preserve"> forward game to develop and play, there shouldn’t be much along the way of blood, gore, or language. It’ll be a standard action-adventure platformer with limited storytelling [if not none].</w:t>
-      </w:r>
-    </w:p>
-    <w:p>
-      <w:pPr>
-        <w:pStyle w:val="Style1n"/>
-      </w:pPr>
-      <w:r>
-        <w:t xml:space="preserve"> </w:t>
-      </w:r>
-    </w:p>
-    <w:p>
-      <w:pPr>
-        <w:pStyle w:val="Heading2"/>
-      </w:pPr>
-      <w:bookmarkStart w:id="13" w:name="_Toc536462761"/>
-      <w:r>
-        <w:t>Game Objectives &amp; Rewards</w:t>
       </w:r>
       <w:bookmarkEnd w:id="13"/>
     </w:p>
     <w:p>
       <w:pPr>
         <w:pStyle w:val="Style1n"/>
-        <w:keepNext/>
-      </w:pPr>
-      <w:r>
-        <w:t>As previously state</w:t>
-      </w:r>
-      <w:r>
-        <w:t>d, the games difficulty curve will progress smoothly throughout the game</w:t>
-      </w:r>
-      <w:r>
-        <w:t>. When initially starting the game, the player will only have the options to play easy and normal difficulty. Once the game has been completed</w:t>
-      </w:r>
-      <w:r>
-        <w:t xml:space="preserve"> once on any difficulty the Hard difficulty will unlock. Also, after finishing each stage they will unlock that stage for practice mode on all difficulties [excluding ‘silver bullet’]. ‘Silver Bullet’ mode will be unlocked upon completion of the </w:t>
-      </w:r>
-      <w:r>
-        <w:t>game on Hard Mode. There will be limited lives in Normal and Hard Mode with ways to gain additional lives, but easy mode will have unlimited lives. [May come up with better names for Easy, Normal, and Hard later]</w:t>
-      </w:r>
+      </w:pPr>
     </w:p>
     <w:p>
       <w:pPr>
+        <w:pStyle w:val="Style1n"/>
+      </w:pPr>
+      <w:r>
+        <w:t xml:space="preserve">The difficulty curve for this game should be </w:t>
+      </w:r>
+      <w:r>
+        <w:t>smooth</w:t>
+      </w:r>
+      <w:r>
+        <w:t xml:space="preserve">, with the early levels being </w:t>
+      </w:r>
+      <w:r>
+        <w:t>simple</w:t>
+      </w:r>
+      <w:r>
+        <w:t xml:space="preserve"> for a new player and the later stages being somewhat more complex. T</w:t>
+      </w:r>
+      <w:r>
+        <w:t xml:space="preserve">here isn’t much that I want to exclude from this game as far as </w:t>
+      </w:r>
+      <w:r>
+        <w:t xml:space="preserve">content goes. It should be a </w:t>
+      </w:r>
+      <w:r>
+        <w:t>straight</w:t>
+      </w:r>
+      <w:r>
+        <w:t xml:space="preserve"> forward game to develop and play, there shouldn’t be much along the way of blood, gore, or language. It’ll be a standard action-adventure platformer with limited storytelling [if not none].</w:t>
+      </w:r>
+    </w:p>
+    <w:p>
+      <w:pPr>
+        <w:pStyle w:val="Style1n"/>
+      </w:pPr>
+      <w:r>
+        <w:t xml:space="preserve"> </w:t>
+      </w:r>
+    </w:p>
+    <w:p>
+      <w:pPr>
         <w:pStyle w:val="Heading2"/>
       </w:pPr>
-      <w:bookmarkStart w:id="14" w:name="_Toc536462762"/>
+      <w:bookmarkStart w:id="14" w:name="_Toc536462761"/>
+      <w:r>
+        <w:t>Game Objectives &amp; Rewards</w:t>
+      </w:r>
+      <w:bookmarkEnd w:id="14"/>
+    </w:p>
+    <w:p>
+      <w:pPr>
+        <w:pStyle w:val="Style1n"/>
+        <w:keepNext/>
+      </w:pPr>
+      <w:r>
+        <w:t>As previously state</w:t>
+      </w:r>
+      <w:r>
+        <w:t>d, the games difficulty curve will progress smoothly throughout the game</w:t>
+      </w:r>
+      <w:r>
+        <w:t>. When initially starting the game, the player will only have the options to play easy and normal difficulty. Once the game has been completed</w:t>
+      </w:r>
+      <w:r>
+        <w:t xml:space="preserve"> once on any difficulty the Hard difficulty will unlock. Also, after finishing each stage they will unlock that stage for practice mode on all difficulties [excluding ‘silver bullet’]. ‘Silver Bullet’ mode will be unlocked upon completion of the </w:t>
+      </w:r>
+      <w:r>
+        <w:t>game on Hard Mode. There will be limited lives in Normal and Hard Mode with ways to gain additional lives, but easy mode will have unlimited lives. [May come up with better names for Easy, Normal, and Hard later]</w:t>
+      </w:r>
+    </w:p>
+    <w:p>
+      <w:pPr>
+        <w:pStyle w:val="Heading2"/>
+      </w:pPr>
+      <w:bookmarkStart w:id="15" w:name="_Toc536462762"/>
       <w:r>
         <w:t>Gameplay Mechanics</w:t>
       </w:r>
-      <w:bookmarkEnd w:id="14"/>
+      <w:bookmarkEnd w:id="15"/>
     </w:p>
     <w:p>
       <w:pPr>
@@ -3664,24 +3784,40 @@
                 <w:sz w:val="22"/>
                 <w:szCs w:val="22"/>
               </w:rPr>
-              <w:t>Whip (8 directional)</w:t>
-            </w:r>
-          </w:p>
-          <w:p>
-            <w:pPr>
-              <w:rPr>
-                <w:rFonts w:asciiTheme="majorHAnsi" w:hAnsiTheme="majorHAnsi" w:cstheme="minorHAnsi"/>
-                <w:sz w:val="22"/>
-                <w:szCs w:val="22"/>
-              </w:rPr>
-            </w:pPr>
-            <w:r>
-              <w:rPr>
-                <w:rFonts w:asciiTheme="majorHAnsi" w:hAnsiTheme="majorHAnsi" w:cstheme="minorHAnsi"/>
-                <w:sz w:val="22"/>
-                <w:szCs w:val="22"/>
-              </w:rPr>
-              <w:t>Use Sub-Weapons</w:t>
+              <w:t>Whip</w:t>
+            </w:r>
+          </w:p>
+          <w:p>
+            <w:pPr>
+              <w:rPr>
+                <w:rFonts w:asciiTheme="majorHAnsi" w:hAnsiTheme="majorHAnsi" w:cstheme="minorHAnsi"/>
+                <w:sz w:val="22"/>
+                <w:szCs w:val="22"/>
+              </w:rPr>
+            </w:pPr>
+            <w:r>
+              <w:rPr>
+                <w:rFonts w:asciiTheme="majorHAnsi" w:hAnsiTheme="majorHAnsi" w:cstheme="minorHAnsi"/>
+                <w:sz w:val="22"/>
+                <w:szCs w:val="22"/>
+              </w:rPr>
+              <w:t xml:space="preserve">Use </w:t>
+            </w:r>
+            <w:r>
+              <w:rPr>
+                <w:rFonts w:asciiTheme="majorHAnsi" w:hAnsiTheme="majorHAnsi" w:cstheme="minorHAnsi"/>
+                <w:sz w:val="22"/>
+                <w:szCs w:val="22"/>
+              </w:rPr>
+              <w:t>Spell</w:t>
+            </w:r>
+            <w:r>
+              <w:rPr>
+                <w:rFonts w:asciiTheme="majorHAnsi" w:hAnsiTheme="majorHAnsi" w:cstheme="minorHAnsi"/>
+                <w:sz w:val="22"/>
+                <w:szCs w:val="22"/>
+              </w:rPr>
+              <w:t>s</w:t>
             </w:r>
           </w:p>
           <w:p>
@@ -3855,7 +3991,23 @@
                 <w:sz w:val="22"/>
                 <w:szCs w:val="22"/>
               </w:rPr>
-              <w:t>More Health and Ammo Drops</w:t>
+              <w:t xml:space="preserve">More Health and </w:t>
+            </w:r>
+            <w:r>
+              <w:rPr>
+                <w:rFonts w:asciiTheme="majorHAnsi" w:hAnsiTheme="majorHAnsi" w:cstheme="minorHAnsi"/>
+                <w:sz w:val="22"/>
+                <w:szCs w:val="22"/>
+              </w:rPr>
+              <w:t>Mana</w:t>
+            </w:r>
+            <w:r>
+              <w:rPr>
+                <w:rFonts w:asciiTheme="majorHAnsi" w:hAnsiTheme="majorHAnsi" w:cstheme="minorHAnsi"/>
+                <w:sz w:val="22"/>
+                <w:szCs w:val="22"/>
+              </w:rPr>
+              <w:t xml:space="preserve"> Drops</w:t>
             </w:r>
           </w:p>
           <w:p>
@@ -4060,7 +4212,23 @@
                 <w:sz w:val="22"/>
                 <w:szCs w:val="22"/>
               </w:rPr>
-              <w:t>Lose power ups and sub-weapons on death</w:t>
+              <w:t xml:space="preserve">Lose power ups and </w:t>
+            </w:r>
+            <w:r>
+              <w:rPr>
+                <w:rFonts w:asciiTheme="majorHAnsi" w:hAnsiTheme="majorHAnsi" w:cstheme="minorHAnsi"/>
+                <w:sz w:val="22"/>
+                <w:szCs w:val="22"/>
+              </w:rPr>
+              <w:t>spell</w:t>
+            </w:r>
+            <w:r>
+              <w:rPr>
+                <w:rFonts w:asciiTheme="majorHAnsi" w:hAnsiTheme="majorHAnsi" w:cstheme="minorHAnsi"/>
+                <w:sz w:val="22"/>
+                <w:szCs w:val="22"/>
+              </w:rPr>
+              <w:t>s on death</w:t>
             </w:r>
           </w:p>
         </w:tc>
@@ -4171,24 +4339,56 @@
                 <w:sz w:val="22"/>
                 <w:szCs w:val="22"/>
               </w:rPr>
-              <w:t>Fewer Health and Ammo Drops</w:t>
-            </w:r>
-          </w:p>
-          <w:p>
-            <w:pPr>
-              <w:rPr>
-                <w:rFonts w:asciiTheme="majorHAnsi" w:hAnsiTheme="majorHAnsi" w:cstheme="minorHAnsi"/>
-                <w:sz w:val="22"/>
-                <w:szCs w:val="22"/>
-              </w:rPr>
-            </w:pPr>
-            <w:r>
-              <w:rPr>
-                <w:rFonts w:asciiTheme="majorHAnsi" w:hAnsiTheme="majorHAnsi" w:cstheme="minorHAnsi"/>
-                <w:sz w:val="22"/>
-                <w:szCs w:val="22"/>
-              </w:rPr>
-              <w:t>Standard Sub-Weapon/Whip Drops [consider increasing instead of points]</w:t>
+              <w:t xml:space="preserve">Fewer Health and </w:t>
+            </w:r>
+            <w:r>
+              <w:rPr>
+                <w:rFonts w:asciiTheme="majorHAnsi" w:hAnsiTheme="majorHAnsi" w:cstheme="minorHAnsi"/>
+                <w:sz w:val="22"/>
+                <w:szCs w:val="22"/>
+              </w:rPr>
+              <w:t>Mana</w:t>
+            </w:r>
+            <w:r>
+              <w:rPr>
+                <w:rFonts w:asciiTheme="majorHAnsi" w:hAnsiTheme="majorHAnsi" w:cstheme="minorHAnsi"/>
+                <w:sz w:val="22"/>
+                <w:szCs w:val="22"/>
+              </w:rPr>
+              <w:t xml:space="preserve"> Drops</w:t>
+            </w:r>
+          </w:p>
+          <w:p>
+            <w:pPr>
+              <w:rPr>
+                <w:rFonts w:asciiTheme="majorHAnsi" w:hAnsiTheme="majorHAnsi" w:cstheme="minorHAnsi"/>
+                <w:sz w:val="22"/>
+                <w:szCs w:val="22"/>
+              </w:rPr>
+            </w:pPr>
+            <w:r>
+              <w:rPr>
+                <w:rFonts w:asciiTheme="majorHAnsi" w:hAnsiTheme="majorHAnsi" w:cstheme="minorHAnsi"/>
+                <w:sz w:val="22"/>
+                <w:szCs w:val="22"/>
+              </w:rPr>
+              <w:t xml:space="preserve">Standard </w:t>
+            </w:r>
+            <w:r>
+              <w:rPr>
+                <w:rFonts w:asciiTheme="majorHAnsi" w:hAnsiTheme="majorHAnsi" w:cstheme="minorHAnsi"/>
+                <w:sz w:val="22"/>
+                <w:szCs w:val="22"/>
+              </w:rPr>
+              <w:t>Spell</w:t>
+            </w:r>
+            <w:r>
+              <w:rPr>
+                <w:rFonts w:asciiTheme="majorHAnsi" w:hAnsiTheme="majorHAnsi" w:cstheme="minorHAnsi"/>
+                <w:sz w:val="22"/>
+                <w:szCs w:val="22"/>
+              </w:rPr>
+              <w:t>/Whip Drops [consider increasing instead of points]</w:t>
             </w:r>
           </w:p>
           <w:p>
@@ -4308,24 +4508,56 @@
                 <w:sz w:val="22"/>
                 <w:szCs w:val="22"/>
               </w:rPr>
-              <w:t>No Health/Ammo Drops (still has wall meat)</w:t>
-            </w:r>
-          </w:p>
-          <w:p>
-            <w:pPr>
-              <w:rPr>
-                <w:rFonts w:asciiTheme="majorHAnsi" w:hAnsiTheme="majorHAnsi" w:cstheme="minorHAnsi"/>
-                <w:sz w:val="22"/>
-                <w:szCs w:val="22"/>
-              </w:rPr>
-            </w:pPr>
-            <w:r>
-              <w:rPr>
-                <w:rFonts w:asciiTheme="majorHAnsi" w:hAnsiTheme="majorHAnsi" w:cstheme="minorHAnsi"/>
-                <w:sz w:val="22"/>
-                <w:szCs w:val="22"/>
-              </w:rPr>
-              <w:t>No Sub-Weapon Drops</w:t>
+              <w:t>No Health/</w:t>
+            </w:r>
+            <w:r>
+              <w:rPr>
+                <w:rFonts w:asciiTheme="majorHAnsi" w:hAnsiTheme="majorHAnsi" w:cstheme="minorHAnsi"/>
+                <w:sz w:val="22"/>
+                <w:szCs w:val="22"/>
+              </w:rPr>
+              <w:t>Mana</w:t>
+            </w:r>
+            <w:r>
+              <w:rPr>
+                <w:rFonts w:asciiTheme="majorHAnsi" w:hAnsiTheme="majorHAnsi" w:cstheme="minorHAnsi"/>
+                <w:sz w:val="22"/>
+                <w:szCs w:val="22"/>
+              </w:rPr>
+              <w:t xml:space="preserve"> Drops (still has wall meat)</w:t>
+            </w:r>
+          </w:p>
+          <w:p>
+            <w:pPr>
+              <w:rPr>
+                <w:rFonts w:asciiTheme="majorHAnsi" w:hAnsiTheme="majorHAnsi" w:cstheme="minorHAnsi"/>
+                <w:sz w:val="22"/>
+                <w:szCs w:val="22"/>
+              </w:rPr>
+            </w:pPr>
+            <w:r>
+              <w:rPr>
+                <w:rFonts w:asciiTheme="majorHAnsi" w:hAnsiTheme="majorHAnsi" w:cstheme="minorHAnsi"/>
+                <w:sz w:val="22"/>
+                <w:szCs w:val="22"/>
+              </w:rPr>
+              <w:t xml:space="preserve">No </w:t>
+            </w:r>
+            <w:r>
+              <w:rPr>
+                <w:rFonts w:asciiTheme="majorHAnsi" w:hAnsiTheme="majorHAnsi" w:cstheme="minorHAnsi"/>
+                <w:sz w:val="22"/>
+                <w:szCs w:val="22"/>
+              </w:rPr>
+              <w:t>Spell</w:t>
+            </w:r>
+            <w:r>
+              <w:rPr>
+                <w:rFonts w:asciiTheme="majorHAnsi" w:hAnsiTheme="majorHAnsi" w:cstheme="minorHAnsi"/>
+                <w:sz w:val="22"/>
+                <w:szCs w:val="22"/>
+              </w:rPr>
+              <w:t xml:space="preserve"> Drops</w:t>
             </w:r>
           </w:p>
           <w:p>
@@ -4389,7 +4621,7 @@
                 <w:rFonts w:asciiTheme="majorHAnsi" w:hAnsiTheme="majorHAnsi" w:cstheme="minorHAnsi"/>
                 <w:b/>
               </w:rPr>
-              <w:t>Item Drops</w:t>
+              <w:t>Special Powers</w:t>
             </w:r>
           </w:p>
         </w:tc>
@@ -4432,7 +4664,7 @@
                 <w:rFonts w:asciiTheme="majorHAnsi" w:hAnsiTheme="majorHAnsi" w:cstheme="minorHAnsi"/>
                 <w:b/>
               </w:rPr>
-              <w:t>Item</w:t>
+              <w:t>Power</w:t>
             </w:r>
           </w:p>
         </w:tc>
@@ -4461,11 +4693,14 @@
       </w:tr>
       <w:tr>
         <w:trPr>
-          <w:trHeight w:val="800"/>
+          <w:trHeight w:val="1016"/>
         </w:trPr>
         <w:tc>
           <w:tcPr>
             <w:tcW w:w="3775" w:type="dxa"/>
+            <w:tcBorders>
+              <w:bottom w:val="single" w:sz="4" w:space="0" w:color="auto"/>
+            </w:tcBorders>
           </w:tcPr>
           <w:p>
             <w:pPr>
@@ -4481,7 +4716,7 @@
                 <w:sz w:val="22"/>
                 <w:szCs w:val="22"/>
               </w:rPr>
-              <w:t>Double Shot and Triple Shot (Damage buffs)</w:t>
+              <w:t>Time Stop</w:t>
             </w:r>
           </w:p>
         </w:tc>
@@ -4503,310 +4738,54 @@
                 <w:sz w:val="22"/>
                 <w:szCs w:val="22"/>
               </w:rPr>
-              <w:t>The Double Shot will make the player do 20% more damage and the Triple Shot will make the player do 50% more damage.</w:t>
+              <w:t>This is a special bar that charges up as you kill enemies and caps at 3 charges, each charge can be used to stop time for a short period of time. Stopping time freezes enemies in place, prevents them from attacking, and freezes enemy projectiles in place.</w:t>
             </w:r>
           </w:p>
         </w:tc>
       </w:tr>
       <w:tr>
         <w:trPr>
-          <w:trHeight w:val="530"/>
+          <w:trHeight w:val="374"/>
         </w:trPr>
         <w:tc>
           <w:tcPr>
             <w:tcW w:w="3775" w:type="dxa"/>
+            <w:tcBorders>
+              <w:right w:val="nil"/>
+            </w:tcBorders>
+            <w:shd w:val="clear" w:color="auto" w:fill="262626" w:themeFill="text1" w:themeFillTint="D9"/>
+            <w:vAlign w:val="center"/>
           </w:tcPr>
           <w:p>
             <w:pPr>
               <w:rPr>
                 <w:rFonts w:asciiTheme="majorHAnsi" w:hAnsiTheme="majorHAnsi" w:cstheme="minorHAnsi"/>
-                <w:sz w:val="22"/>
-                <w:szCs w:val="22"/>
-              </w:rPr>
-            </w:pPr>
-            <w:r>
-              <w:rPr>
-                <w:rFonts w:asciiTheme="majorHAnsi" w:hAnsiTheme="majorHAnsi" w:cstheme="minorHAnsi"/>
-                <w:sz w:val="22"/>
-                <w:szCs w:val="22"/>
-              </w:rPr>
-              <w:t>Range increase (Whip Upgrade)</w:t>
+                <w:b/>
+              </w:rPr>
+            </w:pPr>
+            <w:r>
+              <w:rPr>
+                <w:rFonts w:asciiTheme="majorHAnsi" w:hAnsiTheme="majorHAnsi" w:cstheme="minorHAnsi"/>
+                <w:b/>
+              </w:rPr>
+              <w:t>Item Drops</w:t>
             </w:r>
           </w:p>
         </w:tc>
         <w:tc>
           <w:tcPr>
             <w:tcW w:w="5575" w:type="dxa"/>
+            <w:tcBorders>
+              <w:left w:val="nil"/>
+            </w:tcBorders>
+            <w:shd w:val="clear" w:color="auto" w:fill="262626" w:themeFill="text1" w:themeFillTint="D9"/>
           </w:tcPr>
           <w:p>
             <w:pPr>
               <w:rPr>
                 <w:rFonts w:asciiTheme="majorHAnsi" w:hAnsiTheme="majorHAnsi" w:cstheme="minorHAnsi"/>
-                <w:sz w:val="22"/>
-                <w:szCs w:val="22"/>
-              </w:rPr>
-            </w:pPr>
-            <w:r>
-              <w:rPr>
-                <w:rFonts w:asciiTheme="majorHAnsi" w:hAnsiTheme="majorHAnsi" w:cstheme="minorHAnsi"/>
-                <w:sz w:val="22"/>
-                <w:szCs w:val="22"/>
-              </w:rPr>
-              <w:t>The player may gain up to 2 whip extensions, causing their whip sword to have increased range.</w:t>
-            </w:r>
-          </w:p>
-        </w:tc>
-      </w:tr>
-      <w:tr>
-        <w:trPr>
-          <w:trHeight w:val="845"/>
-        </w:trPr>
-        <w:tc>
-          <w:tcPr>
-            <w:tcW w:w="3775" w:type="dxa"/>
-          </w:tcPr>
-          <w:p>
-            <w:pPr>
-              <w:rPr>
-                <w:rFonts w:asciiTheme="majorHAnsi" w:hAnsiTheme="majorHAnsi" w:cstheme="minorHAnsi"/>
-                <w:sz w:val="22"/>
-                <w:szCs w:val="22"/>
-              </w:rPr>
-            </w:pPr>
-            <w:r>
-              <w:rPr>
-                <w:rFonts w:asciiTheme="majorHAnsi" w:hAnsiTheme="majorHAnsi" w:cstheme="minorHAnsi"/>
-                <w:sz w:val="22"/>
-                <w:szCs w:val="22"/>
-              </w:rPr>
-              <w:t>Point Drops (500, 1000, 2500, 5000)</w:t>
-            </w:r>
-          </w:p>
-        </w:tc>
-        <w:tc>
-          <w:tcPr>
-            <w:tcW w:w="5575" w:type="dxa"/>
-          </w:tcPr>
-          <w:p>
-            <w:pPr>
-              <w:rPr>
-                <w:rFonts w:asciiTheme="majorHAnsi" w:hAnsiTheme="majorHAnsi" w:cstheme="minorHAnsi"/>
-                <w:sz w:val="22"/>
-                <w:szCs w:val="22"/>
-              </w:rPr>
-            </w:pPr>
-            <w:r>
-              <w:rPr>
-                <w:rFonts w:asciiTheme="majorHAnsi" w:hAnsiTheme="majorHAnsi" w:cstheme="minorHAnsi"/>
-                <w:sz w:val="22"/>
-                <w:szCs w:val="22"/>
-              </w:rPr>
-              <w:t>Every 25000 (consider changing depending on scores) grants an extra life (normal/hard) or more sub-weapon ammo(easy).</w:t>
-            </w:r>
-          </w:p>
-        </w:tc>
-      </w:tr>
-      <w:tr>
-        <w:trPr>
-          <w:trHeight w:val="593"/>
-        </w:trPr>
-        <w:tc>
-          <w:tcPr>
-            <w:tcW w:w="3775" w:type="dxa"/>
-          </w:tcPr>
-          <w:p>
-            <w:pPr>
-              <w:rPr>
-                <w:rFonts w:asciiTheme="majorHAnsi" w:hAnsiTheme="majorHAnsi" w:cstheme="minorHAnsi"/>
-                <w:sz w:val="22"/>
-                <w:szCs w:val="22"/>
-              </w:rPr>
-            </w:pPr>
-            <w:r>
-              <w:rPr>
-                <w:rFonts w:asciiTheme="majorHAnsi" w:hAnsiTheme="majorHAnsi" w:cstheme="minorHAnsi"/>
-                <w:sz w:val="22"/>
-                <w:szCs w:val="22"/>
-              </w:rPr>
-              <w:t>Invulnerability</w:t>
-            </w:r>
-          </w:p>
-        </w:tc>
-        <w:tc>
-          <w:tcPr>
-            <w:tcW w:w="5575" w:type="dxa"/>
-          </w:tcPr>
-          <w:p>
-            <w:pPr>
-              <w:rPr>
-                <w:rFonts w:asciiTheme="majorHAnsi" w:hAnsiTheme="majorHAnsi" w:cstheme="minorHAnsi"/>
-                <w:sz w:val="22"/>
-                <w:szCs w:val="22"/>
-              </w:rPr>
-            </w:pPr>
-            <w:r>
-              <w:rPr>
-                <w:rFonts w:asciiTheme="majorHAnsi" w:hAnsiTheme="majorHAnsi" w:cstheme="minorHAnsi"/>
-                <w:sz w:val="22"/>
-                <w:szCs w:val="22"/>
-              </w:rPr>
-              <w:t>Like a Mario Star, temporary invincibility, but it doesn’t kill enemies.</w:t>
-            </w:r>
-          </w:p>
-        </w:tc>
-      </w:tr>
-      <w:tr>
-        <w:trPr>
-          <w:trHeight w:val="530"/>
-        </w:trPr>
-        <w:tc>
-          <w:tcPr>
-            <w:tcW w:w="3775" w:type="dxa"/>
-          </w:tcPr>
-          <w:p>
-            <w:pPr>
-              <w:rPr>
-                <w:rFonts w:asciiTheme="majorHAnsi" w:hAnsiTheme="majorHAnsi" w:cstheme="minorHAnsi"/>
-                <w:sz w:val="22"/>
-                <w:szCs w:val="22"/>
-              </w:rPr>
-            </w:pPr>
-            <w:r>
-              <w:rPr>
-                <w:rFonts w:asciiTheme="majorHAnsi" w:hAnsiTheme="majorHAnsi" w:cstheme="minorHAnsi"/>
-                <w:sz w:val="22"/>
-                <w:szCs w:val="22"/>
-              </w:rPr>
-              <w:t>Screen Wipe</w:t>
-            </w:r>
-          </w:p>
-        </w:tc>
-        <w:tc>
-          <w:tcPr>
-            <w:tcW w:w="5575" w:type="dxa"/>
-          </w:tcPr>
-          <w:p>
-            <w:pPr>
-              <w:rPr>
-                <w:rFonts w:asciiTheme="majorHAnsi" w:hAnsiTheme="majorHAnsi" w:cstheme="minorHAnsi"/>
-                <w:sz w:val="22"/>
-                <w:szCs w:val="22"/>
-              </w:rPr>
-            </w:pPr>
-            <w:r>
-              <w:rPr>
-                <w:rFonts w:asciiTheme="majorHAnsi" w:hAnsiTheme="majorHAnsi" w:cstheme="minorHAnsi"/>
-                <w:sz w:val="22"/>
-                <w:szCs w:val="22"/>
-              </w:rPr>
-              <w:t>Kills all enemies on screen and grants a small number of points</w:t>
-            </w:r>
-          </w:p>
-        </w:tc>
-      </w:tr>
-      <w:tr>
-        <w:trPr>
-          <w:trHeight w:val="602"/>
-        </w:trPr>
-        <w:tc>
-          <w:tcPr>
-            <w:tcW w:w="3775" w:type="dxa"/>
-          </w:tcPr>
-          <w:p>
-            <w:pPr>
-              <w:rPr>
-                <w:rFonts w:asciiTheme="majorHAnsi" w:hAnsiTheme="majorHAnsi" w:cstheme="minorHAnsi"/>
-                <w:sz w:val="22"/>
-                <w:szCs w:val="22"/>
-              </w:rPr>
-            </w:pPr>
-            <w:r>
-              <w:rPr>
-                <w:rFonts w:asciiTheme="majorHAnsi" w:hAnsiTheme="majorHAnsi" w:cstheme="minorHAnsi"/>
-                <w:sz w:val="22"/>
-                <w:szCs w:val="22"/>
-              </w:rPr>
-              <w:t>Sub Weapons</w:t>
-            </w:r>
-          </w:p>
-        </w:tc>
-        <w:tc>
-          <w:tcPr>
-            <w:tcW w:w="5575" w:type="dxa"/>
-          </w:tcPr>
-          <w:p>
-            <w:pPr>
-              <w:rPr>
-                <w:rFonts w:asciiTheme="majorHAnsi" w:hAnsiTheme="majorHAnsi" w:cstheme="minorHAnsi"/>
-                <w:sz w:val="22"/>
-                <w:szCs w:val="22"/>
-              </w:rPr>
-            </w:pPr>
-            <w:r>
-              <w:rPr>
-                <w:rFonts w:asciiTheme="majorHAnsi" w:hAnsiTheme="majorHAnsi" w:cstheme="minorHAnsi"/>
-                <w:sz w:val="22"/>
-                <w:szCs w:val="22"/>
-              </w:rPr>
-              <w:t>Provides the player the ability to spend ammo to use the appropriate sub-weapon</w:t>
-            </w:r>
-            <w:r>
-              <w:rPr>
-                <w:rFonts w:asciiTheme="majorHAnsi" w:hAnsiTheme="majorHAnsi" w:cstheme="minorHAnsi"/>
-                <w:sz w:val="22"/>
-                <w:szCs w:val="22"/>
-              </w:rPr>
-              <w:t>. (See next table)</w:t>
-            </w:r>
-          </w:p>
-        </w:tc>
-      </w:tr>
-      <w:tr>
-        <w:trPr>
-          <w:trHeight w:val="332"/>
-        </w:trPr>
-        <w:tc>
-          <w:tcPr>
-            <w:tcW w:w="3775" w:type="dxa"/>
-          </w:tcPr>
-          <w:p>
-            <w:pPr>
-              <w:rPr>
-                <w:rFonts w:asciiTheme="majorHAnsi" w:hAnsiTheme="majorHAnsi" w:cstheme="minorHAnsi"/>
-                <w:sz w:val="22"/>
-                <w:szCs w:val="22"/>
-              </w:rPr>
-            </w:pPr>
-            <w:r>
-              <w:rPr>
-                <w:rFonts w:asciiTheme="majorHAnsi" w:hAnsiTheme="majorHAnsi" w:cstheme="minorHAnsi"/>
-                <w:sz w:val="22"/>
-                <w:szCs w:val="22"/>
-              </w:rPr>
-              <w:t>Health Items</w:t>
-            </w:r>
-          </w:p>
-        </w:tc>
-        <w:tc>
-          <w:tcPr>
-            <w:tcW w:w="5575" w:type="dxa"/>
-          </w:tcPr>
-          <w:p>
-            <w:pPr>
-              <w:rPr>
-                <w:rFonts w:asciiTheme="majorHAnsi" w:hAnsiTheme="majorHAnsi" w:cstheme="minorHAnsi"/>
-                <w:sz w:val="22"/>
-                <w:szCs w:val="22"/>
-              </w:rPr>
-            </w:pPr>
-            <w:r>
-              <w:rPr>
-                <w:rFonts w:asciiTheme="majorHAnsi" w:hAnsiTheme="majorHAnsi" w:cstheme="minorHAnsi"/>
-                <w:sz w:val="22"/>
-                <w:szCs w:val="22"/>
-              </w:rPr>
-              <w:t>Restores health to the player.</w:t>
-            </w:r>
+              </w:rPr>
+            </w:pPr>
           </w:p>
         </w:tc>
       </w:tr>
@@ -4832,13 +4811,481 @@
                 <w:rFonts w:asciiTheme="majorHAnsi" w:hAnsiTheme="majorHAnsi" w:cstheme="minorHAnsi"/>
                 <w:b/>
               </w:rPr>
-              <w:t>Sub-Weapon</w:t>
+              <w:t>Item</w:t>
             </w:r>
           </w:p>
         </w:tc>
         <w:tc>
           <w:tcPr>
             <w:tcW w:w="5575" w:type="dxa"/>
+            <w:shd w:val="clear" w:color="auto" w:fill="D9D9D9" w:themeFill="background1" w:themeFillShade="D9"/>
+            <w:vAlign w:val="center"/>
+          </w:tcPr>
+          <w:p>
+            <w:pPr>
+              <w:rPr>
+                <w:rFonts w:asciiTheme="majorHAnsi" w:hAnsiTheme="majorHAnsi" w:cstheme="minorHAnsi"/>
+                <w:b/>
+              </w:rPr>
+            </w:pPr>
+            <w:r>
+              <w:rPr>
+                <w:rFonts w:asciiTheme="majorHAnsi" w:hAnsiTheme="majorHAnsi" w:cstheme="minorHAnsi"/>
+                <w:b/>
+              </w:rPr>
+              <w:t>What it Does</w:t>
+            </w:r>
+          </w:p>
+        </w:tc>
+      </w:tr>
+      <w:tr>
+        <w:trPr>
+          <w:trHeight w:val="800"/>
+        </w:trPr>
+        <w:tc>
+          <w:tcPr>
+            <w:tcW w:w="3775" w:type="dxa"/>
+          </w:tcPr>
+          <w:p>
+            <w:pPr>
+              <w:rPr>
+                <w:rFonts w:asciiTheme="majorHAnsi" w:hAnsiTheme="majorHAnsi" w:cstheme="minorHAnsi"/>
+                <w:sz w:val="22"/>
+                <w:szCs w:val="22"/>
+              </w:rPr>
+            </w:pPr>
+            <w:r>
+              <w:rPr>
+                <w:rFonts w:asciiTheme="majorHAnsi" w:hAnsiTheme="majorHAnsi" w:cstheme="minorHAnsi"/>
+                <w:sz w:val="22"/>
+                <w:szCs w:val="22"/>
+              </w:rPr>
+              <w:t>Double Shot and Triple Shot (Damage buffs)</w:t>
+            </w:r>
+          </w:p>
+        </w:tc>
+        <w:tc>
+          <w:tcPr>
+            <w:tcW w:w="5575" w:type="dxa"/>
+          </w:tcPr>
+          <w:p>
+            <w:pPr>
+              <w:rPr>
+                <w:rFonts w:asciiTheme="majorHAnsi" w:hAnsiTheme="majorHAnsi" w:cstheme="minorHAnsi"/>
+                <w:sz w:val="22"/>
+                <w:szCs w:val="22"/>
+              </w:rPr>
+            </w:pPr>
+            <w:r>
+              <w:rPr>
+                <w:rFonts w:asciiTheme="majorHAnsi" w:hAnsiTheme="majorHAnsi" w:cstheme="minorHAnsi"/>
+                <w:sz w:val="22"/>
+                <w:szCs w:val="22"/>
+              </w:rPr>
+              <w:t>The Double Shot will make the player do 20% more damage and the Triple Shot will make the player do 50% more damage.</w:t>
+            </w:r>
+          </w:p>
+        </w:tc>
+      </w:tr>
+      <w:tr>
+        <w:trPr>
+          <w:trHeight w:val="530"/>
+        </w:trPr>
+        <w:tc>
+          <w:tcPr>
+            <w:tcW w:w="3775" w:type="dxa"/>
+          </w:tcPr>
+          <w:p>
+            <w:pPr>
+              <w:rPr>
+                <w:rFonts w:asciiTheme="majorHAnsi" w:hAnsiTheme="majorHAnsi" w:cstheme="minorHAnsi"/>
+                <w:sz w:val="22"/>
+                <w:szCs w:val="22"/>
+              </w:rPr>
+            </w:pPr>
+            <w:r>
+              <w:rPr>
+                <w:rFonts w:asciiTheme="majorHAnsi" w:hAnsiTheme="majorHAnsi" w:cstheme="minorHAnsi"/>
+                <w:sz w:val="22"/>
+                <w:szCs w:val="22"/>
+              </w:rPr>
+              <w:t>Range increase (Whip Upgrade)</w:t>
+            </w:r>
+          </w:p>
+        </w:tc>
+        <w:tc>
+          <w:tcPr>
+            <w:tcW w:w="5575" w:type="dxa"/>
+          </w:tcPr>
+          <w:p>
+            <w:pPr>
+              <w:rPr>
+                <w:rFonts w:asciiTheme="majorHAnsi" w:hAnsiTheme="majorHAnsi" w:cstheme="minorHAnsi"/>
+                <w:sz w:val="22"/>
+                <w:szCs w:val="22"/>
+              </w:rPr>
+            </w:pPr>
+            <w:r>
+              <w:rPr>
+                <w:rFonts w:asciiTheme="majorHAnsi" w:hAnsiTheme="majorHAnsi" w:cstheme="minorHAnsi"/>
+                <w:sz w:val="22"/>
+                <w:szCs w:val="22"/>
+              </w:rPr>
+              <w:t>The player may gain up to 2 whip extensions, causing their whip sword to have increased range.</w:t>
+            </w:r>
+          </w:p>
+        </w:tc>
+      </w:tr>
+      <w:tr>
+        <w:trPr>
+          <w:trHeight w:val="845"/>
+        </w:trPr>
+        <w:tc>
+          <w:tcPr>
+            <w:tcW w:w="3775" w:type="dxa"/>
+          </w:tcPr>
+          <w:p>
+            <w:pPr>
+              <w:rPr>
+                <w:rFonts w:asciiTheme="majorHAnsi" w:hAnsiTheme="majorHAnsi" w:cstheme="minorHAnsi"/>
+                <w:sz w:val="22"/>
+                <w:szCs w:val="22"/>
+              </w:rPr>
+            </w:pPr>
+            <w:r>
+              <w:rPr>
+                <w:rFonts w:asciiTheme="majorHAnsi" w:hAnsiTheme="majorHAnsi" w:cstheme="minorHAnsi"/>
+                <w:sz w:val="22"/>
+                <w:szCs w:val="22"/>
+              </w:rPr>
+              <w:t>Point Drops (500, 1000, 2500, 5000)</w:t>
+            </w:r>
+          </w:p>
+        </w:tc>
+        <w:tc>
+          <w:tcPr>
+            <w:tcW w:w="5575" w:type="dxa"/>
+          </w:tcPr>
+          <w:p>
+            <w:pPr>
+              <w:rPr>
+                <w:rFonts w:asciiTheme="majorHAnsi" w:hAnsiTheme="majorHAnsi" w:cstheme="minorHAnsi"/>
+                <w:sz w:val="22"/>
+                <w:szCs w:val="22"/>
+              </w:rPr>
+            </w:pPr>
+            <w:r>
+              <w:rPr>
+                <w:rFonts w:asciiTheme="majorHAnsi" w:hAnsiTheme="majorHAnsi" w:cstheme="minorHAnsi"/>
+                <w:sz w:val="22"/>
+                <w:szCs w:val="22"/>
+              </w:rPr>
+              <w:t xml:space="preserve">Every 25000 (consider changing depending on scores) grants an extra life (normal/hard) or more </w:t>
+            </w:r>
+            <w:r>
+              <w:rPr>
+                <w:rFonts w:asciiTheme="majorHAnsi" w:hAnsiTheme="majorHAnsi" w:cstheme="minorHAnsi"/>
+                <w:sz w:val="22"/>
+                <w:szCs w:val="22"/>
+              </w:rPr>
+              <w:t>spell</w:t>
+            </w:r>
+            <w:r>
+              <w:rPr>
+                <w:rFonts w:asciiTheme="majorHAnsi" w:hAnsiTheme="majorHAnsi" w:cstheme="minorHAnsi"/>
+                <w:sz w:val="22"/>
+                <w:szCs w:val="22"/>
+              </w:rPr>
+              <w:t xml:space="preserve"> </w:t>
+            </w:r>
+            <w:r>
+              <w:rPr>
+                <w:rFonts w:asciiTheme="majorHAnsi" w:hAnsiTheme="majorHAnsi" w:cstheme="minorHAnsi"/>
+                <w:sz w:val="22"/>
+                <w:szCs w:val="22"/>
+              </w:rPr>
+              <w:t>mana</w:t>
+            </w:r>
+            <w:r>
+              <w:rPr>
+                <w:rFonts w:asciiTheme="majorHAnsi" w:hAnsiTheme="majorHAnsi" w:cstheme="minorHAnsi"/>
+                <w:sz w:val="22"/>
+                <w:szCs w:val="22"/>
+              </w:rPr>
+              <w:t>(easy).</w:t>
+            </w:r>
+          </w:p>
+        </w:tc>
+      </w:tr>
+      <w:tr>
+        <w:trPr>
+          <w:trHeight w:val="593"/>
+        </w:trPr>
+        <w:tc>
+          <w:tcPr>
+            <w:tcW w:w="3775" w:type="dxa"/>
+          </w:tcPr>
+          <w:p>
+            <w:pPr>
+              <w:rPr>
+                <w:rFonts w:asciiTheme="majorHAnsi" w:hAnsiTheme="majorHAnsi" w:cstheme="minorHAnsi"/>
+                <w:sz w:val="22"/>
+                <w:szCs w:val="22"/>
+              </w:rPr>
+            </w:pPr>
+            <w:r>
+              <w:rPr>
+                <w:rFonts w:asciiTheme="majorHAnsi" w:hAnsiTheme="majorHAnsi" w:cstheme="minorHAnsi"/>
+                <w:sz w:val="22"/>
+                <w:szCs w:val="22"/>
+              </w:rPr>
+              <w:t>Invulnerability</w:t>
+            </w:r>
+          </w:p>
+        </w:tc>
+        <w:tc>
+          <w:tcPr>
+            <w:tcW w:w="5575" w:type="dxa"/>
+          </w:tcPr>
+          <w:p>
+            <w:pPr>
+              <w:rPr>
+                <w:rFonts w:asciiTheme="majorHAnsi" w:hAnsiTheme="majorHAnsi" w:cstheme="minorHAnsi"/>
+                <w:sz w:val="22"/>
+                <w:szCs w:val="22"/>
+              </w:rPr>
+            </w:pPr>
+            <w:r>
+              <w:rPr>
+                <w:rFonts w:asciiTheme="majorHAnsi" w:hAnsiTheme="majorHAnsi" w:cstheme="minorHAnsi"/>
+                <w:sz w:val="22"/>
+                <w:szCs w:val="22"/>
+              </w:rPr>
+              <w:t>Like a Mario Star, temporary invincibility, but it doesn’t kill enemies.</w:t>
+            </w:r>
+          </w:p>
+        </w:tc>
+      </w:tr>
+      <w:tr>
+        <w:trPr>
+          <w:trHeight w:val="530"/>
+        </w:trPr>
+        <w:tc>
+          <w:tcPr>
+            <w:tcW w:w="3775" w:type="dxa"/>
+          </w:tcPr>
+          <w:p>
+            <w:pPr>
+              <w:rPr>
+                <w:rFonts w:asciiTheme="majorHAnsi" w:hAnsiTheme="majorHAnsi" w:cstheme="minorHAnsi"/>
+                <w:sz w:val="22"/>
+                <w:szCs w:val="22"/>
+              </w:rPr>
+            </w:pPr>
+            <w:r>
+              <w:rPr>
+                <w:rFonts w:asciiTheme="majorHAnsi" w:hAnsiTheme="majorHAnsi" w:cstheme="minorHAnsi"/>
+                <w:sz w:val="22"/>
+                <w:szCs w:val="22"/>
+              </w:rPr>
+              <w:t>Screen Wipe</w:t>
+            </w:r>
+          </w:p>
+        </w:tc>
+        <w:tc>
+          <w:tcPr>
+            <w:tcW w:w="5575" w:type="dxa"/>
+          </w:tcPr>
+          <w:p>
+            <w:pPr>
+              <w:rPr>
+                <w:rFonts w:asciiTheme="majorHAnsi" w:hAnsiTheme="majorHAnsi" w:cstheme="minorHAnsi"/>
+                <w:sz w:val="22"/>
+                <w:szCs w:val="22"/>
+              </w:rPr>
+            </w:pPr>
+            <w:r>
+              <w:rPr>
+                <w:rFonts w:asciiTheme="majorHAnsi" w:hAnsiTheme="majorHAnsi" w:cstheme="minorHAnsi"/>
+                <w:sz w:val="22"/>
+                <w:szCs w:val="22"/>
+              </w:rPr>
+              <w:t>Kills all enemies on screen and grants a small number of points</w:t>
+            </w:r>
+          </w:p>
+        </w:tc>
+      </w:tr>
+      <w:tr>
+        <w:trPr>
+          <w:trHeight w:val="602"/>
+        </w:trPr>
+        <w:tc>
+          <w:tcPr>
+            <w:tcW w:w="3775" w:type="dxa"/>
+          </w:tcPr>
+          <w:p>
+            <w:pPr>
+              <w:rPr>
+                <w:rFonts w:asciiTheme="majorHAnsi" w:hAnsiTheme="majorHAnsi" w:cstheme="minorHAnsi"/>
+                <w:sz w:val="22"/>
+                <w:szCs w:val="22"/>
+              </w:rPr>
+            </w:pPr>
+            <w:r>
+              <w:rPr>
+                <w:rFonts w:asciiTheme="majorHAnsi" w:hAnsiTheme="majorHAnsi" w:cstheme="minorHAnsi"/>
+                <w:sz w:val="22"/>
+                <w:szCs w:val="22"/>
+              </w:rPr>
+              <w:t>Sub Weapons</w:t>
+            </w:r>
+          </w:p>
+        </w:tc>
+        <w:tc>
+          <w:tcPr>
+            <w:tcW w:w="5575" w:type="dxa"/>
+          </w:tcPr>
+          <w:p>
+            <w:pPr>
+              <w:rPr>
+                <w:rFonts w:asciiTheme="majorHAnsi" w:hAnsiTheme="majorHAnsi" w:cstheme="minorHAnsi"/>
+                <w:sz w:val="22"/>
+                <w:szCs w:val="22"/>
+              </w:rPr>
+            </w:pPr>
+            <w:r>
+              <w:rPr>
+                <w:rFonts w:asciiTheme="majorHAnsi" w:hAnsiTheme="majorHAnsi" w:cstheme="minorHAnsi"/>
+                <w:sz w:val="22"/>
+                <w:szCs w:val="22"/>
+              </w:rPr>
+              <w:t xml:space="preserve">Provides the player the ability to spend </w:t>
+            </w:r>
+            <w:r>
+              <w:rPr>
+                <w:rFonts w:asciiTheme="majorHAnsi" w:hAnsiTheme="majorHAnsi" w:cstheme="minorHAnsi"/>
+                <w:sz w:val="22"/>
+                <w:szCs w:val="22"/>
+              </w:rPr>
+              <w:t>mana</w:t>
+            </w:r>
+            <w:r>
+              <w:rPr>
+                <w:rFonts w:asciiTheme="majorHAnsi" w:hAnsiTheme="majorHAnsi" w:cstheme="minorHAnsi"/>
+                <w:sz w:val="22"/>
+                <w:szCs w:val="22"/>
+              </w:rPr>
+              <w:t xml:space="preserve"> to use the appropriate </w:t>
+            </w:r>
+            <w:r>
+              <w:rPr>
+                <w:rFonts w:asciiTheme="majorHAnsi" w:hAnsiTheme="majorHAnsi" w:cstheme="minorHAnsi"/>
+                <w:sz w:val="22"/>
+                <w:szCs w:val="22"/>
+              </w:rPr>
+              <w:t>spell</w:t>
+            </w:r>
+            <w:r>
+              <w:rPr>
+                <w:rFonts w:asciiTheme="majorHAnsi" w:hAnsiTheme="majorHAnsi" w:cstheme="minorHAnsi"/>
+                <w:sz w:val="22"/>
+                <w:szCs w:val="22"/>
+              </w:rPr>
+              <w:t>. (See next table)</w:t>
+            </w:r>
+          </w:p>
+        </w:tc>
+      </w:tr>
+      <w:tr>
+        <w:trPr>
+          <w:trHeight w:val="332"/>
+        </w:trPr>
+        <w:tc>
+          <w:tcPr>
+            <w:tcW w:w="3775" w:type="dxa"/>
+          </w:tcPr>
+          <w:p>
+            <w:pPr>
+              <w:rPr>
+                <w:rFonts w:asciiTheme="majorHAnsi" w:hAnsiTheme="majorHAnsi" w:cstheme="minorHAnsi"/>
+                <w:sz w:val="22"/>
+                <w:szCs w:val="22"/>
+              </w:rPr>
+            </w:pPr>
+            <w:r>
+              <w:rPr>
+                <w:rFonts w:asciiTheme="majorHAnsi" w:hAnsiTheme="majorHAnsi" w:cstheme="minorHAnsi"/>
+                <w:sz w:val="22"/>
+                <w:szCs w:val="22"/>
+              </w:rPr>
+              <w:t>Health Items</w:t>
+            </w:r>
+          </w:p>
+        </w:tc>
+        <w:tc>
+          <w:tcPr>
+            <w:tcW w:w="5575" w:type="dxa"/>
+          </w:tcPr>
+          <w:p>
+            <w:pPr>
+              <w:rPr>
+                <w:rFonts w:asciiTheme="majorHAnsi" w:hAnsiTheme="majorHAnsi" w:cstheme="minorHAnsi"/>
+                <w:sz w:val="22"/>
+                <w:szCs w:val="22"/>
+              </w:rPr>
+            </w:pPr>
+            <w:r>
+              <w:rPr>
+                <w:rFonts w:asciiTheme="majorHAnsi" w:hAnsiTheme="majorHAnsi" w:cstheme="minorHAnsi"/>
+                <w:sz w:val="22"/>
+                <w:szCs w:val="22"/>
+              </w:rPr>
+              <w:t>Restores health to the player.</w:t>
+            </w:r>
+          </w:p>
+        </w:tc>
+      </w:tr>
+    </w:tbl>
+    <w:p/>
+    <w:tbl>
+      <w:tblPr>
+        <w:tblStyle w:val="TableGrid"/>
+        <w:tblW w:w="0" w:type="auto"/>
+        <w:tblLook w:val="04A0" w:firstRow="1" w:lastRow="0" w:firstColumn="1" w:lastColumn="0" w:noHBand="0" w:noVBand="1"/>
+      </w:tblPr>
+      <w:tblGrid>
+        <w:gridCol w:w="2875"/>
+        <w:gridCol w:w="6475"/>
+      </w:tblGrid>
+      <w:tr>
+        <w:trPr>
+          <w:trHeight w:val="350"/>
+        </w:trPr>
+        <w:tc>
+          <w:tcPr>
+            <w:tcW w:w="2875" w:type="dxa"/>
+            <w:shd w:val="clear" w:color="auto" w:fill="D9D9D9" w:themeFill="background1" w:themeFillShade="D9"/>
+            <w:vAlign w:val="center"/>
+          </w:tcPr>
+          <w:p>
+            <w:pPr>
+              <w:rPr>
+                <w:rFonts w:asciiTheme="majorHAnsi" w:hAnsiTheme="majorHAnsi" w:cstheme="minorHAnsi"/>
+                <w:b/>
+              </w:rPr>
+            </w:pPr>
+            <w:r>
+              <w:rPr>
+                <w:rFonts w:asciiTheme="majorHAnsi" w:hAnsiTheme="majorHAnsi" w:cstheme="minorHAnsi"/>
+                <w:b/>
+              </w:rPr>
+              <w:t>Spell</w:t>
+            </w:r>
+          </w:p>
+        </w:tc>
+        <w:tc>
+          <w:tcPr>
+            <w:tcW w:w="6475" w:type="dxa"/>
             <w:shd w:val="clear" w:color="auto" w:fill="D9D9D9" w:themeFill="background1" w:themeFillShade="D9"/>
             <w:vAlign w:val="center"/>
           </w:tcPr>
@@ -4865,29 +5312,80 @@
         </w:trPr>
         <w:tc>
           <w:tcPr>
-            <w:tcW w:w="3775" w:type="dxa"/>
+            <w:tcW w:w="2875" w:type="dxa"/>
           </w:tcPr>
           <w:p>
             <w:pPr>
-              <w:rPr>
-                <w:rFonts w:asciiTheme="majorHAnsi" w:hAnsiTheme="majorHAnsi" w:cstheme="minorHAnsi"/>
-                <w:sz w:val="22"/>
-                <w:szCs w:val="22"/>
-              </w:rPr>
-            </w:pPr>
-            <w:r>
-              <w:rPr>
-                <w:rFonts w:asciiTheme="majorHAnsi" w:hAnsiTheme="majorHAnsi" w:cstheme="minorHAnsi"/>
-                <w:sz w:val="22"/>
-                <w:szCs w:val="22"/>
-              </w:rPr>
-              <w:t>Dagger</w:t>
+              <w:tabs>
+                <w:tab w:val="left" w:pos="1260"/>
+              </w:tabs>
+              <w:rPr>
+                <w:rFonts w:asciiTheme="majorHAnsi" w:hAnsiTheme="majorHAnsi" w:cstheme="minorHAnsi"/>
+                <w:sz w:val="22"/>
+                <w:szCs w:val="22"/>
+              </w:rPr>
+            </w:pPr>
+            <w:r>
+              <w:rPr>
+                <w:rFonts w:asciiTheme="majorHAnsi" w:hAnsiTheme="majorHAnsi" w:cstheme="minorHAnsi"/>
+                <w:sz w:val="22"/>
+                <w:szCs w:val="22"/>
+              </w:rPr>
+              <w:t>Icicle</w:t>
+            </w:r>
+          </w:p>
+          <w:p>
+            <w:pPr>
+              <w:tabs>
+                <w:tab w:val="left" w:pos="1260"/>
+              </w:tabs>
+              <w:rPr>
+                <w:rFonts w:asciiTheme="majorHAnsi" w:hAnsiTheme="majorHAnsi" w:cstheme="minorHAnsi"/>
+                <w:sz w:val="22"/>
+                <w:szCs w:val="22"/>
+              </w:rPr>
+            </w:pPr>
+            <w:r>
+              <w:rPr>
+                <w:rFonts w:asciiTheme="majorHAnsi" w:hAnsiTheme="majorHAnsi" w:cstheme="minorHAnsi"/>
+                <w:sz w:val="22"/>
+                <w:szCs w:val="22"/>
+              </w:rPr>
+              <w:t>Double Shot</w:t>
+            </w:r>
+          </w:p>
+          <w:p>
+            <w:pPr>
+              <w:tabs>
+                <w:tab w:val="left" w:pos="1260"/>
+              </w:tabs>
+              <w:rPr>
+                <w:rFonts w:asciiTheme="majorHAnsi" w:hAnsiTheme="majorHAnsi" w:cstheme="minorHAnsi"/>
+                <w:sz w:val="22"/>
+                <w:szCs w:val="22"/>
+              </w:rPr>
+            </w:pPr>
+            <w:r>
+              <w:rPr>
+                <w:rFonts w:asciiTheme="majorHAnsi" w:hAnsiTheme="majorHAnsi" w:cstheme="minorHAnsi"/>
+                <w:sz w:val="22"/>
+                <w:szCs w:val="22"/>
+              </w:rPr>
+              <w:t>Triple Shot</w:t>
+            </w:r>
+            <w:r>
+              <w:rPr>
+                <w:rFonts w:asciiTheme="majorHAnsi" w:hAnsiTheme="majorHAnsi" w:cstheme="minorHAnsi"/>
+                <w:sz w:val="22"/>
+                <w:szCs w:val="22"/>
+              </w:rPr>
+              <w:tab/>
             </w:r>
           </w:p>
         </w:tc>
         <w:tc>
           <w:tcPr>
-            <w:tcW w:w="5575" w:type="dxa"/>
+            <w:tcW w:w="6475" w:type="dxa"/>
           </w:tcPr>
           <w:p>
             <w:pPr>
@@ -4903,7 +5401,73 @@
                 <w:sz w:val="22"/>
                 <w:szCs w:val="22"/>
               </w:rPr>
-              <w:t>Throws a dagger in a straight line (1 ammo)</w:t>
+              <w:t xml:space="preserve">Throws a </w:t>
+            </w:r>
+            <w:r>
+              <w:rPr>
+                <w:rFonts w:asciiTheme="majorHAnsi" w:hAnsiTheme="majorHAnsi" w:cstheme="minorHAnsi"/>
+                <w:sz w:val="22"/>
+                <w:szCs w:val="22"/>
+              </w:rPr>
+              <w:t>dagger of ice</w:t>
+            </w:r>
+            <w:r>
+              <w:rPr>
+                <w:rFonts w:asciiTheme="majorHAnsi" w:hAnsiTheme="majorHAnsi" w:cstheme="minorHAnsi"/>
+                <w:sz w:val="22"/>
+                <w:szCs w:val="22"/>
+              </w:rPr>
+              <w:t xml:space="preserve"> in a straight line (1 </w:t>
+            </w:r>
+            <w:r>
+              <w:rPr>
+                <w:rFonts w:asciiTheme="majorHAnsi" w:hAnsiTheme="majorHAnsi" w:cstheme="minorHAnsi"/>
+                <w:sz w:val="22"/>
+                <w:szCs w:val="22"/>
+              </w:rPr>
+              <w:t>mana</w:t>
+            </w:r>
+            <w:r>
+              <w:rPr>
+                <w:rFonts w:asciiTheme="majorHAnsi" w:hAnsiTheme="majorHAnsi" w:cstheme="minorHAnsi"/>
+                <w:sz w:val="22"/>
+                <w:szCs w:val="22"/>
+              </w:rPr>
+              <w:t>)</w:t>
+            </w:r>
+          </w:p>
+          <w:p>
+            <w:pPr>
+              <w:rPr>
+                <w:rFonts w:asciiTheme="majorHAnsi" w:hAnsiTheme="majorHAnsi" w:cstheme="minorHAnsi"/>
+                <w:sz w:val="22"/>
+                <w:szCs w:val="22"/>
+              </w:rPr>
+            </w:pPr>
+            <w:r>
+              <w:rPr>
+                <w:rFonts w:asciiTheme="majorHAnsi" w:hAnsiTheme="majorHAnsi" w:cstheme="minorHAnsi"/>
+                <w:sz w:val="22"/>
+                <w:szCs w:val="22"/>
+              </w:rPr>
+              <w:t>Dagger pierces</w:t>
+            </w:r>
+          </w:p>
+          <w:p>
+            <w:pPr>
+              <w:rPr>
+                <w:rFonts w:asciiTheme="majorHAnsi" w:hAnsiTheme="majorHAnsi" w:cstheme="minorHAnsi"/>
+                <w:sz w:val="22"/>
+                <w:szCs w:val="22"/>
+              </w:rPr>
+            </w:pPr>
+            <w:r>
+              <w:rPr>
+                <w:rFonts w:asciiTheme="majorHAnsi" w:hAnsiTheme="majorHAnsi" w:cstheme="minorHAnsi"/>
+                <w:sz w:val="22"/>
+                <w:szCs w:val="22"/>
+              </w:rPr>
+              <w:t>Dagger forward and back both pierce</w:t>
             </w:r>
           </w:p>
         </w:tc>
@@ -4914,7 +5478,7 @@
         </w:trPr>
         <w:tc>
           <w:tcPr>
-            <w:tcW w:w="3775" w:type="dxa"/>
+            <w:tcW w:w="2875" w:type="dxa"/>
           </w:tcPr>
           <w:p>
             <w:pPr>
@@ -4930,13 +5494,47 @@
                 <w:sz w:val="22"/>
                 <w:szCs w:val="22"/>
               </w:rPr>
-              <w:t>Axe</w:t>
+              <w:t>Lightning</w:t>
+            </w:r>
+          </w:p>
+          <w:p>
+            <w:pPr>
+              <w:rPr>
+                <w:rFonts w:asciiTheme="majorHAnsi" w:hAnsiTheme="majorHAnsi" w:cstheme="minorHAnsi"/>
+                <w:sz w:val="22"/>
+                <w:szCs w:val="22"/>
+              </w:rPr>
+            </w:pPr>
+            <w:r>
+              <w:rPr>
+                <w:rFonts w:asciiTheme="majorHAnsi" w:hAnsiTheme="majorHAnsi" w:cstheme="minorHAnsi"/>
+                <w:sz w:val="22"/>
+                <w:szCs w:val="22"/>
+              </w:rPr>
+              <w:t>Double Shot</w:t>
+            </w:r>
+          </w:p>
+          <w:p>
+            <w:pPr>
+              <w:rPr>
+                <w:rFonts w:asciiTheme="majorHAnsi" w:hAnsiTheme="majorHAnsi" w:cstheme="minorHAnsi"/>
+                <w:sz w:val="22"/>
+                <w:szCs w:val="22"/>
+              </w:rPr>
+            </w:pPr>
+            <w:r>
+              <w:rPr>
+                <w:rFonts w:asciiTheme="majorHAnsi" w:hAnsiTheme="majorHAnsi" w:cstheme="minorHAnsi"/>
+                <w:sz w:val="22"/>
+                <w:szCs w:val="22"/>
+              </w:rPr>
+              <w:t>Triple Shot</w:t>
             </w:r>
           </w:p>
         </w:tc>
         <w:tc>
           <w:tcPr>
-            <w:tcW w:w="5575" w:type="dxa"/>
+            <w:tcW w:w="6475" w:type="dxa"/>
           </w:tcPr>
           <w:p>
             <w:pPr>
@@ -4952,7 +5550,41 @@
                 <w:sz w:val="22"/>
                 <w:szCs w:val="22"/>
               </w:rPr>
-              <w:t>Parabolic arc (1 ammo)</w:t>
+              <w:t>Lightning Strikes, and arcs towards the player (1 mana)</w:t>
+            </w:r>
+          </w:p>
+          <w:p>
+            <w:pPr>
+              <w:rPr>
+                <w:rFonts w:asciiTheme="majorHAnsi" w:hAnsiTheme="majorHAnsi" w:cstheme="minorHAnsi"/>
+                <w:sz w:val="22"/>
+                <w:szCs w:val="22"/>
+              </w:rPr>
+            </w:pPr>
+            <w:r>
+              <w:rPr>
+                <w:rFonts w:asciiTheme="majorHAnsi" w:hAnsiTheme="majorHAnsi" w:cstheme="minorHAnsi"/>
+                <w:sz w:val="22"/>
+                <w:szCs w:val="22"/>
+              </w:rPr>
+              <w:t>Lightning arcs towards and away</w:t>
+            </w:r>
+          </w:p>
+          <w:p>
+            <w:pPr>
+              <w:rPr>
+                <w:rFonts w:asciiTheme="majorHAnsi" w:hAnsiTheme="majorHAnsi" w:cstheme="minorHAnsi"/>
+                <w:sz w:val="22"/>
+                <w:szCs w:val="22"/>
+              </w:rPr>
+            </w:pPr>
+            <w:r>
+              <w:rPr>
+                <w:rFonts w:asciiTheme="majorHAnsi" w:hAnsiTheme="majorHAnsi" w:cstheme="minorHAnsi"/>
+                <w:sz w:val="22"/>
+                <w:szCs w:val="22"/>
+              </w:rPr>
+              <w:t>Lightning chains</w:t>
             </w:r>
           </w:p>
         </w:tc>
@@ -4963,7 +5595,7 @@
         </w:trPr>
         <w:tc>
           <w:tcPr>
-            <w:tcW w:w="3775" w:type="dxa"/>
+            <w:tcW w:w="2875" w:type="dxa"/>
           </w:tcPr>
           <w:p>
             <w:pPr>
@@ -4979,29 +5611,129 @@
                 <w:sz w:val="22"/>
                 <w:szCs w:val="22"/>
               </w:rPr>
-              <w:t>Boomerang</w:t>
+              <w:t>Tornado</w:t>
+            </w:r>
+          </w:p>
+          <w:p>
+            <w:pPr>
+              <w:rPr>
+                <w:rFonts w:asciiTheme="majorHAnsi" w:hAnsiTheme="majorHAnsi" w:cstheme="minorHAnsi"/>
+                <w:sz w:val="22"/>
+                <w:szCs w:val="22"/>
+              </w:rPr>
+            </w:pPr>
+            <w:r>
+              <w:rPr>
+                <w:rFonts w:asciiTheme="majorHAnsi" w:hAnsiTheme="majorHAnsi" w:cstheme="minorHAnsi"/>
+                <w:sz w:val="22"/>
+                <w:szCs w:val="22"/>
+              </w:rPr>
+              <w:t>Double Shot</w:t>
+            </w:r>
+          </w:p>
+          <w:p>
+            <w:pPr>
+              <w:rPr>
+                <w:rFonts w:asciiTheme="majorHAnsi" w:hAnsiTheme="majorHAnsi" w:cstheme="minorHAnsi"/>
+                <w:sz w:val="22"/>
+                <w:szCs w:val="22"/>
+              </w:rPr>
+            </w:pPr>
+            <w:r>
+              <w:rPr>
+                <w:rFonts w:asciiTheme="majorHAnsi" w:hAnsiTheme="majorHAnsi" w:cstheme="minorHAnsi"/>
+                <w:sz w:val="22"/>
+                <w:szCs w:val="22"/>
+              </w:rPr>
+              <w:t>Triple Shot</w:t>
             </w:r>
           </w:p>
         </w:tc>
         <w:tc>
           <w:tcPr>
-            <w:tcW w:w="5575" w:type="dxa"/>
+            <w:tcW w:w="6475" w:type="dxa"/>
           </w:tcPr>
           <w:p>
             <w:pPr>
               <w:rPr>
                 <w:rFonts w:asciiTheme="majorHAnsi" w:hAnsiTheme="majorHAnsi" w:cstheme="minorHAnsi"/>
-                <w:sz w:val="20"/>
-                <w:szCs w:val="20"/>
-              </w:rPr>
-            </w:pPr>
-            <w:r>
-              <w:rPr>
-                <w:rFonts w:asciiTheme="majorHAnsi" w:hAnsiTheme="majorHAnsi" w:cstheme="minorHAnsi"/>
-                <w:sz w:val="20"/>
-                <w:szCs w:val="20"/>
-              </w:rPr>
-              <w:t>Throws in straight line and returns damages both ways (2 ammo)</w:t>
+                <w:sz w:val="22"/>
+                <w:szCs w:val="22"/>
+              </w:rPr>
+            </w:pPr>
+            <w:r>
+              <w:rPr>
+                <w:rFonts w:asciiTheme="majorHAnsi" w:hAnsiTheme="majorHAnsi" w:cstheme="minorHAnsi"/>
+                <w:sz w:val="22"/>
+                <w:szCs w:val="22"/>
+              </w:rPr>
+              <w:t>Throws in straight line and returns damages both ways (</w:t>
+            </w:r>
+            <w:r>
+              <w:rPr>
+                <w:rFonts w:asciiTheme="majorHAnsi" w:hAnsiTheme="majorHAnsi" w:cstheme="minorHAnsi"/>
+                <w:sz w:val="22"/>
+                <w:szCs w:val="22"/>
+              </w:rPr>
+              <w:t>2</w:t>
+            </w:r>
+            <w:r>
+              <w:rPr>
+                <w:rFonts w:asciiTheme="majorHAnsi" w:hAnsiTheme="majorHAnsi" w:cstheme="minorHAnsi"/>
+                <w:sz w:val="22"/>
+                <w:szCs w:val="22"/>
+              </w:rPr>
+              <w:t xml:space="preserve"> </w:t>
+            </w:r>
+            <w:r>
+              <w:rPr>
+                <w:rFonts w:asciiTheme="majorHAnsi" w:hAnsiTheme="majorHAnsi" w:cstheme="minorHAnsi"/>
+                <w:sz w:val="22"/>
+                <w:szCs w:val="22"/>
+              </w:rPr>
+              <w:t>mana</w:t>
+            </w:r>
+            <w:r>
+              <w:rPr>
+                <w:rFonts w:asciiTheme="majorHAnsi" w:hAnsiTheme="majorHAnsi" w:cstheme="minorHAnsi"/>
+                <w:sz w:val="22"/>
+                <w:szCs w:val="22"/>
+              </w:rPr>
+              <w:t>)</w:t>
+            </w:r>
+          </w:p>
+          <w:p>
+            <w:pPr>
+              <w:rPr>
+                <w:rFonts w:asciiTheme="majorHAnsi" w:hAnsiTheme="majorHAnsi" w:cstheme="minorHAnsi"/>
+                <w:sz w:val="22"/>
+                <w:szCs w:val="22"/>
+              </w:rPr>
+            </w:pPr>
+            <w:r>
+              <w:rPr>
+                <w:rFonts w:asciiTheme="majorHAnsi" w:hAnsiTheme="majorHAnsi" w:cstheme="minorHAnsi"/>
+                <w:sz w:val="22"/>
+                <w:szCs w:val="22"/>
+              </w:rPr>
+              <w:t>Bigger Tornado</w:t>
+            </w:r>
+          </w:p>
+          <w:p>
+            <w:pPr>
+              <w:rPr>
+                <w:rFonts w:asciiTheme="majorHAnsi" w:hAnsiTheme="majorHAnsi" w:cstheme="minorHAnsi"/>
+                <w:sz w:val="22"/>
+                <w:szCs w:val="22"/>
+              </w:rPr>
+            </w:pPr>
+            <w:r>
+              <w:rPr>
+                <w:rFonts w:asciiTheme="majorHAnsi" w:hAnsiTheme="majorHAnsi" w:cstheme="minorHAnsi"/>
+                <w:sz w:val="22"/>
+                <w:szCs w:val="22"/>
+              </w:rPr>
+              <w:t>Tornado Forward and Back</w:t>
             </w:r>
           </w:p>
         </w:tc>
@@ -5012,7 +5744,7 @@
         </w:trPr>
         <w:tc>
           <w:tcPr>
-            <w:tcW w:w="3775" w:type="dxa"/>
+            <w:tcW w:w="2875" w:type="dxa"/>
           </w:tcPr>
           <w:p>
             <w:pPr>
@@ -5028,13 +5760,55 @@
                 <w:sz w:val="22"/>
                 <w:szCs w:val="22"/>
               </w:rPr>
-              <w:t>Fire Bomb</w:t>
+              <w:t>Fire</w:t>
+            </w:r>
+            <w:r>
+              <w:rPr>
+                <w:rFonts w:asciiTheme="majorHAnsi" w:hAnsiTheme="majorHAnsi" w:cstheme="minorHAnsi"/>
+                <w:sz w:val="22"/>
+                <w:szCs w:val="22"/>
+              </w:rPr>
+              <w:t>ball</w:t>
+            </w:r>
+          </w:p>
+          <w:p>
+            <w:pPr>
+              <w:rPr>
+                <w:rFonts w:asciiTheme="majorHAnsi" w:hAnsiTheme="majorHAnsi" w:cstheme="minorHAnsi"/>
+                <w:sz w:val="22"/>
+                <w:szCs w:val="22"/>
+              </w:rPr>
+            </w:pPr>
+            <w:r>
+              <w:rPr>
+                <w:rFonts w:asciiTheme="majorHAnsi" w:hAnsiTheme="majorHAnsi" w:cstheme="minorHAnsi"/>
+                <w:sz w:val="22"/>
+                <w:szCs w:val="22"/>
+              </w:rPr>
+              <w:t>Double Shot</w:t>
+            </w:r>
+          </w:p>
+          <w:p>
+            <w:pPr>
+              <w:rPr>
+                <w:rFonts w:asciiTheme="majorHAnsi" w:hAnsiTheme="majorHAnsi" w:cstheme="minorHAnsi"/>
+                <w:sz w:val="22"/>
+                <w:szCs w:val="22"/>
+              </w:rPr>
+            </w:pPr>
+            <w:r>
+              <w:rPr>
+                <w:rFonts w:asciiTheme="majorHAnsi" w:hAnsiTheme="majorHAnsi" w:cstheme="minorHAnsi"/>
+                <w:sz w:val="22"/>
+                <w:szCs w:val="22"/>
+              </w:rPr>
+              <w:t>Triple Shot</w:t>
             </w:r>
           </w:p>
         </w:tc>
         <w:tc>
           <w:tcPr>
-            <w:tcW w:w="5575" w:type="dxa"/>
+            <w:tcW w:w="6475" w:type="dxa"/>
           </w:tcPr>
           <w:p>
             <w:pPr>
@@ -5050,7 +5824,65 @@
                 <w:sz w:val="22"/>
                 <w:szCs w:val="22"/>
               </w:rPr>
-              <w:t>Does damage over time (1 ammo)</w:t>
+              <w:t>Drops a fire on the ground to do</w:t>
+            </w:r>
+            <w:r>
+              <w:rPr>
+                <w:rFonts w:asciiTheme="majorHAnsi" w:hAnsiTheme="majorHAnsi" w:cstheme="minorHAnsi"/>
+                <w:sz w:val="22"/>
+                <w:szCs w:val="22"/>
+              </w:rPr>
+              <w:t xml:space="preserve"> damage over time (1 </w:t>
+            </w:r>
+            <w:r>
+              <w:rPr>
+                <w:rFonts w:asciiTheme="majorHAnsi" w:hAnsiTheme="majorHAnsi" w:cstheme="minorHAnsi"/>
+                <w:sz w:val="22"/>
+                <w:szCs w:val="22"/>
+              </w:rPr>
+              <w:t>mana</w:t>
+            </w:r>
+            <w:r>
+              <w:rPr>
+                <w:rFonts w:asciiTheme="majorHAnsi" w:hAnsiTheme="majorHAnsi" w:cstheme="minorHAnsi"/>
+                <w:sz w:val="22"/>
+                <w:szCs w:val="22"/>
+              </w:rPr>
+              <w:t>)</w:t>
+            </w:r>
+          </w:p>
+          <w:p>
+            <w:pPr>
+              <w:rPr>
+                <w:rFonts w:asciiTheme="majorHAnsi" w:hAnsiTheme="majorHAnsi" w:cstheme="minorHAnsi"/>
+                <w:sz w:val="22"/>
+                <w:szCs w:val="22"/>
+              </w:rPr>
+            </w:pPr>
+            <w:r>
+              <w:rPr>
+                <w:rFonts w:asciiTheme="majorHAnsi" w:hAnsiTheme="majorHAnsi" w:cstheme="minorHAnsi"/>
+                <w:sz w:val="22"/>
+                <w:szCs w:val="22"/>
+              </w:rPr>
+              <w:t>Shoots a fireball that leaves fire when it collides with an enemy</w:t>
+            </w:r>
+          </w:p>
+          <w:p>
+            <w:pPr>
+              <w:rPr>
+                <w:rFonts w:asciiTheme="majorHAnsi" w:hAnsiTheme="majorHAnsi" w:cstheme="minorHAnsi"/>
+                <w:sz w:val="22"/>
+                <w:szCs w:val="22"/>
+              </w:rPr>
+            </w:pPr>
+            <w:r>
+              <w:rPr>
+                <w:rFonts w:asciiTheme="majorHAnsi" w:hAnsiTheme="majorHAnsi" w:cstheme="minorHAnsi"/>
+                <w:sz w:val="22"/>
+                <w:szCs w:val="22"/>
+              </w:rPr>
+              <w:t>leaves a trail of fire while it flies</w:t>
             </w:r>
           </w:p>
         </w:tc>
@@ -5061,7 +5893,7 @@
         </w:trPr>
         <w:tc>
           <w:tcPr>
-            <w:tcW w:w="3775" w:type="dxa"/>
+            <w:tcW w:w="2875" w:type="dxa"/>
           </w:tcPr>
           <w:p>
             <w:pPr>
@@ -5077,13 +5909,47 @@
                 <w:sz w:val="22"/>
                 <w:szCs w:val="22"/>
               </w:rPr>
-              <w:t>Stop Watch(maybe)</w:t>
+              <w:t>Magic Missile</w:t>
+            </w:r>
+          </w:p>
+          <w:p>
+            <w:pPr>
+              <w:rPr>
+                <w:rFonts w:asciiTheme="majorHAnsi" w:hAnsiTheme="majorHAnsi" w:cstheme="minorHAnsi"/>
+                <w:sz w:val="22"/>
+                <w:szCs w:val="22"/>
+              </w:rPr>
+            </w:pPr>
+            <w:r>
+              <w:rPr>
+                <w:rFonts w:asciiTheme="majorHAnsi" w:hAnsiTheme="majorHAnsi" w:cstheme="minorHAnsi"/>
+                <w:sz w:val="22"/>
+                <w:szCs w:val="22"/>
+              </w:rPr>
+              <w:t>Double Shot</w:t>
+            </w:r>
+          </w:p>
+          <w:p>
+            <w:pPr>
+              <w:rPr>
+                <w:rFonts w:asciiTheme="majorHAnsi" w:hAnsiTheme="majorHAnsi" w:cstheme="minorHAnsi"/>
+                <w:sz w:val="22"/>
+                <w:szCs w:val="22"/>
+              </w:rPr>
+            </w:pPr>
+            <w:r>
+              <w:rPr>
+                <w:rFonts w:asciiTheme="majorHAnsi" w:hAnsiTheme="majorHAnsi" w:cstheme="minorHAnsi"/>
+                <w:sz w:val="22"/>
+                <w:szCs w:val="22"/>
+              </w:rPr>
+              <w:t>Triple Shot</w:t>
             </w:r>
           </w:p>
         </w:tc>
         <w:tc>
           <w:tcPr>
-            <w:tcW w:w="5575" w:type="dxa"/>
+            <w:tcW w:w="6475" w:type="dxa"/>
           </w:tcPr>
           <w:p>
             <w:pPr>
@@ -5099,7 +5965,41 @@
                 <w:sz w:val="22"/>
                 <w:szCs w:val="22"/>
               </w:rPr>
-              <w:t>Temporary time stop (5 ammo)</w:t>
+              <w:t>Homing Attack (1 mana)</w:t>
+            </w:r>
+          </w:p>
+          <w:p>
+            <w:pPr>
+              <w:rPr>
+                <w:rFonts w:asciiTheme="majorHAnsi" w:hAnsiTheme="majorHAnsi" w:cstheme="minorHAnsi"/>
+                <w:sz w:val="22"/>
+                <w:szCs w:val="22"/>
+              </w:rPr>
+            </w:pPr>
+            <w:r>
+              <w:rPr>
+                <w:rFonts w:asciiTheme="majorHAnsi" w:hAnsiTheme="majorHAnsi" w:cstheme="minorHAnsi"/>
+                <w:sz w:val="22"/>
+                <w:szCs w:val="22"/>
+              </w:rPr>
+              <w:t>Two Projectiles, 1 or 2 targets</w:t>
+            </w:r>
+          </w:p>
+          <w:p>
+            <w:pPr>
+              <w:rPr>
+                <w:rFonts w:asciiTheme="majorHAnsi" w:hAnsiTheme="majorHAnsi" w:cstheme="minorHAnsi"/>
+                <w:sz w:val="22"/>
+                <w:szCs w:val="22"/>
+              </w:rPr>
+            </w:pPr>
+            <w:r>
+              <w:rPr>
+                <w:rFonts w:asciiTheme="majorHAnsi" w:hAnsiTheme="majorHAnsi" w:cstheme="minorHAnsi"/>
+                <w:sz w:val="22"/>
+                <w:szCs w:val="22"/>
+              </w:rPr>
+              <w:t>Increased damage of each projectile</w:t>
             </w:r>
           </w:p>
         </w:tc>
@@ -5110,11 +6010,11 @@
       <w:pPr>
         <w:pStyle w:val="Heading2"/>
       </w:pPr>
-      <w:bookmarkStart w:id="15" w:name="_Toc536462763"/>
+      <w:bookmarkStart w:id="16" w:name="_Toc536462763"/>
       <w:r>
         <w:t>Level Design</w:t>
       </w:r>
-      <w:bookmarkEnd w:id="15"/>
+      <w:bookmarkEnd w:id="16"/>
     </w:p>
     <w:tbl>
       <w:tblPr>
@@ -5123,8 +6023,8 @@
         <w:tblLook w:val="04A0" w:firstRow="1" w:lastRow="0" w:firstColumn="1" w:lastColumn="0" w:noHBand="0" w:noVBand="1"/>
       </w:tblPr>
       <w:tblGrid>
-        <w:gridCol w:w="4737"/>
-        <w:gridCol w:w="4613"/>
+        <w:gridCol w:w="4358"/>
+        <w:gridCol w:w="4992"/>
       </w:tblGrid>
       <w:tr>
         <w:trPr>
@@ -5132,7 +6032,7 @@
         </w:trPr>
         <w:tc>
           <w:tcPr>
-            <w:tcW w:w="4788" w:type="dxa"/>
+            <w:tcW w:w="4045" w:type="dxa"/>
             <w:tcBorders>
               <w:right w:val="nil"/>
             </w:tcBorders>
@@ -5157,7 +6057,7 @@
         </w:tc>
         <w:tc>
           <w:tcPr>
-            <w:tcW w:w="4788" w:type="dxa"/>
+            <w:tcW w:w="5305" w:type="dxa"/>
             <w:tcBorders>
               <w:left w:val="nil"/>
             </w:tcBorders>
@@ -5178,7 +6078,7 @@
         </w:trPr>
         <w:tc>
           <w:tcPr>
-            <w:tcW w:w="4788" w:type="dxa"/>
+            <w:tcW w:w="4045" w:type="dxa"/>
           </w:tcPr>
           <w:p>
             <w:pPr>
@@ -5201,14 +6101,13 @@
             </w:pPr>
             <w:r>
               <w:rPr>
-                <w:rFonts w:asciiTheme="majorHAnsi" w:hAnsiTheme="majorHAnsi" w:cstheme="minorHAnsi"/>
                 <w:noProof/>
               </w:rPr>
               <w:drawing>
-                <wp:inline distT="0" distB="0" distL="0" distR="0" wp14:anchorId="0391BF4C" wp14:editId="0FED76B1">
-                  <wp:extent cx="2295525" cy="1395849"/>
+                <wp:inline distT="0" distB="0" distL="0" distR="0" wp14:anchorId="6CD0E7A2" wp14:editId="3CFB47FC">
+                  <wp:extent cx="2630701" cy="1123950"/>
                   <wp:effectExtent l="0" t="0" r="0" b="0"/>
-                  <wp:docPr id="20" name="Picture 20"/>
+                  <wp:docPr id="29" name="Picture 29"/>
                   <wp:cNvGraphicFramePr>
                     <a:graphicFrameLocks xmlns:a="http://schemas.openxmlformats.org/drawingml/2006/main" noChangeAspect="1"/>
                   </wp:cNvGraphicFramePr>
@@ -5216,29 +6115,36 @@
                     <a:graphicData uri="http://schemas.openxmlformats.org/drawingml/2006/picture">
                       <pic:pic xmlns:pic="http://schemas.openxmlformats.org/drawingml/2006/picture">
                         <pic:nvPicPr>
-                          <pic:cNvPr id="0" name="Untitled.png"/>
-                          <pic:cNvPicPr/>
+                          <pic:cNvPr id="0" name="Picture 7"/>
+                          <pic:cNvPicPr>
+                            <a:picLocks noChangeAspect="1" noChangeArrowheads="1"/>
+                          </pic:cNvPicPr>
                         </pic:nvPicPr>
                         <pic:blipFill>
-                          <a:blip r:embed="rId8">
+                          <a:blip r:embed="rId11">
                             <a:extLst>
                               <a:ext uri="{28A0092B-C50C-407E-A947-70E740481C1C}">
                                 <a14:useLocalDpi xmlns:a14="http://schemas.microsoft.com/office/drawing/2010/main" val="0"/>
                               </a:ext>
                             </a:extLst>
                           </a:blip>
+                          <a:srcRect/>
                           <a:stretch>
                             <a:fillRect/>
                           </a:stretch>
                         </pic:blipFill>
-                        <pic:spPr>
+                        <pic:spPr bwMode="auto">
                           <a:xfrm>
                             <a:off x="0" y="0"/>
-                            <a:ext cx="2303911" cy="1400948"/>
+                            <a:ext cx="2643847" cy="1129566"/>
                           </a:xfrm>
                           <a:prstGeom prst="rect">
                             <a:avLst/>
                           </a:prstGeom>
+                          <a:noFill/>
+                          <a:ln>
+                            <a:noFill/>
+                          </a:ln>
                         </pic:spPr>
                       </pic:pic>
                     </a:graphicData>
@@ -5250,7 +6156,7 @@
         </w:tc>
         <w:tc>
           <w:tcPr>
-            <w:tcW w:w="4788" w:type="dxa"/>
+            <w:tcW w:w="5305" w:type="dxa"/>
           </w:tcPr>
           <w:p>
             <w:pPr>
@@ -5262,7 +6168,19 @@
               <w:rPr>
                 <w:rFonts w:asciiTheme="majorHAnsi" w:hAnsiTheme="majorHAnsi" w:cstheme="minorHAnsi"/>
               </w:rPr>
-              <w:t>This will be the first level of the game, this will be the outdoor are leading up to the manor from it’s gate to the front door. There will be flying and ground-based enemies, with many objects breakable to find sub-weapons and whip upgrades. The door will be guarded by a large wolf, ‘Big Doggo’. There will be minimal hazards as this level is meant to give the player a chance to get familiar with the controls.</w:t>
+              <w:t xml:space="preserve">This will be the first level of the game, this will be the outdoor are leading up to the manor from it’s gate to the front door. There will be flying and ground-based enemies, with many objects breakable to find </w:t>
+            </w:r>
+            <w:r>
+              <w:rPr>
+                <w:rFonts w:asciiTheme="majorHAnsi" w:hAnsiTheme="majorHAnsi" w:cstheme="minorHAnsi"/>
+              </w:rPr>
+              <w:t>spell</w:t>
+            </w:r>
+            <w:r>
+              <w:rPr>
+                <w:rFonts w:asciiTheme="majorHAnsi" w:hAnsiTheme="majorHAnsi" w:cstheme="minorHAnsi"/>
+              </w:rPr>
+              <w:t>s and whip upgrades. The door will be guarded by a large wolf, ‘Big Doggo’. There will be minimal hazards as this level is meant to give the player a chance to get familiar with the controls.</w:t>
             </w:r>
           </w:p>
         </w:tc>
@@ -5273,7 +6191,7 @@
         </w:trPr>
         <w:tc>
           <w:tcPr>
-            <w:tcW w:w="4788" w:type="dxa"/>
+            <w:tcW w:w="4045" w:type="dxa"/>
           </w:tcPr>
           <w:p>
             <w:pPr>
@@ -5354,7 +6272,7 @@
         </w:tc>
         <w:tc>
           <w:tcPr>
-            <w:tcW w:w="4788" w:type="dxa"/>
+            <w:tcW w:w="5305" w:type="dxa"/>
           </w:tcPr>
           <w:p>
             <w:pPr>
@@ -5403,7 +6321,7 @@
         </w:trPr>
         <w:tc>
           <w:tcPr>
-            <w:tcW w:w="4788" w:type="dxa"/>
+            <w:tcW w:w="4045" w:type="dxa"/>
           </w:tcPr>
           <w:p>
             <w:pPr>
@@ -5418,6 +6336,7 @@
               <w:rPr>
                 <w:rFonts w:asciiTheme="majorHAnsi" w:hAnsiTheme="majorHAnsi" w:cstheme="minorHAnsi"/>
               </w:rPr>
+              <w:lastRenderedPageBreak/>
               <w:t>Secret Laboratory</w:t>
             </w:r>
           </w:p>
@@ -5481,7 +6400,7 @@
         </w:tc>
         <w:tc>
           <w:tcPr>
-            <w:tcW w:w="4788" w:type="dxa"/>
+            <w:tcW w:w="5305" w:type="dxa"/>
           </w:tcPr>
           <w:p>
             <w:pPr>
@@ -5518,7 +6437,7 @@
         </w:trPr>
         <w:tc>
           <w:tcPr>
-            <w:tcW w:w="4788" w:type="dxa"/>
+            <w:tcW w:w="4045" w:type="dxa"/>
           </w:tcPr>
           <w:p>
             <w:pPr>
@@ -5596,7 +6515,7 @@
         </w:tc>
         <w:tc>
           <w:tcPr>
-            <w:tcW w:w="4788" w:type="dxa"/>
+            <w:tcW w:w="5305" w:type="dxa"/>
           </w:tcPr>
           <w:p>
             <w:pPr>
@@ -5636,7 +6555,7 @@
         </w:trPr>
         <w:tc>
           <w:tcPr>
-            <w:tcW w:w="4788" w:type="dxa"/>
+            <w:tcW w:w="4045" w:type="dxa"/>
           </w:tcPr>
           <w:p>
             <w:pPr>
@@ -5651,7 +6570,6 @@
               <w:rPr>
                 <w:rFonts w:asciiTheme="majorHAnsi" w:hAnsiTheme="majorHAnsi" w:cstheme="minorHAnsi"/>
               </w:rPr>
-              <w:lastRenderedPageBreak/>
               <w:t>Upper Level</w:t>
             </w:r>
           </w:p>
@@ -5715,7 +6633,7 @@
         </w:tc>
         <w:tc>
           <w:tcPr>
-            <w:tcW w:w="4788" w:type="dxa"/>
+            <w:tcW w:w="5305" w:type="dxa"/>
           </w:tcPr>
           <w:p>
             <w:pPr>
@@ -5766,7 +6684,7 @@
         </w:trPr>
         <w:tc>
           <w:tcPr>
-            <w:tcW w:w="4788" w:type="dxa"/>
+            <w:tcW w:w="4045" w:type="dxa"/>
           </w:tcPr>
           <w:p>
             <w:pPr>
@@ -5844,7 +6762,7 @@
         </w:tc>
         <w:tc>
           <w:tcPr>
-            <w:tcW w:w="4788" w:type="dxa"/>
+            <w:tcW w:w="5305" w:type="dxa"/>
           </w:tcPr>
           <w:p>
             <w:pPr>
@@ -5862,39 +6780,26 @@
         </w:tc>
       </w:tr>
     </w:tbl>
-    <w:p/>
     <w:p>
       <w:pPr>
-        <w:pageBreakBefore/>
-      </w:pPr>
+        <w:pStyle w:val="Heading1"/>
+      </w:pPr>
+      <w:bookmarkStart w:id="17" w:name="_Toc536462764"/>
+      <w:r>
+        <w:lastRenderedPageBreak/>
+        <w:t>Control Scheme</w:t>
+      </w:r>
+      <w:bookmarkEnd w:id="17"/>
     </w:p>
     <w:p>
       <w:pPr>
-        <w:pStyle w:val="Heading1"/>
-      </w:pPr>
-      <w:bookmarkStart w:id="16" w:name="_Toc536462764"/>
-      <w:r>
-        <w:t>Control Scheme</w:t>
-      </w:r>
-      <w:bookmarkEnd w:id="16"/>
-    </w:p>
-    <w:p>
-      <w:pPr>
         <w:pStyle w:val="Style1n"/>
       </w:pPr>
       <w:r>
         <w:t>Fenrir Manor will be primarily targeted towards a standard gamepad player, though there will be options for a player with keyboard and mouse [primarily keyboard].</w:t>
       </w:r>
       <w:r>
-        <w:t xml:space="preserve"> (Consider input for better default </w:t>
-      </w:r>
-      <w:proofErr w:type="spellStart"/>
-      <w:r>
-        <w:t>k&amp;m</w:t>
-      </w:r>
-      <w:proofErr w:type="spellEnd"/>
-      <w:r>
-        <w:t xml:space="preserve"> controls) All controls will be able to be remapped by the player for their comfort.</w:t>
+        <w:t xml:space="preserve"> All controls will be able to be remapped by the player for their comfort.</w:t>
       </w:r>
     </w:p>
     <w:p/>
@@ -6006,7 +6911,20 @@
               <w:rPr>
                 <w:rFonts w:asciiTheme="majorHAnsi" w:hAnsiTheme="majorHAnsi"/>
               </w:rPr>
-              <w:t>Aim attacks</w:t>
+              <w:t>Crouch</w:t>
+            </w:r>
+          </w:p>
+          <w:p>
+            <w:pPr>
+              <w:rPr>
+                <w:rFonts w:asciiTheme="majorHAnsi" w:hAnsiTheme="majorHAnsi"/>
+              </w:rPr>
+            </w:pPr>
+            <w:r>
+              <w:rPr>
+                <w:rFonts w:asciiTheme="majorHAnsi" w:hAnsiTheme="majorHAnsi"/>
+              </w:rPr>
+              <w:t>Move up/down stairs</w:t>
             </w:r>
           </w:p>
           <w:p>
@@ -6182,7 +7100,7 @@
               <w:rPr>
                 <w:rFonts w:asciiTheme="majorHAnsi" w:hAnsiTheme="majorHAnsi"/>
               </w:rPr>
-              <w:t>Sub-Weapon</w:t>
+              <w:t>Spell</w:t>
             </w:r>
           </w:p>
         </w:tc>
@@ -6205,47 +7123,6 @@
               <w:rPr>
                 <w:rFonts w:asciiTheme="majorHAnsi" w:hAnsiTheme="majorHAnsi"/>
               </w:rPr>
-              <w:t>Alt / Y Button</w:t>
-            </w:r>
-          </w:p>
-        </w:tc>
-        <w:tc>
-          <w:tcPr>
-            <w:tcW w:w="4650" w:type="dxa"/>
-          </w:tcPr>
-          <w:p>
-            <w:pPr>
-              <w:rPr>
-                <w:rFonts w:asciiTheme="majorHAnsi" w:hAnsiTheme="majorHAnsi"/>
-              </w:rPr>
-            </w:pPr>
-            <w:r>
-              <w:rPr>
-                <w:rFonts w:asciiTheme="majorHAnsi" w:hAnsiTheme="majorHAnsi"/>
-              </w:rPr>
-              <w:t>Stationary Aiming (whip only)</w:t>
-            </w:r>
-          </w:p>
-        </w:tc>
-      </w:tr>
-      <w:tr>
-        <w:trPr>
-          <w:trHeight w:val="620"/>
-        </w:trPr>
-        <w:tc>
-          <w:tcPr>
-            <w:tcW w:w="4700" w:type="dxa"/>
-          </w:tcPr>
-          <w:p>
-            <w:pPr>
-              <w:rPr>
-                <w:rFonts w:asciiTheme="majorHAnsi" w:hAnsiTheme="majorHAnsi"/>
-              </w:rPr>
-            </w:pPr>
-            <w:r>
-              <w:rPr>
-                <w:rFonts w:asciiTheme="majorHAnsi" w:hAnsiTheme="majorHAnsi"/>
-              </w:rPr>
               <w:t>Start / Escape</w:t>
             </w:r>
           </w:p>
@@ -6276,7 +7153,7 @@
       <w:pPr>
         <w:pStyle w:val="Heading1"/>
       </w:pPr>
-      <w:bookmarkStart w:id="17" w:name="_Toc536462765"/>
+      <w:bookmarkStart w:id="18" w:name="_Toc536462765"/>
       <w:r>
         <w:t xml:space="preserve">Game </w:t>
       </w:r>
@@ -6289,7 +7166,7 @@
       <w:r>
         <w:t>User Interface</w:t>
       </w:r>
-      <w:bookmarkEnd w:id="17"/>
+      <w:bookmarkEnd w:id="18"/>
     </w:p>
     <w:p>
       <w:pPr>
@@ -6320,15 +7197,29 @@
         <w:pStyle w:val="Style1n"/>
       </w:pPr>
       <w:r>
-        <w:t>There will be relatively little on the UI, an ammo count, a health bar, a point total, and the number of lives. These will also be inspired by classic game UIs.</w:t>
+        <w:t xml:space="preserve">There will be relatively little on the UI, </w:t>
+      </w:r>
+      <w:proofErr w:type="gramStart"/>
+      <w:r>
+        <w:t>an</w:t>
+      </w:r>
+      <w:proofErr w:type="gramEnd"/>
+      <w:r>
+        <w:t xml:space="preserve"> </w:t>
+      </w:r>
+      <w:r>
+        <w:t>mana</w:t>
+      </w:r>
+      <w:r>
+        <w:t xml:space="preserve"> count, a health bar, a point total, and the number of lives. These will also be inspired by classic game UIs.</w:t>
       </w:r>
     </w:p>
     <w:p/>
     <w:sectPr>
-      <w:headerReference w:type="even" r:id="rId11"/>
-      <w:headerReference w:type="default" r:id="rId12"/>
-      <w:footerReference w:type="even" r:id="rId13"/>
-      <w:footerReference w:type="default" r:id="rId14"/>
+      <w:headerReference w:type="even" r:id="rId12"/>
+      <w:headerReference w:type="default" r:id="rId13"/>
+      <w:footerReference w:type="even" r:id="rId14"/>
+      <w:footerReference w:type="default" r:id="rId15"/>
       <w:pgSz w:w="12240" w:h="15840"/>
       <w:pgMar w:top="1440" w:right="1440" w:bottom="1440" w:left="1440" w:header="720" w:footer="720" w:gutter="0"/>
       <w:cols w:space="720"/>
@@ -6447,7 +7338,7 @@
                       <a:effectLst/>
                       <a:extLst>
                         <a:ext uri="{C572A759-6A51-4108-AA02-DFA0A04FC94B}">
-                          <ma14:wrappingTextBoxFlag xmlns:ma14="http://schemas.microsoft.com/office/mac/drawingml/2011/main" xmlns:w="http://schemas.openxmlformats.org/wordprocessingml/2006/main" xmlns:w10="urn:schemas-microsoft-com:office:word" xmlns:v="urn:schemas-microsoft-com:vml" xmlns:o="urn:schemas-microsoft-com:office:office" xmlns:mv="urn:schemas-microsoft-com:mac:vml" xmlns:mo="http://schemas.microsoft.com/office/mac/office/2008/main" xmlns="" xmlns:arto="http://schemas.microsoft.com/office/word/2006/arto"/>
+                          <ma14:wrappingTextBoxFlag xmlns:arto="http://schemas.microsoft.com/office/word/2006/arto" xmlns="" xmlns:mo="http://schemas.microsoft.com/office/mac/office/2008/main" xmlns:mv="urn:schemas-microsoft-com:mac:vml" xmlns:o="urn:schemas-microsoft-com:office:office" xmlns:v="urn:schemas-microsoft-com:vml" xmlns:w10="urn:schemas-microsoft-com:office:word" xmlns:w="http://schemas.openxmlformats.org/wordprocessingml/2006/main" xmlns:ma14="http://schemas.microsoft.com/office/mac/drawingml/2011/main"/>
                         </a:ext>
                       </a:extLst>
                     </wps:spPr>
@@ -6544,7 +7435,7 @@
                       <a:effectLst/>
                       <a:extLst>
                         <a:ext uri="{C572A759-6A51-4108-AA02-DFA0A04FC94B}">
-                          <ma14:wrappingTextBoxFlag xmlns:ma14="http://schemas.microsoft.com/office/mac/drawingml/2011/main" xmlns:w="http://schemas.openxmlformats.org/wordprocessingml/2006/main" xmlns:w10="urn:schemas-microsoft-com:office:word" xmlns:v="urn:schemas-microsoft-com:vml" xmlns:o="urn:schemas-microsoft-com:office:office" xmlns:mv="urn:schemas-microsoft-com:mac:vml" xmlns:mo="http://schemas.microsoft.com/office/mac/office/2008/main" xmlns="" xmlns:arto="http://schemas.microsoft.com/office/word/2006/arto"/>
+                          <ma14:wrappingTextBoxFlag xmlns:arto="http://schemas.microsoft.com/office/word/2006/arto" xmlns="" xmlns:mo="http://schemas.microsoft.com/office/mac/office/2008/main" xmlns:mv="urn:schemas-microsoft-com:mac:vml" xmlns:o="urn:schemas-microsoft-com:office:office" xmlns:v="urn:schemas-microsoft-com:vml" xmlns:w10="urn:schemas-microsoft-com:office:word" xmlns:w="http://schemas.openxmlformats.org/wordprocessingml/2006/main" xmlns:ma14="http://schemas.microsoft.com/office/mac/drawingml/2011/main"/>
                         </a:ext>
                       </a:extLst>
                     </wps:spPr>
@@ -6943,7 +7834,7 @@
                       <a:effectLst/>
                       <a:extLst>
                         <a:ext uri="{C572A759-6A51-4108-AA02-DFA0A04FC94B}">
-                          <ma14:wrappingTextBoxFlag xmlns:ma14="http://schemas.microsoft.com/office/mac/drawingml/2011/main" xmlns:w="http://schemas.openxmlformats.org/wordprocessingml/2006/main" xmlns:w10="urn:schemas-microsoft-com:office:word" xmlns:v="urn:schemas-microsoft-com:vml" xmlns:o="urn:schemas-microsoft-com:office:office" xmlns:mv="urn:schemas-microsoft-com:mac:vml" xmlns:mo="http://schemas.microsoft.com/office/mac/office/2008/main" xmlns="" xmlns:arto="http://schemas.microsoft.com/office/word/2006/arto"/>
+                          <ma14:wrappingTextBoxFlag xmlns:arto="http://schemas.microsoft.com/office/word/2006/arto" xmlns="" xmlns:mo="http://schemas.microsoft.com/office/mac/office/2008/main" xmlns:mv="urn:schemas-microsoft-com:mac:vml" xmlns:o="urn:schemas-microsoft-com:office:office" xmlns:v="urn:schemas-microsoft-com:vml" xmlns:w10="urn:schemas-microsoft-com:office:word" xmlns:w="http://schemas.openxmlformats.org/wordprocessingml/2006/main" xmlns:ma14="http://schemas.microsoft.com/office/mac/drawingml/2011/main"/>
                         </a:ext>
                       </a:extLst>
                     </wps:spPr>
@@ -7066,7 +7957,7 @@
                       <a:effectLst/>
                       <a:extLst>
                         <a:ext uri="{C572A759-6A51-4108-AA02-DFA0A04FC94B}">
-                          <ma14:wrappingTextBoxFlag xmlns:ma14="http://schemas.microsoft.com/office/mac/drawingml/2011/main" xmlns:w="http://schemas.openxmlformats.org/wordprocessingml/2006/main" xmlns:w10="urn:schemas-microsoft-com:office:word" xmlns:v="urn:schemas-microsoft-com:vml" xmlns:o="urn:schemas-microsoft-com:office:office" xmlns:mv="urn:schemas-microsoft-com:mac:vml" xmlns:mo="http://schemas.microsoft.com/office/mac/office/2008/main" xmlns="" xmlns:arto="http://schemas.microsoft.com/office/word/2006/arto"/>
+                          <ma14:wrappingTextBoxFlag xmlns:arto="http://schemas.microsoft.com/office/word/2006/arto" xmlns="" xmlns:mo="http://schemas.microsoft.com/office/mac/office/2008/main" xmlns:mv="urn:schemas-microsoft-com:mac:vml" xmlns:o="urn:schemas-microsoft-com:office:office" xmlns:v="urn:schemas-microsoft-com:vml" xmlns:w10="urn:schemas-microsoft-com:office:word" xmlns:w="http://schemas.openxmlformats.org/wordprocessingml/2006/main" xmlns:ma14="http://schemas.microsoft.com/office/mac/drawingml/2011/main"/>
                         </a:ext>
                       </a:extLst>
                     </wps:spPr>
@@ -7192,7 +8083,7 @@
                       <a:effectLst/>
                       <a:extLst>
                         <a:ext uri="{C572A759-6A51-4108-AA02-DFA0A04FC94B}">
-                          <ma14:wrappingTextBoxFlag xmlns:ma14="http://schemas.microsoft.com/office/mac/drawingml/2011/main" xmlns:w="http://schemas.openxmlformats.org/wordprocessingml/2006/main" xmlns:w10="urn:schemas-microsoft-com:office:word" xmlns:v="urn:schemas-microsoft-com:vml" xmlns:o="urn:schemas-microsoft-com:office:office" xmlns:mv="urn:schemas-microsoft-com:mac:vml" xmlns:mo="http://schemas.microsoft.com/office/mac/office/2008/main" xmlns="" xmlns:arto="http://schemas.microsoft.com/office/word/2006/arto"/>
+                          <ma14:wrappingTextBoxFlag xmlns:arto="http://schemas.microsoft.com/office/word/2006/arto" xmlns="" xmlns:mo="http://schemas.microsoft.com/office/mac/office/2008/main" xmlns:mv="urn:schemas-microsoft-com:mac:vml" xmlns:o="urn:schemas-microsoft-com:office:office" xmlns:v="urn:schemas-microsoft-com:vml" xmlns:w10="urn:schemas-microsoft-com:office:word" xmlns:w="http://schemas.openxmlformats.org/wordprocessingml/2006/main" xmlns:ma14="http://schemas.microsoft.com/office/mac/drawingml/2011/main"/>
                         </a:ext>
                       </a:extLst>
                     </wps:spPr>
@@ -8786,7 +9677,7 @@
     <w:charset w:val="00"/>
     <w:family w:val="roman"/>
     <w:pitch w:val="variable"/>
-    <w:sig w:usb0="E0002EFF" w:usb1="C000785B" w:usb2="00000009" w:usb3="00000000" w:csb0="000001FF" w:csb1="00000000"/>
+    <w:sig w:usb0="E0002AFF" w:usb1="C0007843" w:usb2="00000009" w:usb3="00000000" w:csb0="000001FF" w:csb1="00000000"/>
   </w:font>
   <w:font w:name="Courier New">
     <w:panose1 w:val="02070309020205020404"/>
@@ -8807,7 +9698,7 @@
     <w:charset w:val="00"/>
     <w:family w:val="roman"/>
     <w:pitch w:val="variable"/>
-    <w:sig w:usb0="E00006FF" w:usb1="420024FF" w:usb2="02000000" w:usb3="00000000" w:csb0="0000019F" w:csb1="00000000"/>
+    <w:sig w:usb0="A00002EF" w:usb1="4000004B" w:usb2="00000000" w:usb3="00000000" w:csb0="0000019F" w:csb1="00000000"/>
   </w:font>
   <w:font w:name="MS Mincho">
     <w:altName w:val="ＭＳ 明朝"/>
@@ -8822,7 +9713,7 @@
     <w:charset w:val="00"/>
     <w:family w:val="swiss"/>
     <w:pitch w:val="variable"/>
-    <w:sig w:usb0="E0002AFF" w:usb1="C000247B" w:usb2="00000009" w:usb3="00000000" w:csb0="000001FF" w:csb1="00000000"/>
+    <w:sig w:usb0="E0002AFF" w:usb1="4000ACFF" w:usb2="00000001" w:usb3="00000000" w:csb0="000001FF" w:csb1="00000000"/>
   </w:font>
   <w:font w:name="MS Gothic">
     <w:altName w:val="ＭＳ ゴシック"/>
@@ -8870,7 +9761,7 @@
     <w:charset w:val="00"/>
     <w:family w:val="swiss"/>
     <w:pitch w:val="variable"/>
-    <w:sig w:usb0="E0002AFF" w:usb1="C000247B" w:usb2="00000009" w:usb3="00000000" w:csb0="000001FF" w:csb1="00000000"/>
+    <w:sig w:usb0="A0002AEF" w:usb1="4000207B" w:usb2="00000000" w:usb3="00000000" w:csb0="000001FF" w:csb1="00000000"/>
   </w:font>
 </w:fonts>
 </file>
@@ -8894,6 +9785,7 @@
     <w:rsid w:val="0009513E"/>
     <w:rsid w:val="00255C31"/>
     <w:rsid w:val="0035307E"/>
+    <w:rsid w:val="00487888"/>
     <w:rsid w:val="00661824"/>
     <w:rsid w:val="00894D72"/>
     <w:rsid w:val="008E2551"/>
@@ -9695,7 +10587,7 @@
 </file>
 
 <file path=customXml/itemProps1.xml><?xml version="1.0" encoding="utf-8"?>
-<ds:datastoreItem xmlns:ds="http://schemas.openxmlformats.org/officeDocument/2006/customXml" ds:itemID="{AADA811C-872B-46E7-961C-036079A65DF4}">
+<ds:datastoreItem xmlns:ds="http://schemas.openxmlformats.org/officeDocument/2006/customXml" ds:itemID="{D272FD58-97F6-440A-85F7-455FE99F55DE}">
   <ds:schemaRefs>
     <ds:schemaRef ds:uri="http://schemas.openxmlformats.org/officeDocument/2006/bibliography"/>
   </ds:schemaRefs>

</xml_diff>